<commit_message>
hernieuwde opdracht af, veranderingen aan naam
</commit_message>
<xml_diff>
--- a/Documentatie/KT1/ad.1.3_Gespreksverslag.docx
+++ b/Documentatie/KT1/ad.1.3_Gespreksverslag.docx
@@ -4132,7 +4132,7 @@
           <w:r>
             <w:fldChar w:fldCharType="separate"/>
           </w:r>
-          <w:hyperlink w:anchor="_Toc479849319" w:history="1">
+          <w:hyperlink w:anchor="_Toc480531594" w:history="1">
             <w:r>
               <w:rPr>
                 <w:rStyle w:val="Hyperlink"/>
@@ -4159,7 +4159,7 @@
                 <w:noProof/>
                 <w:webHidden/>
               </w:rPr>
-              <w:instrText xml:space="preserve"> PAGEREF _Toc479849319 \h </w:instrText>
+              <w:instrText xml:space="preserve"> PAGEREF _Toc480531594 \h </w:instrText>
             </w:r>
             <w:r>
               <w:rPr>
@@ -4202,13 +4202,13 @@
               <w:lang w:eastAsia="nl-NL"/>
             </w:rPr>
           </w:pPr>
-          <w:hyperlink w:anchor="_Toc479849320" w:history="1">
+          <w:hyperlink w:anchor="_Toc480531595" w:history="1">
             <w:r>
               <w:rPr>
                 <w:rStyle w:val="Hyperlink"/>
                 <w:noProof/>
               </w:rPr>
-              <w:t>Inleiding</w:t>
+              <w:t>Inleiding (doel)</w:t>
             </w:r>
             <w:r>
               <w:rPr>
@@ -4229,7 +4229,7 @@
                 <w:noProof/>
                 <w:webHidden/>
               </w:rPr>
-              <w:instrText xml:space="preserve"> PAGEREF _Toc479849320 \h </w:instrText>
+              <w:instrText xml:space="preserve"> PAGEREF _Toc480531595 \h </w:instrText>
             </w:r>
             <w:r>
               <w:rPr>
@@ -4272,7 +4272,7 @@
               <w:lang w:eastAsia="nl-NL"/>
             </w:rPr>
           </w:pPr>
-          <w:hyperlink w:anchor="_Toc479849321" w:history="1">
+          <w:hyperlink w:anchor="_Toc480531596" w:history="1">
             <w:r>
               <w:rPr>
                 <w:rStyle w:val="Hyperlink"/>
@@ -4299,7 +4299,7 @@
                 <w:noProof/>
                 <w:webHidden/>
               </w:rPr>
-              <w:instrText xml:space="preserve"> PAGEREF _Toc479849321 \h </w:instrText>
+              <w:instrText xml:space="preserve"> PAGEREF _Toc480531596 \h </w:instrText>
             </w:r>
             <w:r>
               <w:rPr>
@@ -4342,7 +4342,7 @@
               <w:lang w:eastAsia="nl-NL"/>
             </w:rPr>
           </w:pPr>
-          <w:hyperlink w:anchor="_Toc479849322" w:history="1">
+          <w:hyperlink w:anchor="_Toc480531597" w:history="1">
             <w:r>
               <w:rPr>
                 <w:rStyle w:val="Hyperlink"/>
@@ -4369,7 +4369,7 @@
                 <w:noProof/>
                 <w:webHidden/>
               </w:rPr>
-              <w:instrText xml:space="preserve"> PAGEREF _Toc479849322 \h </w:instrText>
+              <w:instrText xml:space="preserve"> PAGEREF _Toc480531597 \h </w:instrText>
             </w:r>
             <w:r>
               <w:rPr>
@@ -4412,7 +4412,7 @@
               <w:lang w:eastAsia="nl-NL"/>
             </w:rPr>
           </w:pPr>
-          <w:hyperlink w:anchor="_Toc479849323" w:history="1">
+          <w:hyperlink w:anchor="_Toc480531598" w:history="1">
             <w:r>
               <w:rPr>
                 <w:rStyle w:val="Hyperlink"/>
@@ -4439,7 +4439,7 @@
                 <w:noProof/>
                 <w:webHidden/>
               </w:rPr>
-              <w:instrText xml:space="preserve"> PAGEREF _Toc479849323 \h </w:instrText>
+              <w:instrText xml:space="preserve"> PAGEREF _Toc480531598 \h </w:instrText>
             </w:r>
             <w:r>
               <w:rPr>
@@ -4482,7 +4482,7 @@
               <w:lang w:eastAsia="nl-NL"/>
             </w:rPr>
           </w:pPr>
-          <w:hyperlink w:anchor="_Toc479849324" w:history="1">
+          <w:hyperlink w:anchor="_Toc480531599" w:history="1">
             <w:r>
               <w:rPr>
                 <w:rStyle w:val="Hyperlink"/>
@@ -4509,7 +4509,7 @@
                 <w:noProof/>
                 <w:webHidden/>
               </w:rPr>
-              <w:instrText xml:space="preserve"> PAGEREF _Toc479849324 \h </w:instrText>
+              <w:instrText xml:space="preserve"> PAGEREF _Toc480531599 \h </w:instrText>
             </w:r>
             <w:r>
               <w:rPr>
@@ -4552,7 +4552,7 @@
               <w:lang w:eastAsia="nl-NL"/>
             </w:rPr>
           </w:pPr>
-          <w:hyperlink w:anchor="_Toc479849325" w:history="1">
+          <w:hyperlink w:anchor="_Toc480531600" w:history="1">
             <w:r>
               <w:rPr>
                 <w:rStyle w:val="Hyperlink"/>
@@ -4579,7 +4579,7 @@
                 <w:noProof/>
                 <w:webHidden/>
               </w:rPr>
-              <w:instrText xml:space="preserve"> PAGEREF _Toc479849325 \h </w:instrText>
+              <w:instrText xml:space="preserve"> PAGEREF _Toc480531600 \h </w:instrText>
             </w:r>
             <w:r>
               <w:rPr>
@@ -4600,286 +4600,6 @@
                 <w:webHidden/>
               </w:rPr>
               <w:t>3</w:t>
-            </w:r>
-            <w:r>
-              <w:rPr>
-                <w:noProof/>
-                <w:webHidden/>
-              </w:rPr>
-              <w:fldChar w:fldCharType="end"/>
-            </w:r>
-          </w:hyperlink>
-        </w:p>
-        <w:p>
-          <w:pPr>
-            <w:pStyle w:val="TOC2"/>
-            <w:tabs>
-              <w:tab w:val="right" w:leader="dot" w:pos="9062"/>
-            </w:tabs>
-            <w:rPr>
-              <w:rFonts w:eastAsiaTheme="minorEastAsia"/>
-              <w:noProof/>
-              <w:lang w:eastAsia="nl-NL"/>
-            </w:rPr>
-          </w:pPr>
-          <w:hyperlink w:anchor="_Toc479849326" w:history="1">
-            <w:r>
-              <w:rPr>
-                <w:rStyle w:val="Hyperlink"/>
-                <w:noProof/>
-              </w:rPr>
-              <w:t>II</w:t>
-            </w:r>
-            <w:r>
-              <w:rPr>
-                <w:noProof/>
-                <w:webHidden/>
-              </w:rPr>
-              <w:tab/>
-            </w:r>
-            <w:r>
-              <w:rPr>
-                <w:noProof/>
-                <w:webHidden/>
-              </w:rPr>
-              <w:fldChar w:fldCharType="begin"/>
-            </w:r>
-            <w:r>
-              <w:rPr>
-                <w:noProof/>
-                <w:webHidden/>
-              </w:rPr>
-              <w:instrText xml:space="preserve"> PAGEREF _Toc479849326 \h </w:instrText>
-            </w:r>
-            <w:r>
-              <w:rPr>
-                <w:noProof/>
-                <w:webHidden/>
-              </w:rPr>
-            </w:r>
-            <w:r>
-              <w:rPr>
-                <w:noProof/>
-                <w:webHidden/>
-              </w:rPr>
-              <w:fldChar w:fldCharType="separate"/>
-            </w:r>
-            <w:r>
-              <w:rPr>
-                <w:noProof/>
-                <w:webHidden/>
-              </w:rPr>
-              <w:t>4</w:t>
-            </w:r>
-            <w:r>
-              <w:rPr>
-                <w:noProof/>
-                <w:webHidden/>
-              </w:rPr>
-              <w:fldChar w:fldCharType="end"/>
-            </w:r>
-          </w:hyperlink>
-        </w:p>
-        <w:p>
-          <w:pPr>
-            <w:pStyle w:val="TOC2"/>
-            <w:tabs>
-              <w:tab w:val="right" w:leader="dot" w:pos="9062"/>
-            </w:tabs>
-            <w:rPr>
-              <w:rFonts w:eastAsiaTheme="minorEastAsia"/>
-              <w:noProof/>
-              <w:lang w:eastAsia="nl-NL"/>
-            </w:rPr>
-          </w:pPr>
-          <w:hyperlink w:anchor="_Toc479849327" w:history="1">
-            <w:r>
-              <w:rPr>
-                <w:rStyle w:val="Hyperlink"/>
-                <w:noProof/>
-              </w:rPr>
-              <w:t>III</w:t>
-            </w:r>
-            <w:r>
-              <w:rPr>
-                <w:noProof/>
-                <w:webHidden/>
-              </w:rPr>
-              <w:tab/>
-            </w:r>
-            <w:r>
-              <w:rPr>
-                <w:noProof/>
-                <w:webHidden/>
-              </w:rPr>
-              <w:fldChar w:fldCharType="begin"/>
-            </w:r>
-            <w:r>
-              <w:rPr>
-                <w:noProof/>
-                <w:webHidden/>
-              </w:rPr>
-              <w:instrText xml:space="preserve"> PAGEREF _Toc479849327 \h </w:instrText>
-            </w:r>
-            <w:r>
-              <w:rPr>
-                <w:noProof/>
-                <w:webHidden/>
-              </w:rPr>
-            </w:r>
-            <w:r>
-              <w:rPr>
-                <w:noProof/>
-                <w:webHidden/>
-              </w:rPr>
-              <w:fldChar w:fldCharType="separate"/>
-            </w:r>
-            <w:r>
-              <w:rPr>
-                <w:noProof/>
-                <w:webHidden/>
-              </w:rPr>
-              <w:t>5</w:t>
-            </w:r>
-            <w:r>
-              <w:rPr>
-                <w:noProof/>
-                <w:webHidden/>
-              </w:rPr>
-              <w:fldChar w:fldCharType="end"/>
-            </w:r>
-          </w:hyperlink>
-        </w:p>
-        <w:p>
-          <w:pPr>
-            <w:pStyle w:val="TOC2"/>
-            <w:tabs>
-              <w:tab w:val="right" w:leader="dot" w:pos="9062"/>
-            </w:tabs>
-            <w:rPr>
-              <w:rFonts w:eastAsiaTheme="minorEastAsia"/>
-              <w:noProof/>
-              <w:lang w:eastAsia="nl-NL"/>
-            </w:rPr>
-          </w:pPr>
-          <w:hyperlink w:anchor="_Toc479849328" w:history="1">
-            <w:r>
-              <w:rPr>
-                <w:rStyle w:val="Hyperlink"/>
-                <w:noProof/>
-              </w:rPr>
-              <w:t>IV</w:t>
-            </w:r>
-            <w:r>
-              <w:rPr>
-                <w:noProof/>
-                <w:webHidden/>
-              </w:rPr>
-              <w:tab/>
-            </w:r>
-            <w:r>
-              <w:rPr>
-                <w:noProof/>
-                <w:webHidden/>
-              </w:rPr>
-              <w:fldChar w:fldCharType="begin"/>
-            </w:r>
-            <w:r>
-              <w:rPr>
-                <w:noProof/>
-                <w:webHidden/>
-              </w:rPr>
-              <w:instrText xml:space="preserve"> PAGEREF _Toc479849328 \h </w:instrText>
-            </w:r>
-            <w:r>
-              <w:rPr>
-                <w:noProof/>
-                <w:webHidden/>
-              </w:rPr>
-            </w:r>
-            <w:r>
-              <w:rPr>
-                <w:noProof/>
-                <w:webHidden/>
-              </w:rPr>
-              <w:fldChar w:fldCharType="separate"/>
-            </w:r>
-            <w:r>
-              <w:rPr>
-                <w:noProof/>
-                <w:webHidden/>
-              </w:rPr>
-              <w:t>6</w:t>
-            </w:r>
-            <w:r>
-              <w:rPr>
-                <w:noProof/>
-                <w:webHidden/>
-              </w:rPr>
-              <w:fldChar w:fldCharType="end"/>
-            </w:r>
-          </w:hyperlink>
-        </w:p>
-        <w:p>
-          <w:pPr>
-            <w:pStyle w:val="TOC2"/>
-            <w:tabs>
-              <w:tab w:val="right" w:leader="dot" w:pos="9062"/>
-            </w:tabs>
-            <w:rPr>
-              <w:rFonts w:eastAsiaTheme="minorEastAsia"/>
-              <w:noProof/>
-              <w:lang w:eastAsia="nl-NL"/>
-            </w:rPr>
-          </w:pPr>
-          <w:hyperlink w:anchor="_Toc479849329" w:history="1">
-            <w:r>
-              <w:rPr>
-                <w:rStyle w:val="Hyperlink"/>
-                <w:noProof/>
-              </w:rPr>
-              <w:t>V</w:t>
-            </w:r>
-            <w:r>
-              <w:rPr>
-                <w:noProof/>
-                <w:webHidden/>
-              </w:rPr>
-              <w:tab/>
-            </w:r>
-            <w:r>
-              <w:rPr>
-                <w:noProof/>
-                <w:webHidden/>
-              </w:rPr>
-              <w:fldChar w:fldCharType="begin"/>
-            </w:r>
-            <w:r>
-              <w:rPr>
-                <w:noProof/>
-                <w:webHidden/>
-              </w:rPr>
-              <w:instrText xml:space="preserve"> PAGEREF _Toc479849329 \h </w:instrText>
-            </w:r>
-            <w:r>
-              <w:rPr>
-                <w:noProof/>
-                <w:webHidden/>
-              </w:rPr>
-            </w:r>
-            <w:r>
-              <w:rPr>
-                <w:noProof/>
-                <w:webHidden/>
-              </w:rPr>
-              <w:fldChar w:fldCharType="separate"/>
-            </w:r>
-            <w:r>
-              <w:rPr>
-                <w:noProof/>
-                <w:webHidden/>
-              </w:rPr>
-              <w:t>6</w:t>
             </w:r>
             <w:r>
               <w:rPr>
@@ -4902,13 +4622,13 @@
               <w:lang w:eastAsia="nl-NL"/>
             </w:rPr>
           </w:pPr>
-          <w:hyperlink w:anchor="_Toc479849330" w:history="1">
+          <w:hyperlink w:anchor="_Toc480531601" w:history="1">
             <w:r>
               <w:rPr>
                 <w:rStyle w:val="Hyperlink"/>
                 <w:noProof/>
               </w:rPr>
-              <w:t>Handtekening</w:t>
+              <w:t>Afsluiting</w:t>
             </w:r>
             <w:r>
               <w:rPr>
@@ -4929,7 +4649,7 @@
                 <w:noProof/>
                 <w:webHidden/>
               </w:rPr>
-              <w:instrText xml:space="preserve"> PAGEREF _Toc479849330 \h </w:instrText>
+              <w:instrText xml:space="preserve"> PAGEREF _Toc480531601 \h </w:instrText>
             </w:r>
             <w:r>
               <w:rPr>
@@ -4949,7 +4669,7 @@
                 <w:noProof/>
                 <w:webHidden/>
               </w:rPr>
-              <w:t>7</w:t>
+              <w:t>3</w:t>
             </w:r>
             <w:r>
               <w:rPr>
@@ -4972,7 +4692,7 @@
               <w:lang w:eastAsia="nl-NL"/>
             </w:rPr>
           </w:pPr>
-          <w:hyperlink w:anchor="_Toc479849331" w:history="1">
+          <w:hyperlink w:anchor="_Toc480531602" w:history="1">
             <w:r>
               <w:rPr>
                 <w:rStyle w:val="Hyperlink"/>
@@ -4999,7 +4719,7 @@
                 <w:noProof/>
                 <w:webHidden/>
               </w:rPr>
-              <w:instrText xml:space="preserve"> PAGEREF _Toc479849331 \h </w:instrText>
+              <w:instrText xml:space="preserve"> PAGEREF _Toc480531602 \h </w:instrText>
             </w:r>
             <w:r>
               <w:rPr>
@@ -5019,7 +4739,7 @@
                 <w:noProof/>
                 <w:webHidden/>
               </w:rPr>
-              <w:t>8</w:t>
+              <w:t>4</w:t>
             </w:r>
             <w:r>
               <w:rPr>
@@ -5053,7 +4773,7 @@
       <w:pPr>
         <w:pStyle w:val="Heading1"/>
       </w:pPr>
-      <w:bookmarkStart w:id="0" w:name="_Toc479849319"/>
+      <w:bookmarkStart w:id="0" w:name="_Toc480531594"/>
       <w:r>
         <w:lastRenderedPageBreak/>
         <w:t>Samenvatting</w:t>
@@ -5067,11 +4787,9 @@
       <w:r>
         <w:t xml:space="preserve">De </w:t>
       </w:r>
-      <w:proofErr w:type="spellStart"/>
-      <w:r>
-        <w:t>opdrachgever</w:t>
-      </w:r>
-      <w:proofErr w:type="spellEnd"/>
+      <w:r>
+        <w:t>opdrachtgever</w:t>
+      </w:r>
       <w:r>
         <w:t xml:space="preserve">, J. van </w:t>
       </w:r>
@@ -5145,14 +4863,14 @@
       <w:pPr>
         <w:pStyle w:val="Heading1"/>
       </w:pPr>
-      <w:bookmarkStart w:id="1" w:name="_Toc479849320"/>
+      <w:bookmarkStart w:id="1" w:name="_Toc480531595"/>
       <w:r>
         <w:t>Inleiding</w:t>
       </w:r>
+      <w:r>
+        <w:t xml:space="preserve"> (doel)</w:t>
+      </w:r>
       <w:bookmarkEnd w:id="1"/>
-      <w:r>
-        <w:t xml:space="preserve"> (doel)</w:t>
-      </w:r>
     </w:p>
     <w:p>
       <w:pPr>
@@ -5162,7 +4880,10 @@
         <w:t>De opdrachtgever wilt een applicatie waarmee ze digitaal mee kan plannen en waar k</w:t>
       </w:r>
       <w:r>
-        <w:t>inderen, Jongeren en jongvolwassenen</w:t>
+        <w:t>inderen, j</w:t>
+      </w:r>
+      <w:r>
+        <w:t>ongeren en jongvolwassenen</w:t>
       </w:r>
       <w:r>
         <w:t xml:space="preserve"> waarop ze op bezoek kom ook gebruik van kunnen maken.</w:t>
@@ -5231,7 +4952,7 @@
       <w:pPr>
         <w:pStyle w:val="Heading1"/>
       </w:pPr>
-      <w:bookmarkStart w:id="2" w:name="_Toc479849321"/>
+      <w:bookmarkStart w:id="2" w:name="_Toc480531596"/>
       <w:r>
         <w:t>Kern</w:t>
       </w:r>
@@ -5318,7 +5039,10 @@
         <w:t>k</w:t>
       </w:r>
       <w:r>
-        <w:t>inderen, Jongeren en jongvolwassenen</w:t>
+        <w:t>inderen, j</w:t>
+      </w:r>
+      <w:r>
+        <w:t>ongeren en jongvolwassenen</w:t>
       </w:r>
       <w:r>
         <w:t xml:space="preserve"> gebruikt worden. De applicatie moet beschikken over een registratie- en inlogsysteem. Er moeten gebruikersrollen aanwezig zijn voor gebruikers en </w:t>
@@ -5368,11 +5092,13 @@
       <w:pPr>
         <w:pStyle w:val="Heading1"/>
       </w:pPr>
-      <w:bookmarkStart w:id="3" w:name="_Toc479849322"/>
+      <w:bookmarkStart w:id="3" w:name="_Toc480531597"/>
       <w:r>
         <w:t>Conclusies</w:t>
       </w:r>
+      <w:bookmarkStart w:id="4" w:name="_GoBack"/>
       <w:bookmarkEnd w:id="3"/>
+      <w:bookmarkEnd w:id="4"/>
     </w:p>
     <w:p>
       <w:pPr>
@@ -5406,7 +5132,19 @@
         <w:rPr>
           <w:rFonts w:eastAsiaTheme="minorEastAsia"/>
         </w:rPr>
-        <w:t xml:space="preserve"> van enorme waarde zijn. We verwachten </w:t>
+        <w:t xml:space="preserve"> van enorme waarde zijn.</w:t>
+      </w:r>
+      <w:r>
+        <w:rPr>
+          <w:rFonts w:eastAsiaTheme="minorEastAsia"/>
+        </w:rPr>
+        <w:t xml:space="preserve"> </w:t>
+      </w:r>
+      <w:r>
+        <w:rPr>
+          <w:rFonts w:eastAsiaTheme="minorEastAsia"/>
+        </w:rPr>
+        <w:t xml:space="preserve">We verwachten </w:t>
       </w:r>
       <w:r>
         <w:rPr>
@@ -5424,13 +5162,70 @@
         <w:rPr>
           <w:rFonts w:eastAsiaTheme="minorEastAsia"/>
         </w:rPr>
-        <w:t>plannen sterk verbeterd. Verder is er weinig mogelijkheid om slordig te werken</w:t>
+        <w:t xml:space="preserve">plannen sterk verbeterd. Zij, de </w:t>
+      </w:r>
+      <w:r>
+        <w:t>k</w:t>
+      </w:r>
+      <w:r>
+        <w:t xml:space="preserve">inderen, </w:t>
+      </w:r>
+      <w:r>
+        <w:t>j</w:t>
+      </w:r>
+      <w:r>
+        <w:t>ongeren en jongvolwassenen</w:t>
+      </w:r>
+      <w:r>
+        <w:t xml:space="preserve"> kunnen alles </w:t>
+      </w:r>
+      <w:r>
+        <w:t>beter plannen en organiseren.</w:t>
+      </w:r>
+      <w:r>
+        <w:t xml:space="preserve"> Zij kan de planning inzien van andere en ze beter helpen en het zou ook mogelijk wat reistijd kunnen verminderen.</w:t>
+      </w:r>
+      <w:r>
+        <w:t xml:space="preserve"> </w:t>
       </w:r>
       <w:r>
         <w:rPr>
           <w:rFonts w:eastAsiaTheme="minorEastAsia"/>
         </w:rPr>
-        <w:t xml:space="preserve"> en zal het veel papier besparen</w:t>
+        <w:t xml:space="preserve">Door de applicatie zal zij, </w:t>
+      </w:r>
+      <w:r>
+        <w:t>k</w:t>
+      </w:r>
+      <w:r>
+        <w:t xml:space="preserve">inderen, </w:t>
+      </w:r>
+      <w:r>
+        <w:t>j</w:t>
+      </w:r>
+      <w:r>
+        <w:t>ongeren en jongvolwassenen</w:t>
+      </w:r>
+      <w:r>
+        <w:t xml:space="preserve"> waar deze voor bedoeld is, weinig mogelijkheden</w:t>
+      </w:r>
+      <w:r>
+        <w:t xml:space="preserve"> hebben</w:t>
+      </w:r>
+      <w:r>
+        <w:t xml:space="preserve"> om slordig te kunnen werken. </w:t>
+      </w:r>
+      <w:r>
+        <w:rPr>
+          <w:rFonts w:eastAsiaTheme="minorEastAsia"/>
+        </w:rPr>
+        <w:t xml:space="preserve">Verder </w:t>
+      </w:r>
+      <w:r>
+        <w:rPr>
+          <w:rFonts w:eastAsiaTheme="minorEastAsia"/>
+        </w:rPr>
+        <w:t>zal het veel papier besparen</w:t>
       </w:r>
       <w:r>
         <w:rPr>
@@ -5438,8 +5233,6 @@
         </w:rPr>
         <w:t>.</w:t>
       </w:r>
-      <w:bookmarkStart w:id="4" w:name="_GoBack"/>
-      <w:bookmarkEnd w:id="4"/>
     </w:p>
     <w:p>
       <w:pPr>
@@ -5455,7 +5248,7 @@
       <w:pPr>
         <w:pStyle w:val="Heading1"/>
       </w:pPr>
-      <w:bookmarkStart w:id="5" w:name="_Toc479849323"/>
+      <w:bookmarkStart w:id="5" w:name="_Toc480531598"/>
       <w:r>
         <w:t>Literatuuropgave</w:t>
       </w:r>
@@ -5522,7 +5315,7 @@
       <w:pPr>
         <w:pStyle w:val="Heading1"/>
       </w:pPr>
-      <w:bookmarkStart w:id="6" w:name="_Toc479849324"/>
+      <w:bookmarkStart w:id="6" w:name="_Toc480531599"/>
       <w:r>
         <w:lastRenderedPageBreak/>
         <w:t>Bijlagen</w:t>
@@ -5533,7 +5326,7 @@
       <w:pPr>
         <w:pStyle w:val="Heading2"/>
       </w:pPr>
-      <w:bookmarkStart w:id="7" w:name="_Toc479849325"/>
+      <w:bookmarkStart w:id="7" w:name="_Toc480531600"/>
       <w:r>
         <w:t>I</w:t>
       </w:r>
@@ -5564,7 +5357,7 @@
             <v:path o:extrusionok="f" gradientshapeok="t" o:connecttype="rect"/>
             <o:lock v:ext="edit" aspectratio="t"/>
           </v:shapetype>
-          <v:shape id="_x0000_i1025" type="#_x0000_t75" style="width:77.25pt;height:49.5pt" o:ole="">
+          <v:shape id="_x0000_i1025" type="#_x0000_t75" style="width:77.3pt;height:49.5pt" o:ole="">
             <v:imagedata r:id="rId8" o:title=""/>
           </v:shape>
           <o:OLEObject Type="Link" ProgID="Word.Document.12" ShapeID="_x0000_i1025" DrawAspect="Icon" r:id="rId9" UpdateMode="Always">
@@ -5587,20 +5380,13 @@
     </w:p>
     <w:p>
       <w:pPr>
-        <w:pStyle w:val="NoSpacing"/>
-      </w:pPr>
-      <w:r>
-        <w:br w:type="page"/>
-      </w:r>
-    </w:p>
-    <w:p>
-      <w:pPr>
         <w:pStyle w:val="Heading1"/>
       </w:pPr>
-      <w:r>
-        <w:lastRenderedPageBreak/>
+      <w:bookmarkStart w:id="8" w:name="_Toc480531601"/>
+      <w:r>
         <w:t>Afsluiting</w:t>
       </w:r>
+      <w:bookmarkEnd w:id="8"/>
     </w:p>
     <w:p>
       <w:pPr>
@@ -5740,18 +5526,18 @@
       <w:pPr>
         <w:pStyle w:val="Heading1"/>
       </w:pPr>
-      <w:bookmarkStart w:id="8" w:name="_Toc475434523"/>
-      <w:bookmarkStart w:id="9" w:name="_Toc475436311"/>
-      <w:bookmarkStart w:id="10" w:name="_Toc479241091"/>
-      <w:bookmarkStart w:id="11" w:name="_Toc479849331"/>
+      <w:bookmarkStart w:id="9" w:name="_Toc475434523"/>
+      <w:bookmarkStart w:id="10" w:name="_Toc475436311"/>
+      <w:bookmarkStart w:id="11" w:name="_Toc479241091"/>
+      <w:bookmarkStart w:id="12" w:name="_Toc480531602"/>
       <w:r>
         <w:lastRenderedPageBreak/>
         <w:t>Revisies</w:t>
       </w:r>
-      <w:bookmarkEnd w:id="8"/>
       <w:bookmarkEnd w:id="9"/>
       <w:bookmarkEnd w:id="10"/>
       <w:bookmarkEnd w:id="11"/>
+      <w:bookmarkEnd w:id="12"/>
     </w:p>
     <w:tbl>
       <w:tblPr>
@@ -5760,9 +5546,9 @@
         <w:tblLook w:val="04A0" w:firstRow="1" w:lastRow="0" w:firstColumn="1" w:lastColumn="0" w:noHBand="0" w:noVBand="1"/>
       </w:tblPr>
       <w:tblGrid>
-        <w:gridCol w:w="3020"/>
-        <w:gridCol w:w="3021"/>
-        <w:gridCol w:w="3021"/>
+        <w:gridCol w:w="1271"/>
+        <w:gridCol w:w="5528"/>
+        <w:gridCol w:w="2263"/>
       </w:tblGrid>
       <w:tr>
         <w:trPr>
@@ -5771,7 +5557,7 @@
         <w:tc>
           <w:tcPr>
             <w:cnfStyle w:val="001000000000" w:firstRow="0" w:lastRow="0" w:firstColumn="1" w:lastColumn="0" w:oddVBand="0" w:evenVBand="0" w:oddHBand="0" w:evenHBand="0" w:firstRowFirstColumn="0" w:firstRowLastColumn="0" w:lastRowFirstColumn="0" w:lastRowLastColumn="0"/>
-            <w:tcW w:w="3020" w:type="dxa"/>
+            <w:tcW w:w="1271" w:type="dxa"/>
           </w:tcPr>
           <w:p>
             <w:pPr>
@@ -5784,7 +5570,7 @@
         </w:tc>
         <w:tc>
           <w:tcPr>
-            <w:tcW w:w="3021" w:type="dxa"/>
+            <w:tcW w:w="5528" w:type="dxa"/>
           </w:tcPr>
           <w:p>
             <w:pPr>
@@ -5798,7 +5584,7 @@
         </w:tc>
         <w:tc>
           <w:tcPr>
-            <w:tcW w:w="3021" w:type="dxa"/>
+            <w:tcW w:w="2263" w:type="dxa"/>
           </w:tcPr>
           <w:p>
             <w:pPr>
@@ -5818,142 +5604,51 @@
         <w:tc>
           <w:tcPr>
             <w:cnfStyle w:val="001000000000" w:firstRow="0" w:lastRow="0" w:firstColumn="1" w:lastColumn="0" w:oddVBand="0" w:evenVBand="0" w:oddHBand="0" w:evenHBand="0" w:firstRowFirstColumn="0" w:firstRowLastColumn="0" w:lastRowFirstColumn="0" w:lastRowLastColumn="0"/>
-            <w:tcW w:w="3020" w:type="dxa"/>
+            <w:tcW w:w="1271" w:type="dxa"/>
           </w:tcPr>
           <w:p>
             <w:pPr>
               <w:pStyle w:val="NoSpacing"/>
             </w:pPr>
+            <w:r>
+              <w:t>21-04-2017</w:t>
+            </w:r>
+          </w:p>
+          <w:p>
+            <w:pPr>
+              <w:pStyle w:val="NoSpacing"/>
+            </w:pPr>
+            <w:r>
+              <w:t>CEST 09:48</w:t>
+            </w:r>
           </w:p>
         </w:tc>
         <w:tc>
           <w:tcPr>
-            <w:tcW w:w="3021" w:type="dxa"/>
+            <w:tcW w:w="5528" w:type="dxa"/>
           </w:tcPr>
           <w:p>
             <w:pPr>
               <w:pStyle w:val="NoSpacing"/>
               <w:cnfStyle w:val="000000100000" w:firstRow="0" w:lastRow="0" w:firstColumn="0" w:lastColumn="0" w:oddVBand="0" w:evenVBand="0" w:oddHBand="1" w:evenHBand="0" w:firstRowFirstColumn="0" w:firstRowLastColumn="0" w:lastRowFirstColumn="0" w:lastRowLastColumn="0"/>
             </w:pPr>
+            <w:r>
+              <w:t>Verslaglegging van het interview afgewerkt. Alle benodigdheden ingevoegd.</w:t>
+            </w:r>
           </w:p>
         </w:tc>
         <w:tc>
           <w:tcPr>
-            <w:tcW w:w="3021" w:type="dxa"/>
+            <w:tcW w:w="2263" w:type="dxa"/>
           </w:tcPr>
           <w:p>
             <w:pPr>
               <w:pStyle w:val="NoSpacing"/>
               <w:cnfStyle w:val="000000100000" w:firstRow="0" w:lastRow="0" w:firstColumn="0" w:lastColumn="0" w:oddVBand="0" w:evenVBand="0" w:oddHBand="1" w:evenHBand="0" w:firstRowFirstColumn="0" w:firstRowLastColumn="0" w:lastRowFirstColumn="0" w:lastRowLastColumn="0"/>
             </w:pPr>
-          </w:p>
-        </w:tc>
-      </w:tr>
-      <w:tr>
-        <w:tc>
-          <w:tcPr>
-            <w:cnfStyle w:val="001000000000" w:firstRow="0" w:lastRow="0" w:firstColumn="1" w:lastColumn="0" w:oddVBand="0" w:evenVBand="0" w:oddHBand="0" w:evenHBand="0" w:firstRowFirstColumn="0" w:firstRowLastColumn="0" w:lastRowFirstColumn="0" w:lastRowLastColumn="0"/>
-            <w:tcW w:w="3020" w:type="dxa"/>
-          </w:tcPr>
-          <w:p>
-            <w:pPr>
-              <w:pStyle w:val="NoSpacing"/>
-            </w:pPr>
-          </w:p>
-        </w:tc>
-        <w:tc>
-          <w:tcPr>
-            <w:tcW w:w="3021" w:type="dxa"/>
-          </w:tcPr>
-          <w:p>
-            <w:pPr>
-              <w:pStyle w:val="NoSpacing"/>
-              <w:cnfStyle w:val="000000000000" w:firstRow="0" w:lastRow="0" w:firstColumn="0" w:lastColumn="0" w:oddVBand="0" w:evenVBand="0" w:oddHBand="0" w:evenHBand="0" w:firstRowFirstColumn="0" w:firstRowLastColumn="0" w:lastRowFirstColumn="0" w:lastRowLastColumn="0"/>
-            </w:pPr>
-          </w:p>
-        </w:tc>
-        <w:tc>
-          <w:tcPr>
-            <w:tcW w:w="3021" w:type="dxa"/>
-          </w:tcPr>
-          <w:p>
-            <w:pPr>
-              <w:pStyle w:val="NoSpacing"/>
-              <w:cnfStyle w:val="000000000000" w:firstRow="0" w:lastRow="0" w:firstColumn="0" w:lastColumn="0" w:oddVBand="0" w:evenVBand="0" w:oddHBand="0" w:evenHBand="0" w:firstRowFirstColumn="0" w:firstRowLastColumn="0" w:lastRowFirstColumn="0" w:lastRowLastColumn="0"/>
-            </w:pPr>
-          </w:p>
-        </w:tc>
-      </w:tr>
-      <w:tr>
-        <w:trPr>
-          <w:cnfStyle w:val="000000100000" w:firstRow="0" w:lastRow="0" w:firstColumn="0" w:lastColumn="0" w:oddVBand="0" w:evenVBand="0" w:oddHBand="1" w:evenHBand="0" w:firstRowFirstColumn="0" w:firstRowLastColumn="0" w:lastRowFirstColumn="0" w:lastRowLastColumn="0"/>
-        </w:trPr>
-        <w:tc>
-          <w:tcPr>
-            <w:cnfStyle w:val="001000000000" w:firstRow="0" w:lastRow="0" w:firstColumn="1" w:lastColumn="0" w:oddVBand="0" w:evenVBand="0" w:oddHBand="0" w:evenHBand="0" w:firstRowFirstColumn="0" w:firstRowLastColumn="0" w:lastRowFirstColumn="0" w:lastRowLastColumn="0"/>
-            <w:tcW w:w="3020" w:type="dxa"/>
-          </w:tcPr>
-          <w:p>
-            <w:pPr>
-              <w:pStyle w:val="NoSpacing"/>
-            </w:pPr>
-          </w:p>
-        </w:tc>
-        <w:tc>
-          <w:tcPr>
-            <w:tcW w:w="3021" w:type="dxa"/>
-          </w:tcPr>
-          <w:p>
-            <w:pPr>
-              <w:pStyle w:val="NoSpacing"/>
-              <w:cnfStyle w:val="000000100000" w:firstRow="0" w:lastRow="0" w:firstColumn="0" w:lastColumn="0" w:oddVBand="0" w:evenVBand="0" w:oddHBand="1" w:evenHBand="0" w:firstRowFirstColumn="0" w:firstRowLastColumn="0" w:lastRowFirstColumn="0" w:lastRowLastColumn="0"/>
-            </w:pPr>
-          </w:p>
-        </w:tc>
-        <w:tc>
-          <w:tcPr>
-            <w:tcW w:w="3021" w:type="dxa"/>
-          </w:tcPr>
-          <w:p>
-            <w:pPr>
-              <w:pStyle w:val="NoSpacing"/>
-              <w:cnfStyle w:val="000000100000" w:firstRow="0" w:lastRow="0" w:firstColumn="0" w:lastColumn="0" w:oddVBand="0" w:evenVBand="0" w:oddHBand="1" w:evenHBand="0" w:firstRowFirstColumn="0" w:firstRowLastColumn="0" w:lastRowFirstColumn="0" w:lastRowLastColumn="0"/>
-            </w:pPr>
-          </w:p>
-        </w:tc>
-      </w:tr>
-      <w:tr>
-        <w:tc>
-          <w:tcPr>
-            <w:cnfStyle w:val="001000000000" w:firstRow="0" w:lastRow="0" w:firstColumn="1" w:lastColumn="0" w:oddVBand="0" w:evenVBand="0" w:oddHBand="0" w:evenHBand="0" w:firstRowFirstColumn="0" w:firstRowLastColumn="0" w:lastRowFirstColumn="0" w:lastRowLastColumn="0"/>
-            <w:tcW w:w="3020" w:type="dxa"/>
-          </w:tcPr>
-          <w:p>
-            <w:pPr>
-              <w:pStyle w:val="NoSpacing"/>
-            </w:pPr>
-          </w:p>
-        </w:tc>
-        <w:tc>
-          <w:tcPr>
-            <w:tcW w:w="3021" w:type="dxa"/>
-          </w:tcPr>
-          <w:p>
-            <w:pPr>
-              <w:pStyle w:val="NoSpacing"/>
-              <w:cnfStyle w:val="000000000000" w:firstRow="0" w:lastRow="0" w:firstColumn="0" w:lastColumn="0" w:oddVBand="0" w:evenVBand="0" w:oddHBand="0" w:evenHBand="0" w:firstRowFirstColumn="0" w:firstRowLastColumn="0" w:lastRowFirstColumn="0" w:lastRowLastColumn="0"/>
-            </w:pPr>
-          </w:p>
-        </w:tc>
-        <w:tc>
-          <w:tcPr>
-            <w:tcW w:w="3021" w:type="dxa"/>
-          </w:tcPr>
-          <w:p>
-            <w:pPr>
-              <w:pStyle w:val="NoSpacing"/>
-              <w:cnfStyle w:val="000000000000" w:firstRow="0" w:lastRow="0" w:firstColumn="0" w:lastColumn="0" w:oddVBand="0" w:evenVBand="0" w:oddHBand="0" w:evenHBand="0" w:firstRowFirstColumn="0" w:firstRowLastColumn="0" w:lastRowFirstColumn="0" w:lastRowLastColumn="0"/>
-            </w:pPr>
+            <w:r>
+              <w:t>Patrick van Batenburg</w:t>
+            </w:r>
           </w:p>
         </w:tc>
       </w:tr>
@@ -6038,6 +5733,9 @@
             <w:r>
               <w:t xml:space="preserve">Casusnummer: </w:t>
             </w:r>
+            <w:r>
+              <w:t>KT1_2</w:t>
+            </w:r>
           </w:p>
           <w:p>
             <w:pPr>
@@ -6089,7 +5787,7 @@
                 <w:bCs/>
                 <w:noProof/>
               </w:rPr>
-              <w:t>2</w:t>
+              <w:t>3</w:t>
             </w:r>
             <w:r>
               <w:rPr>
@@ -6134,7 +5832,7 @@
                 <w:bCs/>
                 <w:noProof/>
               </w:rPr>
-              <w:t>5</w:t>
+              <w:t>4</w:t>
             </w:r>
             <w:r>
               <w:rPr>
@@ -7156,7 +6854,7 @@
 </file>
 
 <file path=customXml/itemProps1.xml><?xml version="1.0" encoding="utf-8"?>
-<ds:datastoreItem xmlns:ds="http://schemas.openxmlformats.org/officeDocument/2006/customXml" ds:itemID="{37E4F7F9-AC1E-44E0-B9FB-DC519E890102}">
+<ds:datastoreItem xmlns:ds="http://schemas.openxmlformats.org/officeDocument/2006/customXml" ds:itemID="{11FF5D11-A6CB-458B-BE57-1D29C9BFEE4E}">
   <ds:schemaRefs>
     <ds:schemaRef ds:uri="http://schemas.openxmlformats.org/officeDocument/2006/bibliography"/>
   </ds:schemaRefs>

</xml_diff>

<commit_message>
Correcties aangebracht, documenten geprint
</commit_message>
<xml_diff>
--- a/Documentatie/KT1/ad.1.3_Gespreksverslag.docx
+++ b/Documentatie/KT1/ad.1.3_Gespreksverslag.docx
@@ -1,9 +1,7 @@
 
 <file path=word/document.xml><?xml version="1.0" encoding="utf-8"?>
-<w:document xmlns:wpc="http://schemas.microsoft.com/office/word/2010/wordprocessingCanvas" xmlns:mc="http://schemas.openxmlformats.org/markup-compatibility/2006" xmlns:o="urn:schemas-microsoft-com:office:office" xmlns:r="http://schemas.openxmlformats.org/officeDocument/2006/relationships" xmlns:m="http://schemas.openxmlformats.org/officeDocument/2006/math" xmlns:v="urn:schemas-microsoft-com:vml" xmlns:wp14="http://schemas.microsoft.com/office/word/2010/wordprocessingDrawing" xmlns:wp="http://schemas.openxmlformats.org/drawingml/2006/wordprocessingDrawing" xmlns:w10="urn:schemas-microsoft-com:office:word" xmlns:w="http://schemas.openxmlformats.org/wordprocessingml/2006/main" xmlns:w14="http://schemas.microsoft.com/office/word/2010/wordml" xmlns:w15="http://schemas.microsoft.com/office/word/2012/wordml" xmlns:wpg="http://schemas.microsoft.com/office/word/2010/wordprocessingGroup" xmlns:wpi="http://schemas.microsoft.com/office/word/2010/wordprocessingInk" xmlns:wne="http://schemas.microsoft.com/office/word/2006/wordml" xmlns:wps="http://schemas.microsoft.com/office/word/2010/wordprocessingShape" mc:Ignorable="w14 w15 wp14">
+<w:document xmlns:wpc="http://schemas.microsoft.com/office/word/2010/wordprocessingCanvas" xmlns:mc="http://schemas.openxmlformats.org/markup-compatibility/2006" xmlns:o="urn:schemas-microsoft-com:office:office" xmlns:r="http://schemas.openxmlformats.org/officeDocument/2006/relationships" xmlns:m="http://schemas.openxmlformats.org/officeDocument/2006/math" xmlns:v="urn:schemas-microsoft-com:vml" xmlns:wp14="http://schemas.microsoft.com/office/word/2010/wordprocessingDrawing" xmlns:wp="http://schemas.openxmlformats.org/drawingml/2006/wordprocessingDrawing" xmlns:w10="urn:schemas-microsoft-com:office:word" xmlns:w="http://schemas.openxmlformats.org/wordprocessingml/2006/main" xmlns:w14="http://schemas.microsoft.com/office/word/2010/wordml" xmlns:wpg="http://schemas.microsoft.com/office/word/2010/wordprocessingGroup" xmlns:wpi="http://schemas.microsoft.com/office/word/2010/wordprocessingInk" xmlns:wne="http://schemas.microsoft.com/office/word/2006/wordml" xmlns:wps="http://schemas.microsoft.com/office/word/2010/wordprocessingShape" mc:Ignorable="w14 wp14">
   <w:body>
-    <w:bookmarkStart w:id="0" w:name="_GoBack" w:displacedByCustomXml="next"/>
-    <w:bookmarkEnd w:id="0" w:displacedByCustomXml="next"/>
     <w:sdt>
       <w:sdtPr>
         <w:id w:val="1037394611"/>
@@ -16,7 +14,7 @@
       <w:sdtContent>
         <w:p>
           <w:pPr>
-            <w:pStyle w:val="NoSpacing"/>
+            <w:pStyle w:val="Geenafstand"/>
           </w:pPr>
           <w:r>
             <w:rPr>
@@ -156,7 +154,7 @@
                                   <w:sdtContent>
                                     <w:p>
                                       <w:pPr>
-                                        <w:pStyle w:val="NoSpacing"/>
+                                        <w:pStyle w:val="Geenafstand"/>
                                         <w:jc w:val="right"/>
                                         <w:rPr>
                                           <w:color w:val="FFFFFF" w:themeColor="background1"/>
@@ -3429,7 +3427,7 @@
                   </wp:anchor>
                 </w:drawing>
               </mc:Choice>
-              <mc:Fallback>
+              <mc:Fallback xmlns:w15="http://schemas.microsoft.com/office/word/2012/wordml">
                 <w:pict>
                   <v:group id="Groep 2" o:spid="_x0000_s1026" style="position:absolute;margin-left:0;margin-top:0;width:172.8pt;height:718.55pt;z-index:-251657216;mso-width-percent:330;mso-height-percent:950;mso-left-percent:40;mso-position-horizontal-relative:page;mso-position-vertical:center;mso-position-vertical-relative:page;mso-width-percent:330;mso-height-percent:950;mso-left-percent:40" coordsize="21945,91257" o:gfxdata="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">
                     <v:rect id="Rechthoek 3" o:spid="_x0000_s1027" style="position:absolute;width:1945;height:91257;visibility:visible;mso-wrap-style:square;v-text-anchor:middle" o:gfxdata="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" fillcolor="#44546a [3215]" stroked="f" strokeweight="1pt"/>
@@ -3671,7 +3669,7 @@
                             <w:txbxContent>
                               <w:p>
                                 <w:pPr>
-                                  <w:pStyle w:val="NoSpacing"/>
+                                  <w:pStyle w:val="Geenafstand"/>
                                   <w:rPr>
                                     <w:color w:val="5B9BD5" w:themeColor="accent1"/>
                                     <w:sz w:val="26"/>
@@ -3706,7 +3704,7 @@
                               </w:p>
                               <w:p>
                                 <w:pPr>
-                                  <w:pStyle w:val="NoSpacing"/>
+                                  <w:pStyle w:val="Geenafstand"/>
                                   <w:rPr>
                                     <w:color w:val="5B9BD5" w:themeColor="accent1"/>
                                     <w:sz w:val="26"/>
@@ -3719,18 +3717,8 @@
                                     <w:sz w:val="26"/>
                                     <w:szCs w:val="26"/>
                                   </w:rPr>
-                                  <w:t xml:space="preserve">Steven </w:t>
+                                  <w:t>Steven Logghe</w:t>
                                 </w:r>
-                                <w:proofErr w:type="spellStart"/>
-                                <w:r>
-                                  <w:rPr>
-                                    <w:color w:val="5B9BD5" w:themeColor="accent1"/>
-                                    <w:sz w:val="26"/>
-                                    <w:szCs w:val="26"/>
-                                  </w:rPr>
-                                  <w:t>Logghe</w:t>
-                                </w:r>
-                                <w:proofErr w:type="spellEnd"/>
                               </w:p>
                             </w:txbxContent>
                           </wps:txbx>
@@ -3752,7 +3740,7 @@
                   </wp:anchor>
                 </w:drawing>
               </mc:Choice>
-              <mc:Fallback>
+              <mc:Fallback xmlns:w15="http://schemas.microsoft.com/office/word/2012/wordml">
                 <w:pict>
                   <v:shapetype id="_x0000_t202" coordsize="21600,21600" o:spt="202" path="m,l,21600r21600,l21600,xe">
                     <v:stroke joinstyle="miter"/>
@@ -3900,7 +3888,7 @@
                             <w:txbxContent>
                               <w:p>
                                 <w:pPr>
-                                  <w:pStyle w:val="NoSpacing"/>
+                                  <w:pStyle w:val="Geenafstand"/>
                                   <w:rPr>
                                     <w:rFonts w:asciiTheme="majorHAnsi" w:eastAsiaTheme="majorEastAsia" w:hAnsiTheme="majorHAnsi" w:cstheme="majorBidi"/>
                                     <w:color w:val="262626" w:themeColor="text1" w:themeTint="D9"/>
@@ -3990,7 +3978,7 @@
                   </wp:anchor>
                 </w:drawing>
               </mc:Choice>
-              <mc:Fallback>
+              <mc:Fallback xmlns:w15="http://schemas.microsoft.com/office/word/2012/wordml">
                 <w:pict>
                   <v:shape id="Tekstvak 1" o:spid="_x0000_s1056" type="#_x0000_t202" style="position:absolute;margin-left:293.05pt;margin-top:0;width:344.25pt;height:213pt;z-index:251660288;visibility:visible;mso-wrap-style:square;mso-width-percent:0;mso-height-percent:0;mso-top-percent:175;mso-wrap-distance-left:9pt;mso-wrap-distance-top:0;mso-wrap-distance-right:9pt;mso-wrap-distance-bottom:0;mso-position-horizontal:right;mso-position-horizontal-relative:page;mso-position-vertical-relative:page;mso-width-percent:0;mso-height-percent:0;mso-top-percent:175;mso-width-relative:page;mso-height-relative:margin;v-text-anchor:top" o:gfxdata="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" filled="f" stroked="f" strokeweight=".5pt">
                     <v:textbox inset="0,0,0,0">
@@ -4105,7 +4093,7 @@
       <w:sdtContent>
         <w:p>
           <w:pPr>
-            <w:pStyle w:val="TOCHeading"/>
+            <w:pStyle w:val="Kopvaninhoudsopgave"/>
           </w:pPr>
           <w:r>
             <w:t>Inhoudsopgave</w:t>
@@ -4113,7 +4101,7 @@
         </w:p>
         <w:p>
           <w:pPr>
-            <w:pStyle w:val="TOC1"/>
+            <w:pStyle w:val="Inhopg1"/>
             <w:tabs>
               <w:tab w:val="right" w:leader="dot" w:pos="9062"/>
             </w:tabs>
@@ -4192,7 +4180,7 @@
         </w:p>
         <w:p>
           <w:pPr>
-            <w:pStyle w:val="TOC1"/>
+            <w:pStyle w:val="Inhopg1"/>
             <w:tabs>
               <w:tab w:val="right" w:leader="dot" w:pos="9062"/>
             </w:tabs>
@@ -4262,7 +4250,7 @@
         </w:p>
         <w:p>
           <w:pPr>
-            <w:pStyle w:val="TOC1"/>
+            <w:pStyle w:val="Inhopg1"/>
             <w:tabs>
               <w:tab w:val="right" w:leader="dot" w:pos="9062"/>
             </w:tabs>
@@ -4332,7 +4320,7 @@
         </w:p>
         <w:p>
           <w:pPr>
-            <w:pStyle w:val="TOC1"/>
+            <w:pStyle w:val="Inhopg1"/>
             <w:tabs>
               <w:tab w:val="right" w:leader="dot" w:pos="9062"/>
             </w:tabs>
@@ -4402,7 +4390,7 @@
         </w:p>
         <w:p>
           <w:pPr>
-            <w:pStyle w:val="TOC1"/>
+            <w:pStyle w:val="Inhopg1"/>
             <w:tabs>
               <w:tab w:val="right" w:leader="dot" w:pos="9062"/>
             </w:tabs>
@@ -4472,7 +4460,7 @@
         </w:p>
         <w:p>
           <w:pPr>
-            <w:pStyle w:val="TOC1"/>
+            <w:pStyle w:val="Inhopg1"/>
             <w:tabs>
               <w:tab w:val="right" w:leader="dot" w:pos="9062"/>
             </w:tabs>
@@ -4542,7 +4530,7 @@
         </w:p>
         <w:p>
           <w:pPr>
-            <w:pStyle w:val="TOC2"/>
+            <w:pStyle w:val="Inhopg2"/>
             <w:tabs>
               <w:tab w:val="right" w:leader="dot" w:pos="9062"/>
             </w:tabs>
@@ -4612,7 +4600,7 @@
         </w:p>
         <w:p>
           <w:pPr>
-            <w:pStyle w:val="TOC1"/>
+            <w:pStyle w:val="Inhopg1"/>
             <w:tabs>
               <w:tab w:val="right" w:leader="dot" w:pos="9062"/>
             </w:tabs>
@@ -4682,7 +4670,7 @@
         </w:p>
         <w:p>
           <w:pPr>
-            <w:pStyle w:val="TOC1"/>
+            <w:pStyle w:val="Inhopg1"/>
             <w:tabs>
               <w:tab w:val="right" w:leader="dot" w:pos="9062"/>
             </w:tabs>
@@ -4763,7 +4751,7 @@
     </w:sdt>
     <w:p>
       <w:pPr>
-        <w:pStyle w:val="NoSpacing"/>
+        <w:pStyle w:val="Geenafstand"/>
       </w:pPr>
       <w:r>
         <w:br w:type="page"/>
@@ -4771,483 +4759,436 @@
     </w:p>
     <w:p>
       <w:pPr>
-        <w:pStyle w:val="Heading1"/>
+        <w:pStyle w:val="Kop1"/>
       </w:pPr>
-      <w:bookmarkStart w:id="1" w:name="_Toc481499280"/>
+      <w:bookmarkStart w:id="0" w:name="_Toc481499280"/>
       <w:r>
         <w:lastRenderedPageBreak/>
         <w:t>Samenvatting</w:t>
+      </w:r>
+      <w:bookmarkEnd w:id="0"/>
+    </w:p>
+    <w:p>
+      <w:pPr>
+        <w:pStyle w:val="Geenafstand"/>
+      </w:pPr>
+      <w:r>
+        <w:t xml:space="preserve">De </w:t>
+      </w:r>
+      <w:r>
+        <w:t>opdrachtgever</w:t>
+      </w:r>
+      <w:r>
+        <w:t xml:space="preserve">, J. van Aert wilt een oplossing om digitaal te kunnen plannen, omdat ze hiervoor een geprint papiertje gebruikte en dit veel te ouderwets vond. Volgens J. van Aert (persoonlijke communicatie, 17 </w:t>
+      </w:r>
+      <w:r>
+        <w:t>april</w:t>
+      </w:r>
+      <w:r>
+        <w:t xml:space="preserve"> 2017) kan het probleem opgelost worden door een applicatie te gebruiken </w:t>
+      </w:r>
+      <w:r>
+        <w:t>die over</w:t>
+      </w:r>
+      <w:r>
+        <w:t xml:space="preserve"> haar</w:t>
+      </w:r>
+      <w:r>
+        <w:t xml:space="preserve"> </w:t>
+      </w:r>
+      <w:r>
+        <w:t>besproken</w:t>
+      </w:r>
+      <w:r>
+        <w:t xml:space="preserve"> functionaliteit</w:t>
+      </w:r>
+      <w:r>
+        <w:t>en</w:t>
+      </w:r>
+      <w:r>
+        <w:t xml:space="preserve"> beschikt die</w:t>
+      </w:r>
+      <w:r>
+        <w:t xml:space="preserve"> in het interview</w:t>
+      </w:r>
+      <w:r>
+        <w:t xml:space="preserve"> </w:t>
+      </w:r>
+      <w:r>
+        <w:t>zijn voor gekomen</w:t>
+      </w:r>
+      <w:r>
+        <w:t>.</w:t>
+      </w:r>
+    </w:p>
+    <w:p>
+      <w:pPr>
+        <w:pStyle w:val="Geenafstand"/>
+      </w:pPr>
+    </w:p>
+    <w:p>
+      <w:pPr>
+        <w:pStyle w:val="Geenafstand"/>
+      </w:pPr>
+    </w:p>
+    <w:p>
+      <w:pPr>
+        <w:pStyle w:val="Kop1"/>
+      </w:pPr>
+      <w:bookmarkStart w:id="1" w:name="_Toc481499281"/>
+      <w:r>
+        <w:t>Inleiding</w:t>
+      </w:r>
+      <w:r>
+        <w:t xml:space="preserve"> (doel)</w:t>
       </w:r>
       <w:bookmarkEnd w:id="1"/>
     </w:p>
     <w:p>
       <w:pPr>
-        <w:pStyle w:val="NoSpacing"/>
+        <w:pStyle w:val="Geenafstand"/>
       </w:pPr>
       <w:r>
-        <w:t xml:space="preserve">De </w:t>
-      </w:r>
-      <w:r>
-        <w:t>opdrachtgever</w:t>
-      </w:r>
-      <w:r>
-        <w:t xml:space="preserve">, J. van </w:t>
-      </w:r>
-      <w:proofErr w:type="spellStart"/>
-      <w:r>
-        <w:t>Aert</w:t>
-      </w:r>
-      <w:proofErr w:type="spellEnd"/>
-      <w:r>
-        <w:t xml:space="preserve"> wilt een oplossing om digitaal te kunnen plannen, omdat ze hiervoor een geprint papiertje gebruikte en dit veel te ouderwets vond. Volgens J. van </w:t>
-      </w:r>
-      <w:proofErr w:type="spellStart"/>
-      <w:r>
-        <w:t>Aert</w:t>
-      </w:r>
-      <w:proofErr w:type="spellEnd"/>
-      <w:r>
-        <w:t xml:space="preserve"> (persoonlijke communicatie, 17 </w:t>
-      </w:r>
-      <w:r>
-        <w:t>april</w:t>
-      </w:r>
-      <w:r>
-        <w:t xml:space="preserve"> 2017) kan het probleem opgelost worden door een applicatie te gebruiken </w:t>
-      </w:r>
-      <w:r>
-        <w:t>die over</w:t>
-      </w:r>
-      <w:r>
-        <w:t xml:space="preserve"> haar</w:t>
-      </w:r>
-      <w:r>
-        <w:t xml:space="preserve"> </w:t>
-      </w:r>
-      <w:r>
-        <w:t>besproken</w:t>
-      </w:r>
-      <w:r>
-        <w:t xml:space="preserve"> functionaliteit</w:t>
-      </w:r>
-      <w:r>
-        <w:t>en</w:t>
-      </w:r>
-      <w:r>
-        <w:t xml:space="preserve"> beschikt die</w:t>
-      </w:r>
-      <w:r>
-        <w:t xml:space="preserve"> in het interview</w:t>
-      </w:r>
-      <w:r>
-        <w:t xml:space="preserve"> </w:t>
-      </w:r>
-      <w:r>
-        <w:t>zijn voor gekomen</w:t>
-      </w:r>
-      <w:r>
-        <w:t>.</w:t>
+        <w:t>De opdrachtgever wilt een applicatie waarmee ze digitaal mee kan plannen en waar k</w:t>
+      </w:r>
+      <w:r>
+        <w:t>inderen, j</w:t>
+      </w:r>
+      <w:r>
+        <w:t>ongeren en jongvolwassenen</w:t>
+      </w:r>
+      <w:r>
+        <w:t xml:space="preserve"> waarop ze op bezoek kom ook gebruik van kunnen maken.</w:t>
       </w:r>
     </w:p>
     <w:p>
       <w:pPr>
-        <w:pStyle w:val="NoSpacing"/>
+        <w:pStyle w:val="Geenafstand"/>
+      </w:pPr>
+      <w:r>
+        <w:t>De opdrachtgever gebruikte hiervoor een</w:t>
+      </w:r>
+      <w:r>
+        <w:t xml:space="preserve"> geprint papiertje</w:t>
+      </w:r>
+      <w:r>
+        <w:t xml:space="preserve"> </w:t>
+      </w:r>
+      <w:r>
+        <w:t xml:space="preserve">om een week voortuit te kunnen plannen </w:t>
+      </w:r>
+      <w:r>
+        <w:t>en v</w:t>
+      </w:r>
+      <w:r>
+        <w:t>ond</w:t>
+      </w:r>
+      <w:r>
+        <w:t xml:space="preserve"> dit te ouderwets </w:t>
+      </w:r>
+      <w:r>
+        <w:t>(J. van Aer</w:t>
+      </w:r>
+      <w:r>
+        <w:t>t, persoonlijke communicatie, 13</w:t>
+      </w:r>
+      <w:r>
+        <w:t xml:space="preserve"> </w:t>
+      </w:r>
+      <w:r>
+        <w:t>april</w:t>
+      </w:r>
+      <w:r>
+        <w:t xml:space="preserve"> 2017).</w:t>
+      </w:r>
+    </w:p>
+    <w:p>
+      <w:pPr>
+        <w:pStyle w:val="Geenafstand"/>
       </w:pPr>
     </w:p>
     <w:p>
       <w:pPr>
-        <w:pStyle w:val="NoSpacing"/>
+        <w:pStyle w:val="Geenafstand"/>
       </w:pPr>
     </w:p>
     <w:p>
       <w:pPr>
-        <w:pStyle w:val="Heading1"/>
+        <w:pStyle w:val="Kop1"/>
       </w:pPr>
-      <w:bookmarkStart w:id="2" w:name="_Toc481499281"/>
-      <w:r>
-        <w:t>Inleiding</w:t>
-      </w:r>
-      <w:r>
-        <w:t xml:space="preserve"> (doel)</w:t>
+      <w:bookmarkStart w:id="2" w:name="_Toc481499282"/>
+      <w:r>
+        <w:t>Kern</w:t>
       </w:r>
       <w:bookmarkEnd w:id="2"/>
     </w:p>
     <w:p>
       <w:pPr>
-        <w:pStyle w:val="NoSpacing"/>
+        <w:pStyle w:val="Geenafstand"/>
       </w:pPr>
       <w:r>
-        <w:t>De opdrachtgever wilt een applicatie waarmee ze digitaal mee kan plannen en waar k</w:t>
-      </w:r>
-      <w:r>
-        <w:t>inderen, j</w:t>
+        <w:t xml:space="preserve">Volgens J. van Aert (persoonlijke communicatie, 17 </w:t>
+      </w:r>
+      <w:r>
+        <w:t>april</w:t>
+      </w:r>
+      <w:r>
+        <w:t xml:space="preserve"> 2017) kan het probleem worden opgelost door gebruikt te maken van een applicatie die het mogelijk maakt om digitaal te kunnen plannen. Er is een rooster per week waarop je kunt plannen van maandag t/m zondag. Je kan een taak inplannen en deze een duur aangeven. Taken hebben ook de mogelijkheid om wekelijks te herhalen in dien dit aan gevinkt is. In de applicatie moet er een a</w:t>
+      </w:r>
+      <w:r>
+        <w:t>part tabblad</w:t>
+      </w:r>
+      <w:r>
+        <w:t xml:space="preserve"> aanwezig zijn</w:t>
+      </w:r>
+      <w:r>
+        <w:t xml:space="preserve"> </w:t>
+      </w:r>
+      <w:r>
+        <w:t>waar je</w:t>
+      </w:r>
+      <w:r>
+        <w:t xml:space="preserve"> belangrijke afspraken</w:t>
+      </w:r>
+      <w:r>
+        <w:t xml:space="preserve"> in kunt opschrijven. De applicatie zal </w:t>
+      </w:r>
+      <w:r>
+        <w:t xml:space="preserve">zowel door haar als door </w:t>
+      </w:r>
+      <w:r>
+        <w:t>kinderen, j</w:t>
       </w:r>
       <w:r>
         <w:t>ongeren en jongvolwassenen</w:t>
       </w:r>
       <w:r>
-        <w:t xml:space="preserve"> waarop ze op bezoek kom ook gebruik van kunnen maken.</w:t>
+        <w:t xml:space="preserve"> gebruikt worden. De applicatie moet beschikken over een registratie- en inlogsysteem. Er moeten gebruikersrollen aanwezi</w:t>
+      </w:r>
+      <w:r>
+        <w:t>g zijn voor gebruikers en administrators</w:t>
+      </w:r>
+      <w:r>
+        <w:t>, want een admin</w:t>
+      </w:r>
+      <w:r>
+        <w:t>istrator</w:t>
+      </w:r>
+      <w:r>
+        <w:t xml:space="preserve"> heeft de mogelijkheid om de planning van andere gebruikers in te kunnen zien. Er moet een apart tabblad aanwezig zijn waarin je je (school)cijfers kunt invullen voor een vak. </w:t>
       </w:r>
     </w:p>
     <w:p>
       <w:pPr>
-        <w:pStyle w:val="NoSpacing"/>
+        <w:pStyle w:val="Geenafstand"/>
       </w:pPr>
       <w:r>
-        <w:t>De opdrachtgever gebruikte hiervoor een</w:t>
-      </w:r>
-      <w:r>
-        <w:t xml:space="preserve"> geprint papiertje</w:t>
-      </w:r>
-      <w:r>
-        <w:t xml:space="preserve"> </w:t>
-      </w:r>
-      <w:r>
-        <w:t xml:space="preserve">om een week voortuit te kunnen plannen </w:t>
-      </w:r>
-      <w:r>
-        <w:t>en v</w:t>
-      </w:r>
-      <w:r>
-        <w:t>ond</w:t>
-      </w:r>
-      <w:r>
-        <w:t xml:space="preserve"> dit te ouderwets </w:t>
-      </w:r>
-      <w:r>
-        <w:t xml:space="preserve">(J. van </w:t>
-      </w:r>
-      <w:proofErr w:type="spellStart"/>
-      <w:r>
-        <w:t>Aer</w:t>
-      </w:r>
-      <w:r>
-        <w:t>t</w:t>
-      </w:r>
-      <w:proofErr w:type="spellEnd"/>
-      <w:r>
-        <w:t>, persoonlijke communicatie, 13</w:t>
-      </w:r>
-      <w:r>
-        <w:t xml:space="preserve"> </w:t>
-      </w:r>
-      <w:r>
-        <w:t>april</w:t>
-      </w:r>
-      <w:r>
-        <w:t xml:space="preserve"> 2017).</w:t>
+        <w:t xml:space="preserve">De vormgeving en logo van de applicatie moet overeen komen met de styling  van de website van de opdrachtgever </w:t>
+      </w:r>
+      <w:r>
+        <w:t>(Samen Sterk, 2017)</w:t>
+      </w:r>
+      <w:r>
+        <w:t>.</w:t>
       </w:r>
     </w:p>
     <w:p>
       <w:pPr>
-        <w:pStyle w:val="NoSpacing"/>
+        <w:pStyle w:val="Geenafstand"/>
       </w:pPr>
     </w:p>
     <w:p>
       <w:pPr>
-        <w:pStyle w:val="NoSpacing"/>
+        <w:pStyle w:val="Geenafstand"/>
       </w:pPr>
     </w:p>
     <w:p>
       <w:pPr>
-        <w:pStyle w:val="Heading1"/>
+        <w:pStyle w:val="Geenafstand"/>
       </w:pPr>
-      <w:bookmarkStart w:id="3" w:name="_Toc481499282"/>
-      <w:r>
-        <w:t>Kern</w:t>
+    </w:p>
+    <w:p>
+      <w:pPr>
+        <w:pStyle w:val="Kop1"/>
+      </w:pPr>
+      <w:bookmarkStart w:id="3" w:name="_Toc481499283"/>
+      <w:r>
+        <w:t>Conclusies</w:t>
       </w:r>
       <w:bookmarkEnd w:id="3"/>
     </w:p>
     <w:p>
       <w:pPr>
-        <w:pStyle w:val="NoSpacing"/>
+        <w:pStyle w:val="Geenafstand"/>
+        <w:rPr>
+          <w:rFonts w:eastAsiaTheme="minorEastAsia"/>
+        </w:rPr>
       </w:pPr>
       <w:r>
-        <w:t xml:space="preserve">Volgens J. van </w:t>
-      </w:r>
-      <w:proofErr w:type="spellStart"/>
-      <w:r>
-        <w:t>Aert</w:t>
-      </w:r>
-      <w:proofErr w:type="spellEnd"/>
-      <w:r>
-        <w:t xml:space="preserve"> (persoonlijke communicatie, 17 </w:t>
-      </w:r>
-      <w:r>
-        <w:t>april</w:t>
-      </w:r>
-      <w:r>
-        <w:t xml:space="preserve"> 2017) kan het probleem worden opgelost door gebruikt te maken van een applicatie die het mogelijk maakt om digitaal te kunnen plannen. Er is een rooster per week waarop je kunt plannen van maandag t/m zondag. Je kan een taak inplannen en deze een duur aangeven. Taken hebben ook de mogelijkheid om wekelijks te herhalen in dien dit aan gevinkt is. In de applicatie moet er een a</w:t>
-      </w:r>
-      <w:r>
-        <w:t>part tabblad</w:t>
-      </w:r>
-      <w:r>
-        <w:t xml:space="preserve"> aanwezig zijn</w:t>
+        <w:rPr>
+          <w:rFonts w:eastAsiaTheme="minorEastAsia"/>
+        </w:rPr>
+        <w:t xml:space="preserve">Het nut van deze applicatie </w:t>
+      </w:r>
+      <w:r>
+        <w:rPr>
+          <w:rFonts w:eastAsiaTheme="minorEastAsia"/>
+        </w:rPr>
+        <w:t xml:space="preserve">is voor </w:t>
+      </w:r>
+      <w:r>
+        <w:t>J. van Aert</w:t>
+      </w:r>
+      <w:r>
+        <w:rPr>
+          <w:rFonts w:eastAsiaTheme="minorEastAsia"/>
+        </w:rPr>
+        <w:t xml:space="preserve"> van enorme waarde zijn.</w:t>
+      </w:r>
+      <w:r>
+        <w:rPr>
+          <w:rFonts w:eastAsiaTheme="minorEastAsia"/>
+        </w:rPr>
+        <w:t xml:space="preserve"> We verwachten </w:t>
+      </w:r>
+      <w:r>
+        <w:rPr>
+          <w:rFonts w:eastAsiaTheme="minorEastAsia"/>
+        </w:rPr>
+        <w:t>dat het bijhouden</w:t>
+      </w:r>
+      <w:r>
+        <w:rPr>
+          <w:rFonts w:eastAsiaTheme="minorEastAsia"/>
+        </w:rPr>
+        <w:t xml:space="preserve"> en weken plannen sterk verbeterd. Zij, de </w:t>
+      </w:r>
+      <w:r>
+        <w:t>k</w:t>
+      </w:r>
+      <w:r>
+        <w:t xml:space="preserve">inderen, </w:t>
+      </w:r>
+      <w:r>
+        <w:t>j</w:t>
+      </w:r>
+      <w:r>
+        <w:t>ongeren en jongvolwassenen</w:t>
+      </w:r>
+      <w:r>
+        <w:t xml:space="preserve"> kunnen alles </w:t>
+      </w:r>
+      <w:r>
+        <w:t>beter plannen en organiseren.</w:t>
+      </w:r>
+      <w:r>
+        <w:t xml:space="preserve"> Zij kan de planning inzien van andere en ze beter helpen en het zou ook mogelijk wat reistijd kunnen verminderen.</w:t>
       </w:r>
       <w:r>
         <w:t xml:space="preserve"> </w:t>
       </w:r>
       <w:r>
-        <w:t>waar je</w:t>
-      </w:r>
-      <w:r>
-        <w:t xml:space="preserve"> belangrijke afspraken</w:t>
-      </w:r>
-      <w:r>
-        <w:t xml:space="preserve"> in kunt opschrijven. De applicatie zal </w:t>
-      </w:r>
-      <w:r>
-        <w:t xml:space="preserve">zowel door haar als door </w:t>
-      </w:r>
-      <w:r>
-        <w:t>kinderen, j</w:t>
+        <w:rPr>
+          <w:rFonts w:eastAsiaTheme="minorEastAsia"/>
+        </w:rPr>
+        <w:t xml:space="preserve">Door de applicatie zal zij, </w:t>
+      </w:r>
+      <w:r>
+        <w:t>k</w:t>
+      </w:r>
+      <w:r>
+        <w:t xml:space="preserve">inderen, </w:t>
+      </w:r>
+      <w:r>
+        <w:t>j</w:t>
       </w:r>
       <w:r>
         <w:t>ongeren en jongvolwassenen</w:t>
       </w:r>
       <w:r>
-        <w:t xml:space="preserve"> gebruikt worden. De applicatie moet beschikken over een registratie- en inlogsysteem. Er moeten gebruikersrollen aanwezig zijn voor gebruikers en </w:t>
-      </w:r>
-      <w:proofErr w:type="spellStart"/>
-      <w:r>
-        <w:t>admins</w:t>
-      </w:r>
-      <w:proofErr w:type="spellEnd"/>
-      <w:r>
-        <w:t xml:space="preserve">, want een </w:t>
-      </w:r>
-      <w:proofErr w:type="spellStart"/>
-      <w:r>
-        <w:t>admin</w:t>
-      </w:r>
-      <w:proofErr w:type="spellEnd"/>
-      <w:r>
-        <w:t xml:space="preserve"> heeft de mogelijkheid om de planning van andere gebruikers in te kunnen zien. Er moet een apart tabblad aanwezig zijn waarin je je (school)cijfers kunt invullen voor een vak. </w:t>
+        <w:t xml:space="preserve"> waar deze voor bedoeld is, weinig mogelijkheden</w:t>
+      </w:r>
+      <w:r>
+        <w:t xml:space="preserve"> hebben</w:t>
+      </w:r>
+      <w:r>
+        <w:t xml:space="preserve"> om slordig te kunnen werken. </w:t>
+      </w:r>
+      <w:r>
+        <w:rPr>
+          <w:rFonts w:eastAsiaTheme="minorEastAsia"/>
+        </w:rPr>
+        <w:t xml:space="preserve">Verder </w:t>
+      </w:r>
+      <w:r>
+        <w:rPr>
+          <w:rFonts w:eastAsiaTheme="minorEastAsia"/>
+        </w:rPr>
+        <w:t>zal het veel papier besparen</w:t>
+      </w:r>
+      <w:r>
+        <w:rPr>
+          <w:rFonts w:eastAsiaTheme="minorEastAsia"/>
+        </w:rPr>
+        <w:t>.</w:t>
       </w:r>
     </w:p>
     <w:p>
       <w:pPr>
-        <w:pStyle w:val="NoSpacing"/>
-      </w:pPr>
-      <w:r>
-        <w:t xml:space="preserve">De vormgeving en logo van de applicatie moet overeen komen met de styling  van de website van de opdrachtgever </w:t>
-      </w:r>
-      <w:r>
-        <w:t>(Samen Sterk, 2017)</w:t>
-      </w:r>
-      <w:r>
-        <w:t>.</w:t>
-      </w:r>
-    </w:p>
-    <w:p>
-      <w:pPr>
-        <w:pStyle w:val="NoSpacing"/>
+        <w:pStyle w:val="Geenafstand"/>
       </w:pPr>
     </w:p>
     <w:p>
       <w:pPr>
-        <w:pStyle w:val="NoSpacing"/>
+        <w:pStyle w:val="Geenafstand"/>
       </w:pPr>
     </w:p>
     <w:p>
       <w:pPr>
-        <w:pStyle w:val="NoSpacing"/>
+        <w:pStyle w:val="Kop1"/>
+      </w:pPr>
+      <w:bookmarkStart w:id="4" w:name="_Toc481499284"/>
+      <w:r>
+        <w:t>Literatuuropgave</w:t>
+      </w:r>
+      <w:bookmarkEnd w:id="4"/>
+    </w:p>
+    <w:p>
+      <w:pPr>
+        <w:pStyle w:val="Geenafstand"/>
+      </w:pPr>
+      <w:r>
+        <w:t>Aert, J.</w:t>
+      </w:r>
+      <w:r>
+        <w:t xml:space="preserve"> Van. (</w:t>
+      </w:r>
+      <w:r>
+        <w:t>2017, 17 april</w:t>
+      </w:r>
+      <w:r>
+        <w:t>). Weekplanning rooster Agenda [</w:t>
+      </w:r>
+      <w:r>
+        <w:t>Persoonlijk</w:t>
+      </w:r>
+      <w:r>
+        <w:t xml:space="preserve"> interview].</w:t>
+      </w:r>
+    </w:p>
+    <w:p>
+      <w:pPr>
+        <w:pStyle w:val="Geenafstand"/>
       </w:pPr>
     </w:p>
     <w:p>
       <w:pPr>
-        <w:pStyle w:val="Heading1"/>
+        <w:pStyle w:val="Geenafstand"/>
       </w:pPr>
-      <w:bookmarkStart w:id="4" w:name="_Toc481499283"/>
-      <w:r>
-        <w:t>Conclusies</w:t>
-      </w:r>
-      <w:bookmarkEnd w:id="4"/>
-    </w:p>
-    <w:p>
-      <w:pPr>
-        <w:pStyle w:val="NoSpacing"/>
-        <w:rPr>
-          <w:rFonts w:eastAsiaTheme="minorEastAsia"/>
-          <w:lang w:val="en-GB"/>
-        </w:rPr>
-      </w:pPr>
-      <w:r>
-        <w:rPr>
-          <w:rFonts w:eastAsiaTheme="minorEastAsia"/>
-        </w:rPr>
-        <w:t xml:space="preserve">Het nut van deze applicatie </w:t>
-      </w:r>
-      <w:r>
-        <w:rPr>
-          <w:rFonts w:eastAsiaTheme="minorEastAsia"/>
-        </w:rPr>
-        <w:t xml:space="preserve">is voor </w:t>
-      </w:r>
-      <w:r>
-        <w:t xml:space="preserve">J. van </w:t>
-      </w:r>
-      <w:proofErr w:type="spellStart"/>
-      <w:r>
-        <w:t>Aert</w:t>
-      </w:r>
-      <w:proofErr w:type="spellEnd"/>
-      <w:r>
-        <w:rPr>
-          <w:rFonts w:eastAsiaTheme="minorEastAsia"/>
-        </w:rPr>
-        <w:t xml:space="preserve"> van enorme waarde zijn.</w:t>
-      </w:r>
-      <w:r>
-        <w:rPr>
-          <w:rFonts w:eastAsiaTheme="minorEastAsia"/>
-        </w:rPr>
-        <w:t xml:space="preserve"> We verwachten </w:t>
-      </w:r>
-      <w:r>
-        <w:rPr>
-          <w:rFonts w:eastAsiaTheme="minorEastAsia"/>
-        </w:rPr>
-        <w:t>dat het bijhouden</w:t>
-      </w:r>
-      <w:r>
-        <w:rPr>
-          <w:rFonts w:eastAsiaTheme="minorEastAsia"/>
-        </w:rPr>
-        <w:t xml:space="preserve"> en weken plannen sterk verbeterd. Zij, de </w:t>
-      </w:r>
-      <w:r>
-        <w:t>k</w:t>
-      </w:r>
-      <w:r>
-        <w:t xml:space="preserve">inderen, </w:t>
-      </w:r>
-      <w:r>
-        <w:t>j</w:t>
-      </w:r>
-      <w:r>
-        <w:t>ongeren en jongvolwassenen</w:t>
-      </w:r>
-      <w:r>
-        <w:t xml:space="preserve"> kunnen alles </w:t>
-      </w:r>
-      <w:r>
-        <w:t>beter plannen en organiseren.</w:t>
-      </w:r>
-      <w:r>
-        <w:t xml:space="preserve"> Zij kan de planning inzien van andere en ze beter helpen en het zou ook mogelijk wat reistijd kunnen verminderen.</w:t>
-      </w:r>
-      <w:r>
-        <w:t xml:space="preserve"> </w:t>
-      </w:r>
-      <w:r>
-        <w:rPr>
-          <w:rFonts w:eastAsiaTheme="minorEastAsia"/>
-        </w:rPr>
-        <w:t xml:space="preserve">Door de applicatie zal zij, </w:t>
-      </w:r>
-      <w:r>
-        <w:t>k</w:t>
-      </w:r>
-      <w:r>
-        <w:t xml:space="preserve">inderen, </w:t>
-      </w:r>
-      <w:r>
-        <w:t>j</w:t>
-      </w:r>
-      <w:r>
-        <w:t>ongeren en jongvolwassenen</w:t>
-      </w:r>
-      <w:r>
-        <w:t xml:space="preserve"> waar deze voor bedoeld is, weinig mogelijkheden</w:t>
-      </w:r>
-      <w:r>
-        <w:t xml:space="preserve"> hebben</w:t>
-      </w:r>
-      <w:r>
-        <w:t xml:space="preserve"> om slordig te kunnen werken. </w:t>
-      </w:r>
-      <w:r>
-        <w:rPr>
-          <w:rFonts w:eastAsiaTheme="minorEastAsia"/>
-        </w:rPr>
-        <w:t xml:space="preserve">Verder </w:t>
-      </w:r>
-      <w:r>
-        <w:rPr>
-          <w:rFonts w:eastAsiaTheme="minorEastAsia"/>
-        </w:rPr>
-        <w:t>zal het veel papier besparen</w:t>
-      </w:r>
-      <w:r>
-        <w:rPr>
-          <w:rFonts w:eastAsiaTheme="minorEastAsia"/>
-        </w:rPr>
-        <w:t>.</w:t>
-      </w:r>
-    </w:p>
-    <w:p>
-      <w:pPr>
-        <w:pStyle w:val="NoSpacing"/>
-      </w:pPr>
-    </w:p>
-    <w:p>
-      <w:pPr>
-        <w:pStyle w:val="NoSpacing"/>
-      </w:pPr>
-    </w:p>
-    <w:p>
-      <w:pPr>
-        <w:pStyle w:val="Heading1"/>
-      </w:pPr>
-      <w:bookmarkStart w:id="5" w:name="_Toc481499284"/>
-      <w:r>
-        <w:t>Literatuuropgave</w:t>
-      </w:r>
-      <w:bookmarkEnd w:id="5"/>
-    </w:p>
-    <w:p>
-      <w:pPr>
-        <w:pStyle w:val="NoSpacing"/>
-      </w:pPr>
-      <w:proofErr w:type="spellStart"/>
-      <w:r>
-        <w:t>Aert</w:t>
-      </w:r>
-      <w:proofErr w:type="spellEnd"/>
-      <w:r>
-        <w:t>, J.</w:t>
-      </w:r>
-      <w:r>
-        <w:t xml:space="preserve"> Van. (</w:t>
-      </w:r>
-      <w:r>
-        <w:t>2017, 17 april</w:t>
-      </w:r>
-      <w:r>
-        <w:t>). Weekplanning rooster Agenda [</w:t>
-      </w:r>
-      <w:r>
-        <w:t>Persoonlijk</w:t>
-      </w:r>
-      <w:r>
-        <w:t xml:space="preserve"> interview].</w:t>
-      </w:r>
-    </w:p>
-    <w:p>
-      <w:pPr>
-        <w:pStyle w:val="NoSpacing"/>
-      </w:pPr>
-    </w:p>
-    <w:p>
-      <w:pPr>
-        <w:pStyle w:val="NoSpacing"/>
-      </w:pPr>
       <w:r>
         <w:t xml:space="preserve">Samen Sterk. (2017, 20 april). Samen Sterk. Geraadpleegd van </w:t>
       </w:r>
-      <w:hyperlink r:id="rId8" w:history="1">
+      <w:hyperlink r:id="rId9" w:history="1">
         <w:r>
           <w:rPr>
             <w:rStyle w:val="Hyperlink"/>
@@ -5258,7 +5199,7 @@
     </w:p>
     <w:p>
       <w:pPr>
-        <w:pStyle w:val="NoSpacing"/>
+        <w:pStyle w:val="Geenafstand"/>
       </w:pPr>
       <w:r>
         <w:br w:type="page"/>
@@ -5266,29 +5207,38 @@
     </w:p>
     <w:p>
       <w:pPr>
-        <w:pStyle w:val="Heading1"/>
+        <w:pStyle w:val="Kop1"/>
       </w:pPr>
-      <w:bookmarkStart w:id="6" w:name="_Toc481499285"/>
+      <w:bookmarkStart w:id="5" w:name="_Toc481499285"/>
       <w:r>
         <w:lastRenderedPageBreak/>
         <w:t>Bijlagen</w:t>
+      </w:r>
+      <w:bookmarkEnd w:id="5"/>
+    </w:p>
+    <w:p>
+      <w:pPr>
+        <w:pStyle w:val="Kop2"/>
+      </w:pPr>
+      <w:bookmarkStart w:id="6" w:name="_Toc481499286"/>
+      <w:r>
+        <w:t>I</w:t>
       </w:r>
       <w:bookmarkEnd w:id="6"/>
     </w:p>
     <w:p>
       <w:pPr>
-        <w:pStyle w:val="Heading2"/>
+        <w:pStyle w:val="Geenafstand"/>
       </w:pPr>
-      <w:bookmarkStart w:id="7" w:name="_Toc481499286"/>
-      <w:r>
-        <w:t>I</w:t>
-      </w:r>
-      <w:bookmarkEnd w:id="7"/>
-    </w:p>
-    <w:p>
-      <w:pPr>
-        <w:pStyle w:val="NoSpacing"/>
-      </w:pPr>
+      <w:r>
+        <w:fldChar w:fldCharType="begin"/>
+      </w:r>
+      <w:r>
+        <w:instrText xml:space="preserve"> LINK Word.Document.12 "D:\\Users\\Patrick\\Downloads\\Medex\\Documentatie\\KT1\\ad.1.2_Interview.docx" "" \a \p \f 0 </w:instrText>
+      </w:r>
+      <w:r>
+        <w:fldChar w:fldCharType="separate"/>
+      </w:r>
       <w:r>
         <w:object w:dxaOrig="1538" w:dyaOrig="995">
           <v:shapetype id="_x0000_t75" coordsize="21600,21600" o:spt="75" o:preferrelative="t" path="m@4@5l@4@11@9@11@9@5xe" filled="f" stroked="f">
@@ -5310,40 +5260,38 @@
             <v:path o:extrusionok="f" gradientshapeok="t" o:connecttype="rect"/>
             <o:lock v:ext="edit" aspectratio="t"/>
           </v:shapetype>
-          <v:shape id="_x0000_i1025" type="#_x0000_t75" style="width:77.45pt;height:49.6pt" o:ole="">
-            <v:imagedata r:id="rId9" o:title=""/>
+          <v:shape id="_x0000_i1025" type="#_x0000_t75" style="width:77.45pt;height:49.6pt">
+            <v:imagedata r:id="rId10" o:title=""/>
           </v:shape>
-          <o:OLEObject Type="Link" ProgID="Word.Document.12" ShapeID="_x0000_i1025" DrawAspect="Icon" r:id="rId10" UpdateMode="Always">
-            <o:LinkType>EnhancedMetaFile</o:LinkType>
-            <o:LockedField>false</o:LockedField>
-            <o:FieldCodes>\f 0</o:FieldCodes>
-          </o:OLEObject>
         </w:object>
+      </w:r>
+      <w:r>
+        <w:fldChar w:fldCharType="end"/>
       </w:r>
     </w:p>
     <w:p>
       <w:pPr>
-        <w:pStyle w:val="NoSpacing"/>
+        <w:pStyle w:val="Geenafstand"/>
       </w:pPr>
     </w:p>
     <w:p>
       <w:pPr>
-        <w:pStyle w:val="NoSpacing"/>
+        <w:pStyle w:val="Geenafstand"/>
       </w:pPr>
     </w:p>
     <w:p>
       <w:pPr>
-        <w:pStyle w:val="Heading1"/>
+        <w:pStyle w:val="Kop1"/>
       </w:pPr>
-      <w:bookmarkStart w:id="8" w:name="_Toc481499287"/>
+      <w:bookmarkStart w:id="7" w:name="_Toc481499287"/>
       <w:r>
         <w:t>Afsluiting</w:t>
       </w:r>
-      <w:bookmarkEnd w:id="8"/>
+      <w:bookmarkEnd w:id="7"/>
     </w:p>
     <w:p>
       <w:pPr>
-        <w:pStyle w:val="NoSpacing"/>
+        <w:pStyle w:val="Geenafstand"/>
       </w:pPr>
       <w:r>
         <w:t>Mocht u akkoord willen gaan met dit verslag, dan kunt u deze ondertekenen en dateren.</w:t>
@@ -5351,7 +5299,7 @@
     </w:p>
     <w:p>
       <w:pPr>
-        <w:pStyle w:val="NoSpacing"/>
+        <w:pStyle w:val="Geenafstand"/>
         <w:rPr>
           <w:rFonts w:eastAsiaTheme="minorEastAsia"/>
           <w:color w:val="0563C1" w:themeColor="hyperlink"/>
@@ -5377,17 +5325,17 @@
     </w:p>
     <w:p>
       <w:pPr>
-        <w:pStyle w:val="NoSpacing"/>
+        <w:pStyle w:val="Geenafstand"/>
       </w:pPr>
     </w:p>
     <w:p>
       <w:pPr>
-        <w:pStyle w:val="NoSpacing"/>
+        <w:pStyle w:val="Geenafstand"/>
       </w:pPr>
     </w:p>
     <w:tbl>
       <w:tblPr>
-        <w:tblStyle w:val="TableGrid"/>
+        <w:tblStyle w:val="Tabelraster"/>
         <w:tblW w:w="0" w:type="auto"/>
         <w:tblBorders>
           <w:top w:val="none" w:sz="0" w:space="0" w:color="auto"/>
@@ -5410,7 +5358,7 @@
           </w:tcPr>
           <w:p>
             <w:pPr>
-              <w:pStyle w:val="NoSpacing"/>
+              <w:pStyle w:val="Geenafstand"/>
               <w:rPr>
                 <w:b/>
               </w:rPr>
@@ -5429,7 +5377,7 @@
           </w:tcPr>
           <w:p>
             <w:pPr>
-              <w:pStyle w:val="NoSpacing"/>
+              <w:pStyle w:val="Geenafstand"/>
               <w:rPr>
                 <w:b/>
               </w:rPr>
@@ -5450,17 +5398,17 @@
           </w:tcPr>
           <w:p>
             <w:pPr>
-              <w:pStyle w:val="NoSpacing"/>
+              <w:pStyle w:val="Geenafstand"/>
             </w:pPr>
           </w:p>
           <w:p>
             <w:pPr>
-              <w:pStyle w:val="NoSpacing"/>
+              <w:pStyle w:val="Geenafstand"/>
             </w:pPr>
           </w:p>
           <w:p>
             <w:pPr>
-              <w:pStyle w:val="NoSpacing"/>
+              <w:pStyle w:val="Geenafstand"/>
             </w:pPr>
             <w:r>
               <w:t>____________________________________________</w:t>
@@ -5473,7 +5421,7 @@
           </w:tcPr>
           <w:p>
             <w:pPr>
-              <w:pStyle w:val="NoSpacing"/>
+              <w:pStyle w:val="Geenafstand"/>
             </w:pPr>
           </w:p>
         </w:tc>
@@ -5481,12 +5429,12 @@
     </w:tbl>
     <w:p>
       <w:pPr>
-        <w:pStyle w:val="NoSpacing"/>
+        <w:pStyle w:val="Geenafstand"/>
       </w:pPr>
     </w:p>
     <w:p>
       <w:pPr>
-        <w:pStyle w:val="NoSpacing"/>
+        <w:pStyle w:val="Geenafstand"/>
       </w:pPr>
     </w:p>
     <w:p>
@@ -5496,20 +5444,20 @@
     </w:p>
     <w:p>
       <w:pPr>
-        <w:pStyle w:val="Heading1"/>
+        <w:pStyle w:val="Kop1"/>
       </w:pPr>
-      <w:bookmarkStart w:id="9" w:name="_Toc475434523"/>
-      <w:bookmarkStart w:id="10" w:name="_Toc475436311"/>
-      <w:bookmarkStart w:id="11" w:name="_Toc479241091"/>
-      <w:bookmarkStart w:id="12" w:name="_Toc481499288"/>
+      <w:bookmarkStart w:id="8" w:name="_Toc475434523"/>
+      <w:bookmarkStart w:id="9" w:name="_Toc475436311"/>
+      <w:bookmarkStart w:id="10" w:name="_Toc479241091"/>
+      <w:bookmarkStart w:id="11" w:name="_Toc481499288"/>
       <w:r>
         <w:lastRenderedPageBreak/>
         <w:t>Revisies</w:t>
       </w:r>
+      <w:bookmarkEnd w:id="8"/>
       <w:bookmarkEnd w:id="9"/>
       <w:bookmarkEnd w:id="10"/>
       <w:bookmarkEnd w:id="11"/>
-      <w:bookmarkEnd w:id="12"/>
     </w:p>
     <w:tbl>
       <w:tblPr>
@@ -5536,7 +5484,7 @@
           </w:tcPr>
           <w:p>
             <w:pPr>
-              <w:pStyle w:val="NoSpacing"/>
+              <w:pStyle w:val="Geenafstand"/>
             </w:pPr>
             <w:r>
               <w:t>Datum</w:t>
@@ -5550,7 +5498,7 @@
           </w:tcPr>
           <w:p>
             <w:pPr>
-              <w:pStyle w:val="NoSpacing"/>
+              <w:pStyle w:val="Geenafstand"/>
               <w:cnfStyle w:val="100000000000" w:firstRow="1" w:lastRow="0" w:firstColumn="0" w:lastColumn="0" w:oddVBand="0" w:evenVBand="0" w:oddHBand="0" w:evenHBand="0" w:firstRowFirstColumn="0" w:firstRowLastColumn="0" w:lastRowFirstColumn="0" w:lastRowLastColumn="0"/>
             </w:pPr>
             <w:r>
@@ -5565,7 +5513,7 @@
           </w:tcPr>
           <w:p>
             <w:pPr>
-              <w:pStyle w:val="NoSpacing"/>
+              <w:pStyle w:val="Geenafstand"/>
               <w:cnfStyle w:val="100000000000" w:firstRow="1" w:lastRow="0" w:firstColumn="0" w:lastColumn="0" w:oddVBand="0" w:evenVBand="0" w:oddHBand="0" w:evenHBand="0" w:firstRowFirstColumn="0" w:firstRowLastColumn="0" w:lastRowFirstColumn="0" w:lastRowLastColumn="0"/>
             </w:pPr>
             <w:r>
@@ -5580,7 +5528,7 @@
           </w:tcPr>
           <w:p>
             <w:pPr>
-              <w:pStyle w:val="NoSpacing"/>
+              <w:pStyle w:val="Geenafstand"/>
               <w:cnfStyle w:val="100000000000" w:firstRow="1" w:lastRow="0" w:firstColumn="0" w:lastColumn="0" w:oddVBand="0" w:evenVBand="0" w:oddHBand="0" w:evenHBand="0" w:firstRowFirstColumn="0" w:firstRowLastColumn="0" w:lastRowFirstColumn="0" w:lastRowLastColumn="0"/>
             </w:pPr>
             <w:r>
@@ -5607,7 +5555,7 @@
           </w:tcPr>
           <w:p>
             <w:pPr>
-              <w:pStyle w:val="NoSpacing"/>
+              <w:pStyle w:val="Geenafstand"/>
             </w:pPr>
             <w:r>
               <w:t>21-04-2017</w:t>
@@ -5615,7 +5563,7 @@
           </w:p>
           <w:p>
             <w:pPr>
-              <w:pStyle w:val="NoSpacing"/>
+              <w:pStyle w:val="Geenafstand"/>
             </w:pPr>
             <w:r>
               <w:t>CEST 09:48</w:t>
@@ -5635,7 +5583,7 @@
           </w:tcPr>
           <w:p>
             <w:pPr>
-              <w:pStyle w:val="NoSpacing"/>
+              <w:pStyle w:val="Geenafstand"/>
               <w:cnfStyle w:val="000000100000" w:firstRow="0" w:lastRow="0" w:firstColumn="0" w:lastColumn="0" w:oddVBand="0" w:evenVBand="0" w:oddHBand="1" w:evenHBand="0" w:firstRowFirstColumn="0" w:firstRowLastColumn="0" w:lastRowFirstColumn="0" w:lastRowLastColumn="0"/>
             </w:pPr>
             <w:r>
@@ -5656,7 +5604,7 @@
           </w:tcPr>
           <w:p>
             <w:pPr>
-              <w:pStyle w:val="NoSpacing"/>
+              <w:pStyle w:val="Geenafstand"/>
               <w:cnfStyle w:val="000000100000" w:firstRow="0" w:lastRow="0" w:firstColumn="0" w:lastColumn="0" w:oddVBand="0" w:evenVBand="0" w:oddHBand="1" w:evenHBand="0" w:firstRowFirstColumn="0" w:firstRowLastColumn="0" w:lastRowFirstColumn="0" w:lastRowLastColumn="0"/>
             </w:pPr>
             <w:r>
@@ -5677,19 +5625,111 @@
           </w:tcPr>
           <w:p>
             <w:pPr>
-              <w:pStyle w:val="NoSpacing"/>
+              <w:pStyle w:val="Geenafstand"/>
               <w:cnfStyle w:val="000000100000" w:firstRow="0" w:lastRow="0" w:firstColumn="0" w:lastColumn="0" w:oddVBand="0" w:evenVBand="0" w:oddHBand="1" w:evenHBand="0" w:firstRowFirstColumn="0" w:firstRowLastColumn="0" w:lastRowFirstColumn="0" w:lastRowLastColumn="0"/>
             </w:pPr>
             <w:r>
               <w:t>1.0.0</w:t>
             </w:r>
+          </w:p>
+        </w:tc>
+      </w:tr>
+      <w:tr>
+        <w:tc>
+          <w:tcPr>
+            <w:cnfStyle w:val="001000000000" w:firstRow="0" w:lastRow="0" w:firstColumn="1" w:lastColumn="0" w:oddVBand="0" w:evenVBand="0" w:oddHBand="0" w:evenHBand="0" w:firstRowFirstColumn="0" w:firstRowLastColumn="0" w:lastRowFirstColumn="0" w:lastRowLastColumn="0"/>
+            <w:tcW w:w="1355" w:type="dxa"/>
+            <w:tcBorders>
+              <w:top w:val="single" w:sz="4" w:space="0" w:color="8EAADB" w:themeColor="accent5" w:themeTint="99"/>
+              <w:left w:val="single" w:sz="4" w:space="0" w:color="8EAADB" w:themeColor="accent5" w:themeTint="99"/>
+              <w:bottom w:val="single" w:sz="4" w:space="0" w:color="8EAADB" w:themeColor="accent5" w:themeTint="99"/>
+              <w:right w:val="single" w:sz="4" w:space="0" w:color="8EAADB" w:themeColor="accent5" w:themeTint="99"/>
+            </w:tcBorders>
+          </w:tcPr>
+          <w:p>
+            <w:pPr>
+              <w:pStyle w:val="Geenafstand"/>
+            </w:pPr>
+            <w:r>
+              <w:t>04-05-2017</w:t>
+            </w:r>
+          </w:p>
+          <w:p>
+            <w:pPr>
+              <w:pStyle w:val="Geenafstand"/>
+            </w:pPr>
+            <w:r>
+              <w:t>CEST 11:37</w:t>
+            </w:r>
+          </w:p>
+        </w:tc>
+        <w:tc>
+          <w:tcPr>
+            <w:tcW w:w="5622" w:type="dxa"/>
+            <w:tcBorders>
+              <w:top w:val="single" w:sz="4" w:space="0" w:color="8EAADB" w:themeColor="accent5" w:themeTint="99"/>
+              <w:left w:val="single" w:sz="4" w:space="0" w:color="8EAADB" w:themeColor="accent5" w:themeTint="99"/>
+              <w:bottom w:val="single" w:sz="4" w:space="0" w:color="8EAADB" w:themeColor="accent5" w:themeTint="99"/>
+              <w:right w:val="single" w:sz="4" w:space="0" w:color="8EAADB" w:themeColor="accent5" w:themeTint="99"/>
+            </w:tcBorders>
+          </w:tcPr>
+          <w:p>
+            <w:pPr>
+              <w:pStyle w:val="Geenafstand"/>
+              <w:cnfStyle w:val="000000000000" w:firstRow="0" w:lastRow="0" w:firstColumn="0" w:lastColumn="0" w:oddVBand="0" w:evenVBand="0" w:oddHBand="0" w:evenHBand="0" w:firstRowFirstColumn="0" w:firstRowLastColumn="0" w:lastRowFirstColumn="0" w:lastRowLastColumn="0"/>
+            </w:pPr>
+            <w:r>
+              <w:t>Spellingscorrectie</w:t>
+            </w:r>
+          </w:p>
+        </w:tc>
+        <w:tc>
+          <w:tcPr>
+            <w:tcW w:w="1270" w:type="dxa"/>
+            <w:tcBorders>
+              <w:top w:val="single" w:sz="4" w:space="0" w:color="8EAADB" w:themeColor="accent5" w:themeTint="99"/>
+              <w:left w:val="single" w:sz="4" w:space="0" w:color="8EAADB" w:themeColor="accent5" w:themeTint="99"/>
+              <w:bottom w:val="single" w:sz="4" w:space="0" w:color="8EAADB" w:themeColor="accent5" w:themeTint="99"/>
+              <w:right w:val="single" w:sz="4" w:space="0" w:color="8EAADB" w:themeColor="accent5" w:themeTint="99"/>
+            </w:tcBorders>
+          </w:tcPr>
+          <w:p>
+            <w:pPr>
+              <w:pStyle w:val="Geenafstand"/>
+              <w:cnfStyle w:val="000000000000" w:firstRow="0" w:lastRow="0" w:firstColumn="0" w:lastColumn="0" w:oddVBand="0" w:evenVBand="0" w:oddHBand="0" w:evenHBand="0" w:firstRowFirstColumn="0" w:firstRowLastColumn="0" w:lastRowFirstColumn="0" w:lastRowLastColumn="0"/>
+            </w:pPr>
+            <w:r>
+              <w:t>Steven Logghe</w:t>
+            </w:r>
+          </w:p>
+        </w:tc>
+        <w:tc>
+          <w:tcPr>
+            <w:tcW w:w="815" w:type="dxa"/>
+            <w:tcBorders>
+              <w:top w:val="single" w:sz="4" w:space="0" w:color="8EAADB" w:themeColor="accent5" w:themeTint="99"/>
+              <w:left w:val="single" w:sz="4" w:space="0" w:color="8EAADB" w:themeColor="accent5" w:themeTint="99"/>
+              <w:bottom w:val="single" w:sz="4" w:space="0" w:color="8EAADB" w:themeColor="accent5" w:themeTint="99"/>
+              <w:right w:val="single" w:sz="4" w:space="0" w:color="8EAADB" w:themeColor="accent5" w:themeTint="99"/>
+            </w:tcBorders>
+          </w:tcPr>
+          <w:p>
+            <w:pPr>
+              <w:pStyle w:val="Geenafstand"/>
+              <w:cnfStyle w:val="000000000000" w:firstRow="0" w:lastRow="0" w:firstColumn="0" w:lastColumn="0" w:oddVBand="0" w:evenVBand="0" w:oddHBand="0" w:evenHBand="0" w:firstRowFirstColumn="0" w:firstRowLastColumn="0" w:lastRowFirstColumn="0" w:lastRowLastColumn="0"/>
+            </w:pPr>
+            <w:r>
+              <w:t>1.0.1</w:t>
+            </w:r>
+            <w:bookmarkStart w:id="12" w:name="_GoBack"/>
+            <w:bookmarkEnd w:id="12"/>
           </w:p>
         </w:tc>
       </w:tr>
     </w:tbl>
     <w:p>
       <w:pPr>
-        <w:pStyle w:val="NoSpacing"/>
+        <w:pStyle w:val="Geenafstand"/>
       </w:pPr>
     </w:p>
     <w:sectPr>
@@ -5706,7 +5746,7 @@
 </file>
 
 <file path=word/endnotes.xml><?xml version="1.0" encoding="utf-8"?>
-<w:endnotes xmlns:wpc="http://schemas.microsoft.com/office/word/2010/wordprocessingCanvas" xmlns:mc="http://schemas.openxmlformats.org/markup-compatibility/2006" xmlns:o="urn:schemas-microsoft-com:office:office" xmlns:r="http://schemas.openxmlformats.org/officeDocument/2006/relationships" xmlns:m="http://schemas.openxmlformats.org/officeDocument/2006/math" xmlns:v="urn:schemas-microsoft-com:vml" xmlns:wp14="http://schemas.microsoft.com/office/word/2010/wordprocessingDrawing" xmlns:wp="http://schemas.openxmlformats.org/drawingml/2006/wordprocessingDrawing" xmlns:w10="urn:schemas-microsoft-com:office:word" xmlns:w="http://schemas.openxmlformats.org/wordprocessingml/2006/main" xmlns:w14="http://schemas.microsoft.com/office/word/2010/wordml" xmlns:w15="http://schemas.microsoft.com/office/word/2012/wordml" xmlns:wpg="http://schemas.microsoft.com/office/word/2010/wordprocessingGroup" xmlns:wpi="http://schemas.microsoft.com/office/word/2010/wordprocessingInk" xmlns:wne="http://schemas.microsoft.com/office/word/2006/wordml" xmlns:wps="http://schemas.microsoft.com/office/word/2010/wordprocessingShape" mc:Ignorable="w14 w15 wp14">
+<w:endnotes xmlns:wpc="http://schemas.microsoft.com/office/word/2010/wordprocessingCanvas" xmlns:mc="http://schemas.openxmlformats.org/markup-compatibility/2006" xmlns:o="urn:schemas-microsoft-com:office:office" xmlns:r="http://schemas.openxmlformats.org/officeDocument/2006/relationships" xmlns:m="http://schemas.openxmlformats.org/officeDocument/2006/math" xmlns:v="urn:schemas-microsoft-com:vml" xmlns:wp14="http://schemas.microsoft.com/office/word/2010/wordprocessingDrawing" xmlns:wp="http://schemas.openxmlformats.org/drawingml/2006/wordprocessingDrawing" xmlns:w10="urn:schemas-microsoft-com:office:word" xmlns:w="http://schemas.openxmlformats.org/wordprocessingml/2006/main" xmlns:w14="http://schemas.microsoft.com/office/word/2010/wordml" xmlns:wpg="http://schemas.microsoft.com/office/word/2010/wordprocessingGroup" xmlns:wpi="http://schemas.microsoft.com/office/word/2010/wordprocessingInk" xmlns:wne="http://schemas.microsoft.com/office/word/2006/wordml" xmlns:wps="http://schemas.microsoft.com/office/word/2010/wordprocessingShape" mc:Ignorable="w14 wp14">
   <w:endnote w:type="separator" w:id="-1">
     <w:p>
       <w:pPr>
@@ -5731,7 +5771,7 @@
 </file>
 
 <file path=word/footer1.xml><?xml version="1.0" encoding="utf-8"?>
-<w:ftr xmlns:wpc="http://schemas.microsoft.com/office/word/2010/wordprocessingCanvas" xmlns:mc="http://schemas.openxmlformats.org/markup-compatibility/2006" xmlns:o="urn:schemas-microsoft-com:office:office" xmlns:r="http://schemas.openxmlformats.org/officeDocument/2006/relationships" xmlns:m="http://schemas.openxmlformats.org/officeDocument/2006/math" xmlns:v="urn:schemas-microsoft-com:vml" xmlns:wp14="http://schemas.microsoft.com/office/word/2010/wordprocessingDrawing" xmlns:wp="http://schemas.openxmlformats.org/drawingml/2006/wordprocessingDrawing" xmlns:w10="urn:schemas-microsoft-com:office:word" xmlns:w="http://schemas.openxmlformats.org/wordprocessingml/2006/main" xmlns:w14="http://schemas.microsoft.com/office/word/2010/wordml" xmlns:w15="http://schemas.microsoft.com/office/word/2012/wordml" xmlns:wpg="http://schemas.microsoft.com/office/word/2010/wordprocessingGroup" xmlns:wpi="http://schemas.microsoft.com/office/word/2010/wordprocessingInk" xmlns:wne="http://schemas.microsoft.com/office/word/2006/wordml" xmlns:wps="http://schemas.microsoft.com/office/word/2010/wordprocessingShape" mc:Ignorable="w14 w15 wp14">
+<w:ftr xmlns:wpc="http://schemas.microsoft.com/office/word/2010/wordprocessingCanvas" xmlns:mc="http://schemas.openxmlformats.org/markup-compatibility/2006" xmlns:o="urn:schemas-microsoft-com:office:office" xmlns:r="http://schemas.openxmlformats.org/officeDocument/2006/relationships" xmlns:m="http://schemas.openxmlformats.org/officeDocument/2006/math" xmlns:v="urn:schemas-microsoft-com:vml" xmlns:wp14="http://schemas.microsoft.com/office/word/2010/wordprocessingDrawing" xmlns:wp="http://schemas.openxmlformats.org/drawingml/2006/wordprocessingDrawing" xmlns:w10="urn:schemas-microsoft-com:office:word" xmlns:w="http://schemas.openxmlformats.org/wordprocessingml/2006/main" xmlns:w14="http://schemas.microsoft.com/office/word/2010/wordml" xmlns:wpg="http://schemas.microsoft.com/office/word/2010/wordprocessingGroup" xmlns:wpi="http://schemas.microsoft.com/office/word/2010/wordprocessingInk" xmlns:wne="http://schemas.microsoft.com/office/word/2006/wordml" xmlns:wps="http://schemas.microsoft.com/office/word/2010/wordprocessingShape" mc:Ignorable="w14 wp14">
   <w:sdt>
     <w:sdtPr>
       <w:id w:val="829867845"/>
@@ -5754,7 +5794,7 @@
         <w:sdtContent>
           <w:p>
             <w:pPr>
-              <w:pStyle w:val="Footer"/>
+              <w:pStyle w:val="Voettekst"/>
             </w:pPr>
             <w:r>
               <w:t>ad.1.3_Gespreksverslag.docx</w:t>
@@ -5762,7 +5802,7 @@
           </w:p>
           <w:p>
             <w:pPr>
-              <w:pStyle w:val="Footer"/>
+              <w:pStyle w:val="Voettekst"/>
             </w:pPr>
             <w:r>
               <w:t xml:space="preserve">Casusnummer: </w:t>
@@ -5773,16 +5813,11 @@
           </w:p>
           <w:p>
             <w:pPr>
-              <w:pStyle w:val="Footer"/>
+              <w:pStyle w:val="Voettekst"/>
             </w:pPr>
             <w:r>
-              <w:t xml:space="preserve">Patrick van Batenburg, Steven </w:t>
-            </w:r>
-            <w:proofErr w:type="spellStart"/>
-            <w:r>
-              <w:t>Logghe</w:t>
-            </w:r>
-            <w:proofErr w:type="spellEnd"/>
+              <w:t>Patrick van Batenburg, Steven Logghe</w:t>
+            </w:r>
             <w:r>
               <w:tab/>
             </w:r>
@@ -5821,7 +5856,7 @@
                 <w:bCs/>
                 <w:noProof/>
               </w:rPr>
-              <w:t>3</w:t>
+              <w:t>4</w:t>
             </w:r>
             <w:r>
               <w:rPr>
@@ -5886,7 +5921,7 @@
 </file>
 
 <file path=word/footnotes.xml><?xml version="1.0" encoding="utf-8"?>
-<w:footnotes xmlns:wpc="http://schemas.microsoft.com/office/word/2010/wordprocessingCanvas" xmlns:mc="http://schemas.openxmlformats.org/markup-compatibility/2006" xmlns:o="urn:schemas-microsoft-com:office:office" xmlns:r="http://schemas.openxmlformats.org/officeDocument/2006/relationships" xmlns:m="http://schemas.openxmlformats.org/officeDocument/2006/math" xmlns:v="urn:schemas-microsoft-com:vml" xmlns:wp14="http://schemas.microsoft.com/office/word/2010/wordprocessingDrawing" xmlns:wp="http://schemas.openxmlformats.org/drawingml/2006/wordprocessingDrawing" xmlns:w10="urn:schemas-microsoft-com:office:word" xmlns:w="http://schemas.openxmlformats.org/wordprocessingml/2006/main" xmlns:w14="http://schemas.microsoft.com/office/word/2010/wordml" xmlns:w15="http://schemas.microsoft.com/office/word/2012/wordml" xmlns:wpg="http://schemas.microsoft.com/office/word/2010/wordprocessingGroup" xmlns:wpi="http://schemas.microsoft.com/office/word/2010/wordprocessingInk" xmlns:wne="http://schemas.microsoft.com/office/word/2006/wordml" xmlns:wps="http://schemas.microsoft.com/office/word/2010/wordprocessingShape" mc:Ignorable="w14 w15 wp14">
+<w:footnotes xmlns:wpc="http://schemas.microsoft.com/office/word/2010/wordprocessingCanvas" xmlns:mc="http://schemas.openxmlformats.org/markup-compatibility/2006" xmlns:o="urn:schemas-microsoft-com:office:office" xmlns:r="http://schemas.openxmlformats.org/officeDocument/2006/relationships" xmlns:m="http://schemas.openxmlformats.org/officeDocument/2006/math" xmlns:v="urn:schemas-microsoft-com:vml" xmlns:wp14="http://schemas.microsoft.com/office/word/2010/wordprocessingDrawing" xmlns:wp="http://schemas.openxmlformats.org/drawingml/2006/wordprocessingDrawing" xmlns:w10="urn:schemas-microsoft-com:office:word" xmlns:w="http://schemas.openxmlformats.org/wordprocessingml/2006/main" xmlns:w14="http://schemas.microsoft.com/office/word/2010/wordml" xmlns:wpg="http://schemas.microsoft.com/office/word/2010/wordprocessingGroup" xmlns:wpi="http://schemas.microsoft.com/office/word/2010/wordprocessingInk" xmlns:wne="http://schemas.microsoft.com/office/word/2006/wordml" xmlns:wps="http://schemas.microsoft.com/office/word/2010/wordprocessingShape" mc:Ignorable="w14 wp14">
   <w:footnote w:type="separator" w:id="-1">
     <w:p>
       <w:pPr>
@@ -5911,7 +5946,7 @@
 </file>
 
 <file path=word/styles.xml><?xml version="1.0" encoding="utf-8"?>
-<w:styles xmlns:mc="http://schemas.openxmlformats.org/markup-compatibility/2006" xmlns:r="http://schemas.openxmlformats.org/officeDocument/2006/relationships" xmlns:w="http://schemas.openxmlformats.org/wordprocessingml/2006/main" xmlns:w14="http://schemas.microsoft.com/office/word/2010/wordml" xmlns:w15="http://schemas.microsoft.com/office/word/2012/wordml" mc:Ignorable="w14 w15">
+<w:styles xmlns:mc="http://schemas.openxmlformats.org/markup-compatibility/2006" xmlns:r="http://schemas.openxmlformats.org/officeDocument/2006/relationships" xmlns:w="http://schemas.openxmlformats.org/wordprocessingml/2006/main" xmlns:w14="http://schemas.microsoft.com/office/word/2010/wordml" mc:Ignorable="w14">
   <w:docDefaults>
     <w:rPrDefault>
       <w:rPr>
@@ -5927,388 +5962,154 @@
       </w:pPr>
     </w:pPrDefault>
   </w:docDefaults>
-  <w:latentStyles w:defLockedState="0" w:defUIPriority="99" w:defSemiHidden="0" w:defUnhideWhenUsed="0" w:defQFormat="0" w:count="371">
-    <w:lsdException w:name="Normal" w:uiPriority="0" w:qFormat="1"/>
-    <w:lsdException w:name="heading 1" w:uiPriority="9" w:qFormat="1"/>
-    <w:lsdException w:name="heading 2" w:semiHidden="1" w:uiPriority="9" w:unhideWhenUsed="1" w:qFormat="1"/>
-    <w:lsdException w:name="heading 3" w:semiHidden="1" w:uiPriority="9" w:unhideWhenUsed="1" w:qFormat="1"/>
-    <w:lsdException w:name="heading 4" w:semiHidden="1" w:uiPriority="9" w:unhideWhenUsed="1" w:qFormat="1"/>
-    <w:lsdException w:name="heading 5" w:semiHidden="1" w:uiPriority="9" w:unhideWhenUsed="1" w:qFormat="1"/>
-    <w:lsdException w:name="heading 6" w:semiHidden="1" w:uiPriority="9" w:unhideWhenUsed="1" w:qFormat="1"/>
-    <w:lsdException w:name="heading 7" w:semiHidden="1" w:uiPriority="9" w:unhideWhenUsed="1" w:qFormat="1"/>
-    <w:lsdException w:name="heading 8" w:semiHidden="1" w:uiPriority="9" w:unhideWhenUsed="1" w:qFormat="1"/>
-    <w:lsdException w:name="heading 9" w:semiHidden="1" w:uiPriority="9" w:unhideWhenUsed="1" w:qFormat="1"/>
-    <w:lsdException w:name="index 1" w:semiHidden="1" w:unhideWhenUsed="1"/>
-    <w:lsdException w:name="index 2" w:semiHidden="1" w:unhideWhenUsed="1"/>
-    <w:lsdException w:name="index 3" w:semiHidden="1" w:unhideWhenUsed="1"/>
-    <w:lsdException w:name="index 4" w:semiHidden="1" w:unhideWhenUsed="1"/>
-    <w:lsdException w:name="index 5" w:semiHidden="1" w:unhideWhenUsed="1"/>
-    <w:lsdException w:name="index 6" w:semiHidden="1" w:unhideWhenUsed="1"/>
-    <w:lsdException w:name="index 7" w:semiHidden="1" w:unhideWhenUsed="1"/>
-    <w:lsdException w:name="index 8" w:semiHidden="1" w:unhideWhenUsed="1"/>
-    <w:lsdException w:name="index 9" w:semiHidden="1" w:unhideWhenUsed="1"/>
-    <w:lsdException w:name="toc 1" w:semiHidden="1" w:uiPriority="39" w:unhideWhenUsed="1"/>
-    <w:lsdException w:name="toc 2" w:semiHidden="1" w:uiPriority="39" w:unhideWhenUsed="1"/>
-    <w:lsdException w:name="toc 3" w:semiHidden="1" w:uiPriority="39" w:unhideWhenUsed="1"/>
-    <w:lsdException w:name="toc 4" w:semiHidden="1" w:uiPriority="39" w:unhideWhenUsed="1"/>
-    <w:lsdException w:name="toc 5" w:semiHidden="1" w:uiPriority="39" w:unhideWhenUsed="1"/>
-    <w:lsdException w:name="toc 6" w:semiHidden="1" w:uiPriority="39" w:unhideWhenUsed="1"/>
-    <w:lsdException w:name="toc 7" w:semiHidden="1" w:uiPriority="39" w:unhideWhenUsed="1"/>
-    <w:lsdException w:name="toc 8" w:semiHidden="1" w:uiPriority="39" w:unhideWhenUsed="1"/>
-    <w:lsdException w:name="toc 9" w:semiHidden="1" w:uiPriority="39" w:unhideWhenUsed="1"/>
-    <w:lsdException w:name="Normal Indent" w:semiHidden="1" w:unhideWhenUsed="1"/>
-    <w:lsdException w:name="footnote text" w:semiHidden="1" w:unhideWhenUsed="1"/>
-    <w:lsdException w:name="annotation text" w:semiHidden="1" w:unhideWhenUsed="1"/>
-    <w:lsdException w:name="header" w:semiHidden="1" w:unhideWhenUsed="1"/>
-    <w:lsdException w:name="footer" w:semiHidden="1" w:unhideWhenUsed="1"/>
-    <w:lsdException w:name="index heading" w:semiHidden="1" w:unhideWhenUsed="1"/>
-    <w:lsdException w:name="caption" w:semiHidden="1" w:uiPriority="35" w:unhideWhenUsed="1" w:qFormat="1"/>
-    <w:lsdException w:name="table of figures" w:semiHidden="1" w:unhideWhenUsed="1"/>
-    <w:lsdException w:name="envelope address" w:semiHidden="1" w:unhideWhenUsed="1"/>
-    <w:lsdException w:name="envelope return" w:semiHidden="1" w:unhideWhenUsed="1"/>
-    <w:lsdException w:name="footnote reference" w:semiHidden="1" w:unhideWhenUsed="1"/>
-    <w:lsdException w:name="annotation reference" w:semiHidden="1" w:unhideWhenUsed="1"/>
-    <w:lsdException w:name="line number" w:semiHidden="1" w:unhideWhenUsed="1"/>
-    <w:lsdException w:name="page number" w:semiHidden="1" w:unhideWhenUsed="1"/>
-    <w:lsdException w:name="endnote reference" w:semiHidden="1" w:unhideWhenUsed="1"/>
-    <w:lsdException w:name="endnote text" w:semiHidden="1" w:unhideWhenUsed="1"/>
-    <w:lsdException w:name="table of authorities" w:semiHidden="1" w:unhideWhenUsed="1"/>
-    <w:lsdException w:name="macro" w:semiHidden="1" w:unhideWhenUsed="1"/>
-    <w:lsdException w:name="toa heading" w:semiHidden="1" w:unhideWhenUsed="1"/>
-    <w:lsdException w:name="List" w:semiHidden="1" w:unhideWhenUsed="1"/>
-    <w:lsdException w:name="List Bullet" w:semiHidden="1" w:unhideWhenUsed="1"/>
-    <w:lsdException w:name="List Number" w:semiHidden="1" w:unhideWhenUsed="1"/>
-    <w:lsdException w:name="List 2" w:semiHidden="1" w:unhideWhenUsed="1"/>
-    <w:lsdException w:name="List 3" w:semiHidden="1" w:unhideWhenUsed="1"/>
-    <w:lsdException w:name="List 4" w:semiHidden="1" w:unhideWhenUsed="1"/>
-    <w:lsdException w:name="List 5" w:semiHidden="1" w:unhideWhenUsed="1"/>
-    <w:lsdException w:name="List Bullet 2" w:semiHidden="1" w:unhideWhenUsed="1"/>
-    <w:lsdException w:name="List Bullet 3" w:semiHidden="1" w:unhideWhenUsed="1"/>
-    <w:lsdException w:name="List Bullet 4" w:semiHidden="1" w:unhideWhenUsed="1"/>
-    <w:lsdException w:name="List Bullet 5" w:semiHidden="1" w:unhideWhenUsed="1"/>
-    <w:lsdException w:name="List Number 2" w:semiHidden="1" w:unhideWhenUsed="1"/>
-    <w:lsdException w:name="List Number 3" w:semiHidden="1" w:unhideWhenUsed="1"/>
-    <w:lsdException w:name="List Number 4" w:semiHidden="1" w:unhideWhenUsed="1"/>
-    <w:lsdException w:name="List Number 5" w:semiHidden="1" w:unhideWhenUsed="1"/>
-    <w:lsdException w:name="Title" w:uiPriority="10" w:qFormat="1"/>
-    <w:lsdException w:name="Closing" w:semiHidden="1" w:unhideWhenUsed="1"/>
-    <w:lsdException w:name="Signature" w:semiHidden="1" w:unhideWhenUsed="1"/>
-    <w:lsdException w:name="Default Paragraph Font" w:semiHidden="1" w:uiPriority="1" w:unhideWhenUsed="1"/>
-    <w:lsdException w:name="Body Text" w:semiHidden="1" w:unhideWhenUsed="1"/>
-    <w:lsdException w:name="Body Text Indent" w:semiHidden="1" w:unhideWhenUsed="1"/>
-    <w:lsdException w:name="List Continue" w:semiHidden="1" w:unhideWhenUsed="1"/>
-    <w:lsdException w:name="List Continue 2" w:semiHidden="1" w:unhideWhenUsed="1"/>
-    <w:lsdException w:name="List Continue 3" w:semiHidden="1" w:unhideWhenUsed="1"/>
-    <w:lsdException w:name="List Continue 4" w:semiHidden="1" w:unhideWhenUsed="1"/>
-    <w:lsdException w:name="List Continue 5" w:semiHidden="1" w:unhideWhenUsed="1"/>
-    <w:lsdException w:name="Message Header" w:semiHidden="1" w:unhideWhenUsed="1"/>
-    <w:lsdException w:name="Subtitle" w:uiPriority="11" w:qFormat="1"/>
-    <w:lsdException w:name="Salutation" w:semiHidden="1" w:unhideWhenUsed="1"/>
-    <w:lsdException w:name="Date" w:semiHidden="1" w:unhideWhenUsed="1"/>
-    <w:lsdException w:name="Body Text First Indent" w:semiHidden="1" w:unhideWhenUsed="1"/>
-    <w:lsdException w:name="Body Text First Indent 2" w:semiHidden="1" w:unhideWhenUsed="1"/>
-    <w:lsdException w:name="Note Heading" w:semiHidden="1" w:unhideWhenUsed="1"/>
-    <w:lsdException w:name="Body Text 2" w:semiHidden="1" w:unhideWhenUsed="1"/>
-    <w:lsdException w:name="Body Text 3" w:semiHidden="1" w:unhideWhenUsed="1"/>
-    <w:lsdException w:name="Body Text Indent 2" w:semiHidden="1" w:unhideWhenUsed="1"/>
-    <w:lsdException w:name="Body Text Indent 3" w:semiHidden="1" w:unhideWhenUsed="1"/>
-    <w:lsdException w:name="Block Text" w:semiHidden="1" w:unhideWhenUsed="1"/>
-    <w:lsdException w:name="Hyperlink" w:semiHidden="1" w:unhideWhenUsed="1"/>
-    <w:lsdException w:name="FollowedHyperlink" w:semiHidden="1" w:unhideWhenUsed="1"/>
-    <w:lsdException w:name="Strong" w:uiPriority="22" w:qFormat="1"/>
-    <w:lsdException w:name="Emphasis" w:uiPriority="20" w:qFormat="1"/>
-    <w:lsdException w:name="Document Map" w:semiHidden="1" w:unhideWhenUsed="1"/>
-    <w:lsdException w:name="Plain Text" w:semiHidden="1" w:unhideWhenUsed="1"/>
-    <w:lsdException w:name="E-mail Signature" w:semiHidden="1" w:unhideWhenUsed="1"/>
-    <w:lsdException w:name="HTML Top of Form" w:semiHidden="1" w:unhideWhenUsed="1"/>
-    <w:lsdException w:name="HTML Bottom of Form" w:semiHidden="1" w:unhideWhenUsed="1"/>
-    <w:lsdException w:name="Normal (Web)" w:semiHidden="1" w:unhideWhenUsed="1"/>
-    <w:lsdException w:name="HTML Acronym" w:semiHidden="1" w:unhideWhenUsed="1"/>
-    <w:lsdException w:name="HTML Address" w:semiHidden="1" w:unhideWhenUsed="1"/>
-    <w:lsdException w:name="HTML Cite" w:semiHidden="1" w:unhideWhenUsed="1"/>
-    <w:lsdException w:name="HTML Code" w:semiHidden="1" w:unhideWhenUsed="1"/>
-    <w:lsdException w:name="HTML Definition" w:semiHidden="1" w:unhideWhenUsed="1"/>
-    <w:lsdException w:name="HTML Keyboard" w:semiHidden="1" w:unhideWhenUsed="1"/>
-    <w:lsdException w:name="HTML Preformatted" w:semiHidden="1" w:unhideWhenUsed="1"/>
-    <w:lsdException w:name="HTML Sample" w:semiHidden="1" w:unhideWhenUsed="1"/>
-    <w:lsdException w:name="HTML Typewriter" w:semiHidden="1" w:unhideWhenUsed="1"/>
-    <w:lsdException w:name="HTML Variable" w:semiHidden="1" w:unhideWhenUsed="1"/>
-    <w:lsdException w:name="Normal Table" w:semiHidden="1" w:unhideWhenUsed="1"/>
-    <w:lsdException w:name="annotation subject" w:semiHidden="1" w:unhideWhenUsed="1"/>
-    <w:lsdException w:name="No List" w:semiHidden="1" w:unhideWhenUsed="1"/>
-    <w:lsdException w:name="Outline List 1" w:semiHidden="1" w:unhideWhenUsed="1"/>
-    <w:lsdException w:name="Outline List 2" w:semiHidden="1" w:unhideWhenUsed="1"/>
-    <w:lsdException w:name="Outline List 3" w:semiHidden="1" w:unhideWhenUsed="1"/>
-    <w:lsdException w:name="Table Simple 1" w:semiHidden="1" w:unhideWhenUsed="1"/>
-    <w:lsdException w:name="Table Simple 2" w:semiHidden="1" w:unhideWhenUsed="1"/>
-    <w:lsdException w:name="Table Simple 3" w:semiHidden="1" w:unhideWhenUsed="1"/>
-    <w:lsdException w:name="Table Classic 1" w:semiHidden="1" w:unhideWhenUsed="1"/>
-    <w:lsdException w:name="Table Classic 2" w:semiHidden="1" w:unhideWhenUsed="1"/>
-    <w:lsdException w:name="Table Classic 3" w:semiHidden="1" w:unhideWhenUsed="1"/>
-    <w:lsdException w:name="Table Classic 4" w:semiHidden="1" w:unhideWhenUsed="1"/>
-    <w:lsdException w:name="Table Colorful 1" w:semiHidden="1" w:unhideWhenUsed="1"/>
-    <w:lsdException w:name="Table Colorful 2" w:semiHidden="1" w:unhideWhenUsed="1"/>
-    <w:lsdException w:name="Table Colorful 3" w:semiHidden="1" w:unhideWhenUsed="1"/>
-    <w:lsdException w:name="Table Columns 1" w:semiHidden="1" w:unhideWhenUsed="1"/>
-    <w:lsdException w:name="Table Columns 2" w:semiHidden="1" w:unhideWhenUsed="1"/>
-    <w:lsdException w:name="Table Columns 3" w:semiHidden="1" w:unhideWhenUsed="1"/>
-    <w:lsdException w:name="Table Columns 4" w:semiHidden="1" w:unhideWhenUsed="1"/>
-    <w:lsdException w:name="Table Columns 5" w:semiHidden="1" w:unhideWhenUsed="1"/>
-    <w:lsdException w:name="Table Grid 1" w:semiHidden="1" w:unhideWhenUsed="1"/>
-    <w:lsdException w:name="Table Grid 2" w:semiHidden="1" w:unhideWhenUsed="1"/>
-    <w:lsdException w:name="Table Grid 3" w:semiHidden="1" w:unhideWhenUsed="1"/>
-    <w:lsdException w:name="Table Grid 4" w:semiHidden="1" w:unhideWhenUsed="1"/>
-    <w:lsdException w:name="Table Grid 5" w:semiHidden="1" w:unhideWhenUsed="1"/>
-    <w:lsdException w:name="Table Grid 6" w:semiHidden="1" w:unhideWhenUsed="1"/>
-    <w:lsdException w:name="Table Grid 7" w:semiHidden="1" w:unhideWhenUsed="1"/>
-    <w:lsdException w:name="Table Grid 8" w:semiHidden="1" w:unhideWhenUsed="1"/>
-    <w:lsdException w:name="Table List 1" w:semiHidden="1" w:unhideWhenUsed="1"/>
-    <w:lsdException w:name="Table List 2" w:semiHidden="1" w:unhideWhenUsed="1"/>
-    <w:lsdException w:name="Table List 3" w:semiHidden="1" w:unhideWhenUsed="1"/>
-    <w:lsdException w:name="Table List 4" w:semiHidden="1" w:unhideWhenUsed="1"/>
-    <w:lsdException w:name="Table List 5" w:semiHidden="1" w:unhideWhenUsed="1"/>
-    <w:lsdException w:name="Table List 6" w:semiHidden="1" w:unhideWhenUsed="1"/>
-    <w:lsdException w:name="Table List 7" w:semiHidden="1" w:unhideWhenUsed="1"/>
-    <w:lsdException w:name="Table List 8" w:semiHidden="1" w:unhideWhenUsed="1"/>
-    <w:lsdException w:name="Table 3D effects 1" w:semiHidden="1" w:unhideWhenUsed="1"/>
-    <w:lsdException w:name="Table 3D effects 2" w:semiHidden="1" w:unhideWhenUsed="1"/>
-    <w:lsdException w:name="Table 3D effects 3" w:semiHidden="1" w:unhideWhenUsed="1"/>
-    <w:lsdException w:name="Table Contemporary" w:semiHidden="1" w:unhideWhenUsed="1"/>
-    <w:lsdException w:name="Table Elegant" w:semiHidden="1" w:unhideWhenUsed="1"/>
-    <w:lsdException w:name="Table Professional" w:semiHidden="1" w:unhideWhenUsed="1"/>
-    <w:lsdException w:name="Table Subtle 1" w:semiHidden="1" w:unhideWhenUsed="1"/>
-    <w:lsdException w:name="Table Subtle 2" w:semiHidden="1" w:unhideWhenUsed="1"/>
-    <w:lsdException w:name="Table Web 1" w:semiHidden="1" w:unhideWhenUsed="1"/>
-    <w:lsdException w:name="Table Web 2" w:semiHidden="1" w:unhideWhenUsed="1"/>
-    <w:lsdException w:name="Table Web 3" w:semiHidden="1" w:unhideWhenUsed="1"/>
-    <w:lsdException w:name="Balloon Text" w:semiHidden="1" w:unhideWhenUsed="1"/>
-    <w:lsdException w:name="Table Grid" w:uiPriority="39"/>
-    <w:lsdException w:name="Table Theme" w:semiHidden="1" w:unhideWhenUsed="1"/>
-    <w:lsdException w:name="Placeholder Text" w:semiHidden="1"/>
-    <w:lsdException w:name="No Spacing" w:uiPriority="1" w:qFormat="1"/>
-    <w:lsdException w:name="Light Shading" w:uiPriority="60"/>
-    <w:lsdException w:name="Light List" w:uiPriority="61"/>
-    <w:lsdException w:name="Light Grid" w:uiPriority="62"/>
-    <w:lsdException w:name="Medium Shading 1" w:uiPriority="63"/>
-    <w:lsdException w:name="Medium Shading 2" w:uiPriority="64"/>
-    <w:lsdException w:name="Medium List 1" w:uiPriority="65"/>
-    <w:lsdException w:name="Medium List 2" w:uiPriority="66"/>
-    <w:lsdException w:name="Medium Grid 1" w:uiPriority="67"/>
-    <w:lsdException w:name="Medium Grid 2" w:uiPriority="68"/>
-    <w:lsdException w:name="Medium Grid 3" w:uiPriority="69"/>
-    <w:lsdException w:name="Dark List" w:uiPriority="70"/>
-    <w:lsdException w:name="Colorful Shading" w:uiPriority="71"/>
-    <w:lsdException w:name="Colorful List" w:uiPriority="72"/>
-    <w:lsdException w:name="Colorful Grid" w:uiPriority="73"/>
-    <w:lsdException w:name="Light Shading Accent 1" w:uiPriority="60"/>
-    <w:lsdException w:name="Light List Accent 1" w:uiPriority="61"/>
-    <w:lsdException w:name="Light Grid Accent 1" w:uiPriority="62"/>
-    <w:lsdException w:name="Medium Shading 1 Accent 1" w:uiPriority="63"/>
-    <w:lsdException w:name="Medium Shading 2 Accent 1" w:uiPriority="64"/>
-    <w:lsdException w:name="Medium List 1 Accent 1" w:uiPriority="65"/>
-    <w:lsdException w:name="Revision" w:semiHidden="1"/>
-    <w:lsdException w:name="List Paragraph" w:uiPriority="34" w:qFormat="1"/>
-    <w:lsdException w:name="Quote" w:uiPriority="29" w:qFormat="1"/>
-    <w:lsdException w:name="Intense Quote" w:uiPriority="30" w:qFormat="1"/>
-    <w:lsdException w:name="Medium List 2 Accent 1" w:uiPriority="66"/>
-    <w:lsdException w:name="Medium Grid 1 Accent 1" w:uiPriority="67"/>
-    <w:lsdException w:name="Medium Grid 2 Accent 1" w:uiPriority="68"/>
-    <w:lsdException w:name="Medium Grid 3 Accent 1" w:uiPriority="69"/>
-    <w:lsdException w:name="Dark List Accent 1" w:uiPriority="70"/>
-    <w:lsdException w:name="Colorful Shading Accent 1" w:uiPriority="71"/>
-    <w:lsdException w:name="Colorful List Accent 1" w:uiPriority="72"/>
-    <w:lsdException w:name="Colorful Grid Accent 1" w:uiPriority="73"/>
-    <w:lsdException w:name="Light Shading Accent 2" w:uiPriority="60"/>
-    <w:lsdException w:name="Light List Accent 2" w:uiPriority="61"/>
-    <w:lsdException w:name="Light Grid Accent 2" w:uiPriority="62"/>
-    <w:lsdException w:name="Medium Shading 1 Accent 2" w:uiPriority="63"/>
-    <w:lsdException w:name="Medium Shading 2 Accent 2" w:uiPriority="64"/>
-    <w:lsdException w:name="Medium List 1 Accent 2" w:uiPriority="65"/>
-    <w:lsdException w:name="Medium List 2 Accent 2" w:uiPriority="66"/>
-    <w:lsdException w:name="Medium Grid 1 Accent 2" w:uiPriority="67"/>
-    <w:lsdException w:name="Medium Grid 2 Accent 2" w:uiPriority="68"/>
-    <w:lsdException w:name="Medium Grid 3 Accent 2" w:uiPriority="69"/>
-    <w:lsdException w:name="Dark List Accent 2" w:uiPriority="70"/>
-    <w:lsdException w:name="Colorful Shading Accent 2" w:uiPriority="71"/>
-    <w:lsdException w:name="Colorful List Accent 2" w:uiPriority="72"/>
-    <w:lsdException w:name="Colorful Grid Accent 2" w:uiPriority="73"/>
-    <w:lsdException w:name="Light Shading Accent 3" w:uiPriority="60"/>
-    <w:lsdException w:name="Light List Accent 3" w:uiPriority="61"/>
-    <w:lsdException w:name="Light Grid Accent 3" w:uiPriority="62"/>
-    <w:lsdException w:name="Medium Shading 1 Accent 3" w:uiPriority="63"/>
-    <w:lsdException w:name="Medium Shading 2 Accent 3" w:uiPriority="64"/>
-    <w:lsdException w:name="Medium List 1 Accent 3" w:uiPriority="65"/>
-    <w:lsdException w:name="Medium List 2 Accent 3" w:uiPriority="66"/>
-    <w:lsdException w:name="Medium Grid 1 Accent 3" w:uiPriority="67"/>
-    <w:lsdException w:name="Medium Grid 2 Accent 3" w:uiPriority="68"/>
-    <w:lsdException w:name="Medium Grid 3 Accent 3" w:uiPriority="69"/>
-    <w:lsdException w:name="Dark List Accent 3" w:uiPriority="70"/>
-    <w:lsdException w:name="Colorful Shading Accent 3" w:uiPriority="71"/>
-    <w:lsdException w:name="Colorful List Accent 3" w:uiPriority="72"/>
-    <w:lsdException w:name="Colorful Grid Accent 3" w:uiPriority="73"/>
-    <w:lsdException w:name="Light Shading Accent 4" w:uiPriority="60"/>
-    <w:lsdException w:name="Light List Accent 4" w:uiPriority="61"/>
-    <w:lsdException w:name="Light Grid Accent 4" w:uiPriority="62"/>
-    <w:lsdException w:name="Medium Shading 1 Accent 4" w:uiPriority="63"/>
-    <w:lsdException w:name="Medium Shading 2 Accent 4" w:uiPriority="64"/>
-    <w:lsdException w:name="Medium List 1 Accent 4" w:uiPriority="65"/>
-    <w:lsdException w:name="Medium List 2 Accent 4" w:uiPriority="66"/>
-    <w:lsdException w:name="Medium Grid 1 Accent 4" w:uiPriority="67"/>
-    <w:lsdException w:name="Medium Grid 2 Accent 4" w:uiPriority="68"/>
-    <w:lsdException w:name="Medium Grid 3 Accent 4" w:uiPriority="69"/>
-    <w:lsdException w:name="Dark List Accent 4" w:uiPriority="70"/>
-    <w:lsdException w:name="Colorful Shading Accent 4" w:uiPriority="71"/>
-    <w:lsdException w:name="Colorful List Accent 4" w:uiPriority="72"/>
-    <w:lsdException w:name="Colorful Grid Accent 4" w:uiPriority="73"/>
-    <w:lsdException w:name="Light Shading Accent 5" w:uiPriority="60"/>
-    <w:lsdException w:name="Light List Accent 5" w:uiPriority="61"/>
-    <w:lsdException w:name="Light Grid Accent 5" w:uiPriority="62"/>
-    <w:lsdException w:name="Medium Shading 1 Accent 5" w:uiPriority="63"/>
-    <w:lsdException w:name="Medium Shading 2 Accent 5" w:uiPriority="64"/>
-    <w:lsdException w:name="Medium List 1 Accent 5" w:uiPriority="65"/>
-    <w:lsdException w:name="Medium List 2 Accent 5" w:uiPriority="66"/>
-    <w:lsdException w:name="Medium Grid 1 Accent 5" w:uiPriority="67"/>
-    <w:lsdException w:name="Medium Grid 2 Accent 5" w:uiPriority="68"/>
-    <w:lsdException w:name="Medium Grid 3 Accent 5" w:uiPriority="69"/>
-    <w:lsdException w:name="Dark List Accent 5" w:uiPriority="70"/>
-    <w:lsdException w:name="Colorful Shading Accent 5" w:uiPriority="71"/>
-    <w:lsdException w:name="Colorful List Accent 5" w:uiPriority="72"/>
-    <w:lsdException w:name="Colorful Grid Accent 5" w:uiPriority="73"/>
-    <w:lsdException w:name="Light Shading Accent 6" w:uiPriority="60"/>
-    <w:lsdException w:name="Light List Accent 6" w:uiPriority="61"/>
-    <w:lsdException w:name="Light Grid Accent 6" w:uiPriority="62"/>
-    <w:lsdException w:name="Medium Shading 1 Accent 6" w:uiPriority="63"/>
-    <w:lsdException w:name="Medium Shading 2 Accent 6" w:uiPriority="64"/>
-    <w:lsdException w:name="Medium List 1 Accent 6" w:uiPriority="65"/>
-    <w:lsdException w:name="Medium List 2 Accent 6" w:uiPriority="66"/>
-    <w:lsdException w:name="Medium Grid 1 Accent 6" w:uiPriority="67"/>
-    <w:lsdException w:name="Medium Grid 2 Accent 6" w:uiPriority="68"/>
-    <w:lsdException w:name="Medium Grid 3 Accent 6" w:uiPriority="69"/>
-    <w:lsdException w:name="Dark List Accent 6" w:uiPriority="70"/>
-    <w:lsdException w:name="Colorful Shading Accent 6" w:uiPriority="71"/>
-    <w:lsdException w:name="Colorful List Accent 6" w:uiPriority="72"/>
-    <w:lsdException w:name="Colorful Grid Accent 6" w:uiPriority="73"/>
-    <w:lsdException w:name="Subtle Emphasis" w:uiPriority="19" w:qFormat="1"/>
-    <w:lsdException w:name="Intense Emphasis" w:uiPriority="21" w:qFormat="1"/>
-    <w:lsdException w:name="Subtle Reference" w:uiPriority="31" w:qFormat="1"/>
-    <w:lsdException w:name="Intense Reference" w:uiPriority="32" w:qFormat="1"/>
-    <w:lsdException w:name="Book Title" w:uiPriority="33" w:qFormat="1"/>
-    <w:lsdException w:name="Bibliography" w:semiHidden="1" w:uiPriority="37" w:unhideWhenUsed="1"/>
-    <w:lsdException w:name="TOC Heading" w:semiHidden="1" w:uiPriority="39" w:unhideWhenUsed="1" w:qFormat="1"/>
-    <w:lsdException w:name="Plain Table 1" w:uiPriority="41"/>
-    <w:lsdException w:name="Plain Table 2" w:uiPriority="42"/>
-    <w:lsdException w:name="Plain Table 3" w:uiPriority="43"/>
-    <w:lsdException w:name="Plain Table 4" w:uiPriority="44"/>
-    <w:lsdException w:name="Plain Table 5" w:uiPriority="45"/>
-    <w:lsdException w:name="Grid Table Light" w:uiPriority="40"/>
-    <w:lsdException w:name="Grid Table 1 Light" w:uiPriority="46"/>
-    <w:lsdException w:name="Grid Table 2" w:uiPriority="47"/>
-    <w:lsdException w:name="Grid Table 3" w:uiPriority="48"/>
-    <w:lsdException w:name="Grid Table 4" w:uiPriority="49"/>
-    <w:lsdException w:name="Grid Table 5 Dark" w:uiPriority="50"/>
-    <w:lsdException w:name="Grid Table 6 Colorful" w:uiPriority="51"/>
-    <w:lsdException w:name="Grid Table 7 Colorful" w:uiPriority="52"/>
-    <w:lsdException w:name="Grid Table 1 Light Accent 1" w:uiPriority="46"/>
-    <w:lsdException w:name="Grid Table 2 Accent 1" w:uiPriority="47"/>
-    <w:lsdException w:name="Grid Table 3 Accent 1" w:uiPriority="48"/>
-    <w:lsdException w:name="Grid Table 4 Accent 1" w:uiPriority="49"/>
-    <w:lsdException w:name="Grid Table 5 Dark Accent 1" w:uiPriority="50"/>
-    <w:lsdException w:name="Grid Table 6 Colorful Accent 1" w:uiPriority="51"/>
-    <w:lsdException w:name="Grid Table 7 Colorful Accent 1" w:uiPriority="52"/>
-    <w:lsdException w:name="Grid Table 1 Light Accent 2" w:uiPriority="46"/>
-    <w:lsdException w:name="Grid Table 2 Accent 2" w:uiPriority="47"/>
-    <w:lsdException w:name="Grid Table 3 Accent 2" w:uiPriority="48"/>
-    <w:lsdException w:name="Grid Table 4 Accent 2" w:uiPriority="49"/>
-    <w:lsdException w:name="Grid Table 5 Dark Accent 2" w:uiPriority="50"/>
-    <w:lsdException w:name="Grid Table 6 Colorful Accent 2" w:uiPriority="51"/>
-    <w:lsdException w:name="Grid Table 7 Colorful Accent 2" w:uiPriority="52"/>
-    <w:lsdException w:name="Grid Table 1 Light Accent 3" w:uiPriority="46"/>
-    <w:lsdException w:name="Grid Table 2 Accent 3" w:uiPriority="47"/>
-    <w:lsdException w:name="Grid Table 3 Accent 3" w:uiPriority="48"/>
-    <w:lsdException w:name="Grid Table 4 Accent 3" w:uiPriority="49"/>
-    <w:lsdException w:name="Grid Table 5 Dark Accent 3" w:uiPriority="50"/>
-    <w:lsdException w:name="Grid Table 6 Colorful Accent 3" w:uiPriority="51"/>
-    <w:lsdException w:name="Grid Table 7 Colorful Accent 3" w:uiPriority="52"/>
-    <w:lsdException w:name="Grid Table 1 Light Accent 4" w:uiPriority="46"/>
-    <w:lsdException w:name="Grid Table 2 Accent 4" w:uiPriority="47"/>
-    <w:lsdException w:name="Grid Table 3 Accent 4" w:uiPriority="48"/>
-    <w:lsdException w:name="Grid Table 4 Accent 4" w:uiPriority="49"/>
-    <w:lsdException w:name="Grid Table 5 Dark Accent 4" w:uiPriority="50"/>
-    <w:lsdException w:name="Grid Table 6 Colorful Accent 4" w:uiPriority="51"/>
-    <w:lsdException w:name="Grid Table 7 Colorful Accent 4" w:uiPriority="52"/>
-    <w:lsdException w:name="Grid Table 1 Light Accent 5" w:uiPriority="46"/>
-    <w:lsdException w:name="Grid Table 2 Accent 5" w:uiPriority="47"/>
-    <w:lsdException w:name="Grid Table 3 Accent 5" w:uiPriority="48"/>
-    <w:lsdException w:name="Grid Table 4 Accent 5" w:uiPriority="49"/>
-    <w:lsdException w:name="Grid Table 5 Dark Accent 5" w:uiPriority="50"/>
-    <w:lsdException w:name="Grid Table 6 Colorful Accent 5" w:uiPriority="51"/>
-    <w:lsdException w:name="Grid Table 7 Colorful Accent 5" w:uiPriority="52"/>
-    <w:lsdException w:name="Grid Table 1 Light Accent 6" w:uiPriority="46"/>
-    <w:lsdException w:name="Grid Table 2 Accent 6" w:uiPriority="47"/>
-    <w:lsdException w:name="Grid Table 3 Accent 6" w:uiPriority="48"/>
-    <w:lsdException w:name="Grid Table 4 Accent 6" w:uiPriority="49"/>
-    <w:lsdException w:name="Grid Table 5 Dark Accent 6" w:uiPriority="50"/>
-    <w:lsdException w:name="Grid Table 6 Colorful Accent 6" w:uiPriority="51"/>
-    <w:lsdException w:name="Grid Table 7 Colorful Accent 6" w:uiPriority="52"/>
-    <w:lsdException w:name="List Table 1 Light" w:uiPriority="46"/>
-    <w:lsdException w:name="List Table 2" w:uiPriority="47"/>
-    <w:lsdException w:name="List Table 3" w:uiPriority="48"/>
-    <w:lsdException w:name="List Table 4" w:uiPriority="49"/>
-    <w:lsdException w:name="List Table 5 Dark" w:uiPriority="50"/>
-    <w:lsdException w:name="List Table 6 Colorful" w:uiPriority="51"/>
-    <w:lsdException w:name="List Table 7 Colorful" w:uiPriority="52"/>
-    <w:lsdException w:name="List Table 1 Light Accent 1" w:uiPriority="46"/>
-    <w:lsdException w:name="List Table 2 Accent 1" w:uiPriority="47"/>
-    <w:lsdException w:name="List Table 3 Accent 1" w:uiPriority="48"/>
-    <w:lsdException w:name="List Table 4 Accent 1" w:uiPriority="49"/>
-    <w:lsdException w:name="List Table 5 Dark Accent 1" w:uiPriority="50"/>
-    <w:lsdException w:name="List Table 6 Colorful Accent 1" w:uiPriority="51"/>
-    <w:lsdException w:name="List Table 7 Colorful Accent 1" w:uiPriority="52"/>
-    <w:lsdException w:name="List Table 1 Light Accent 2" w:uiPriority="46"/>
-    <w:lsdException w:name="List Table 2 Accent 2" w:uiPriority="47"/>
-    <w:lsdException w:name="List Table 3 Accent 2" w:uiPriority="48"/>
-    <w:lsdException w:name="List Table 4 Accent 2" w:uiPriority="49"/>
-    <w:lsdException w:name="List Table 5 Dark Accent 2" w:uiPriority="50"/>
-    <w:lsdException w:name="List Table 6 Colorful Accent 2" w:uiPriority="51"/>
-    <w:lsdException w:name="List Table 7 Colorful Accent 2" w:uiPriority="52"/>
-    <w:lsdException w:name="List Table 1 Light Accent 3" w:uiPriority="46"/>
-    <w:lsdException w:name="List Table 2 Accent 3" w:uiPriority="47"/>
-    <w:lsdException w:name="List Table 3 Accent 3" w:uiPriority="48"/>
-    <w:lsdException w:name="List Table 4 Accent 3" w:uiPriority="49"/>
-    <w:lsdException w:name="List Table 5 Dark Accent 3" w:uiPriority="50"/>
-    <w:lsdException w:name="List Table 6 Colorful Accent 3" w:uiPriority="51"/>
-    <w:lsdException w:name="List Table 7 Colorful Accent 3" w:uiPriority="52"/>
-    <w:lsdException w:name="List Table 1 Light Accent 4" w:uiPriority="46"/>
-    <w:lsdException w:name="List Table 2 Accent 4" w:uiPriority="47"/>
-    <w:lsdException w:name="List Table 3 Accent 4" w:uiPriority="48"/>
-    <w:lsdException w:name="List Table 4 Accent 4" w:uiPriority="49"/>
-    <w:lsdException w:name="List Table 5 Dark Accent 4" w:uiPriority="50"/>
-    <w:lsdException w:name="List Table 6 Colorful Accent 4" w:uiPriority="51"/>
-    <w:lsdException w:name="List Table 7 Colorful Accent 4" w:uiPriority="52"/>
-    <w:lsdException w:name="List Table 1 Light Accent 5" w:uiPriority="46"/>
-    <w:lsdException w:name="List Table 2 Accent 5" w:uiPriority="47"/>
-    <w:lsdException w:name="List Table 3 Accent 5" w:uiPriority="48"/>
-    <w:lsdException w:name="List Table 4 Accent 5" w:uiPriority="49"/>
-    <w:lsdException w:name="List Table 5 Dark Accent 5" w:uiPriority="50"/>
-    <w:lsdException w:name="List Table 6 Colorful Accent 5" w:uiPriority="51"/>
-    <w:lsdException w:name="List Table 7 Colorful Accent 5" w:uiPriority="52"/>
-    <w:lsdException w:name="List Table 1 Light Accent 6" w:uiPriority="46"/>
-    <w:lsdException w:name="List Table 2 Accent 6" w:uiPriority="47"/>
-    <w:lsdException w:name="List Table 3 Accent 6" w:uiPriority="48"/>
-    <w:lsdException w:name="List Table 4 Accent 6" w:uiPriority="49"/>
-    <w:lsdException w:name="List Table 5 Dark Accent 6" w:uiPriority="50"/>
-    <w:lsdException w:name="List Table 6 Colorful Accent 6" w:uiPriority="51"/>
-    <w:lsdException w:name="List Table 7 Colorful Accent 6" w:uiPriority="52"/>
+  <w:latentStyles w:defLockedState="0" w:defUIPriority="99" w:defSemiHidden="1" w:defUnhideWhenUsed="1" w:defQFormat="0" w:count="267">
+    <w:lsdException w:name="Normal" w:semiHidden="0" w:uiPriority="0" w:unhideWhenUsed="0" w:qFormat="1"/>
+    <w:lsdException w:name="heading 1" w:semiHidden="0" w:uiPriority="9" w:unhideWhenUsed="0" w:qFormat="1"/>
+    <w:lsdException w:name="heading 2" w:uiPriority="9" w:qFormat="1"/>
+    <w:lsdException w:name="heading 3" w:uiPriority="9" w:qFormat="1"/>
+    <w:lsdException w:name="heading 4" w:uiPriority="9" w:qFormat="1"/>
+    <w:lsdException w:name="heading 5" w:uiPriority="9" w:qFormat="1"/>
+    <w:lsdException w:name="heading 6" w:uiPriority="9" w:qFormat="1"/>
+    <w:lsdException w:name="heading 7" w:uiPriority="9" w:qFormat="1"/>
+    <w:lsdException w:name="heading 8" w:uiPriority="9" w:qFormat="1"/>
+    <w:lsdException w:name="heading 9" w:uiPriority="9" w:qFormat="1"/>
+    <w:lsdException w:name="toc 1" w:uiPriority="39"/>
+    <w:lsdException w:name="toc 2" w:uiPriority="39"/>
+    <w:lsdException w:name="toc 3" w:uiPriority="39"/>
+    <w:lsdException w:name="toc 4" w:uiPriority="39"/>
+    <w:lsdException w:name="toc 5" w:uiPriority="39"/>
+    <w:lsdException w:name="toc 6" w:uiPriority="39"/>
+    <w:lsdException w:name="toc 7" w:uiPriority="39"/>
+    <w:lsdException w:name="toc 8" w:uiPriority="39"/>
+    <w:lsdException w:name="toc 9" w:uiPriority="39"/>
+    <w:lsdException w:name="caption" w:uiPriority="35" w:qFormat="1"/>
+    <w:lsdException w:name="Title" w:semiHidden="0" w:uiPriority="10" w:unhideWhenUsed="0" w:qFormat="1"/>
+    <w:lsdException w:name="Default Paragraph Font" w:uiPriority="1"/>
+    <w:lsdException w:name="Subtitle" w:semiHidden="0" w:uiPriority="11" w:unhideWhenUsed="0" w:qFormat="1"/>
+    <w:lsdException w:name="Strong" w:semiHidden="0" w:uiPriority="22" w:unhideWhenUsed="0" w:qFormat="1"/>
+    <w:lsdException w:name="Emphasis" w:semiHidden="0" w:uiPriority="20" w:unhideWhenUsed="0" w:qFormat="1"/>
+    <w:lsdException w:name="Table Grid" w:semiHidden="0" w:uiPriority="39" w:unhideWhenUsed="0"/>
+    <w:lsdException w:name="Placeholder Text" w:unhideWhenUsed="0"/>
+    <w:lsdException w:name="No Spacing" w:semiHidden="0" w:uiPriority="1" w:unhideWhenUsed="0" w:qFormat="1"/>
+    <w:lsdException w:name="Light Shading" w:semiHidden="0" w:uiPriority="60" w:unhideWhenUsed="0"/>
+    <w:lsdException w:name="Light List" w:semiHidden="0" w:uiPriority="61" w:unhideWhenUsed="0"/>
+    <w:lsdException w:name="Light Grid" w:semiHidden="0" w:uiPriority="62" w:unhideWhenUsed="0"/>
+    <w:lsdException w:name="Medium Shading 1" w:semiHidden="0" w:uiPriority="63" w:unhideWhenUsed="0"/>
+    <w:lsdException w:name="Medium Shading 2" w:semiHidden="0" w:uiPriority="64" w:unhideWhenUsed="0"/>
+    <w:lsdException w:name="Medium List 1" w:semiHidden="0" w:uiPriority="65" w:unhideWhenUsed="0"/>
+    <w:lsdException w:name="Medium List 2" w:semiHidden="0" w:uiPriority="66" w:unhideWhenUsed="0"/>
+    <w:lsdException w:name="Medium Grid 1" w:semiHidden="0" w:uiPriority="67" w:unhideWhenUsed="0"/>
+    <w:lsdException w:name="Medium Grid 2" w:semiHidden="0" w:uiPriority="68" w:unhideWhenUsed="0"/>
+    <w:lsdException w:name="Medium Grid 3" w:semiHidden="0" w:uiPriority="69" w:unhideWhenUsed="0"/>
+    <w:lsdException w:name="Dark List" w:semiHidden="0" w:uiPriority="70" w:unhideWhenUsed="0"/>
+    <w:lsdException w:name="Colorful Shading" w:semiHidden="0" w:uiPriority="71" w:unhideWhenUsed="0"/>
+    <w:lsdException w:name="Colorful List" w:semiHidden="0" w:uiPriority="72" w:unhideWhenUsed="0"/>
+    <w:lsdException w:name="Colorful Grid" w:semiHidden="0" w:uiPriority="73" w:unhideWhenUsed="0"/>
+    <w:lsdException w:name="Light Shading Accent 1" w:semiHidden="0" w:uiPriority="60" w:unhideWhenUsed="0"/>
+    <w:lsdException w:name="Light List Accent 1" w:semiHidden="0" w:uiPriority="61" w:unhideWhenUsed="0"/>
+    <w:lsdException w:name="Light Grid Accent 1" w:semiHidden="0" w:uiPriority="62" w:unhideWhenUsed="0"/>
+    <w:lsdException w:name="Medium Shading 1 Accent 1" w:semiHidden="0" w:uiPriority="63" w:unhideWhenUsed="0"/>
+    <w:lsdException w:name="Medium Shading 2 Accent 1" w:semiHidden="0" w:uiPriority="64" w:unhideWhenUsed="0"/>
+    <w:lsdException w:name="Medium List 1 Accent 1" w:semiHidden="0" w:uiPriority="65" w:unhideWhenUsed="0"/>
+    <w:lsdException w:name="Revision" w:unhideWhenUsed="0"/>
+    <w:lsdException w:name="List Paragraph" w:semiHidden="0" w:uiPriority="34" w:unhideWhenUsed="0" w:qFormat="1"/>
+    <w:lsdException w:name="Quote" w:semiHidden="0" w:uiPriority="29" w:unhideWhenUsed="0" w:qFormat="1"/>
+    <w:lsdException w:name="Intense Quote" w:semiHidden="0" w:uiPriority="30" w:unhideWhenUsed="0" w:qFormat="1"/>
+    <w:lsdException w:name="Medium List 2 Accent 1" w:semiHidden="0" w:uiPriority="66" w:unhideWhenUsed="0"/>
+    <w:lsdException w:name="Medium Grid 1 Accent 1" w:semiHidden="0" w:uiPriority="67" w:unhideWhenUsed="0"/>
+    <w:lsdException w:name="Medium Grid 2 Accent 1" w:semiHidden="0" w:uiPriority="68" w:unhideWhenUsed="0"/>
+    <w:lsdException w:name="Medium Grid 3 Accent 1" w:semiHidden="0" w:uiPriority="69" w:unhideWhenUsed="0"/>
+    <w:lsdException w:name="Dark List Accent 1" w:semiHidden="0" w:uiPriority="70" w:unhideWhenUsed="0"/>
+    <w:lsdException w:name="Colorful Shading Accent 1" w:semiHidden="0" w:uiPriority="71" w:unhideWhenUsed="0"/>
+    <w:lsdException w:name="Colorful List Accent 1" w:semiHidden="0" w:uiPriority="72" w:unhideWhenUsed="0"/>
+    <w:lsdException w:name="Colorful Grid Accent 1" w:semiHidden="0" w:uiPriority="73" w:unhideWhenUsed="0"/>
+    <w:lsdException w:name="Light Shading Accent 2" w:semiHidden="0" w:uiPriority="60" w:unhideWhenUsed="0"/>
+    <w:lsdException w:name="Light List Accent 2" w:semiHidden="0" w:uiPriority="61" w:unhideWhenUsed="0"/>
+    <w:lsdException w:name="Light Grid Accent 2" w:semiHidden="0" w:uiPriority="62" w:unhideWhenUsed="0"/>
+    <w:lsdException w:name="Medium Shading 1 Accent 2" w:semiHidden="0" w:uiPriority="63" w:unhideWhenUsed="0"/>
+    <w:lsdException w:name="Medium Shading 2 Accent 2" w:semiHidden="0" w:uiPriority="64" w:unhideWhenUsed="0"/>
+    <w:lsdException w:name="Medium List 1 Accent 2" w:semiHidden="0" w:uiPriority="65" w:unhideWhenUsed="0"/>
+    <w:lsdException w:name="Medium List 2 Accent 2" w:semiHidden="0" w:uiPriority="66" w:unhideWhenUsed="0"/>
+    <w:lsdException w:name="Medium Grid 1 Accent 2" w:semiHidden="0" w:uiPriority="67" w:unhideWhenUsed="0"/>
+    <w:lsdException w:name="Medium Grid 2 Accent 2" w:semiHidden="0" w:uiPriority="68" w:unhideWhenUsed="0"/>
+    <w:lsdException w:name="Medium Grid 3 Accent 2" w:semiHidden="0" w:uiPriority="69" w:unhideWhenUsed="0"/>
+    <w:lsdException w:name="Dark List Accent 2" w:semiHidden="0" w:uiPriority="70" w:unhideWhenUsed="0"/>
+    <w:lsdException w:name="Colorful Shading Accent 2" w:semiHidden="0" w:uiPriority="71" w:unhideWhenUsed="0"/>
+    <w:lsdException w:name="Colorful List Accent 2" w:semiHidden="0" w:uiPriority="72" w:unhideWhenUsed="0"/>
+    <w:lsdException w:name="Colorful Grid Accent 2" w:semiHidden="0" w:uiPriority="73" w:unhideWhenUsed="0"/>
+    <w:lsdException w:name="Light Shading Accent 3" w:semiHidden="0" w:uiPriority="60" w:unhideWhenUsed="0"/>
+    <w:lsdException w:name="Light List Accent 3" w:semiHidden="0" w:uiPriority="61" w:unhideWhenUsed="0"/>
+    <w:lsdException w:name="Light Grid Accent 3" w:semiHidden="0" w:uiPriority="62" w:unhideWhenUsed="0"/>
+    <w:lsdException w:name="Medium Shading 1 Accent 3" w:semiHidden="0" w:uiPriority="63" w:unhideWhenUsed="0"/>
+    <w:lsdException w:name="Medium Shading 2 Accent 3" w:semiHidden="0" w:uiPriority="64" w:unhideWhenUsed="0"/>
+    <w:lsdException w:name="Medium List 1 Accent 3" w:semiHidden="0" w:uiPriority="65" w:unhideWhenUsed="0"/>
+    <w:lsdException w:name="Medium List 2 Accent 3" w:semiHidden="0" w:uiPriority="66" w:unhideWhenUsed="0"/>
+    <w:lsdException w:name="Medium Grid 1 Accent 3" w:semiHidden="0" w:uiPriority="67" w:unhideWhenUsed="0"/>
+    <w:lsdException w:name="Medium Grid 2 Accent 3" w:semiHidden="0" w:uiPriority="68" w:unhideWhenUsed="0"/>
+    <w:lsdException w:name="Medium Grid 3 Accent 3" w:semiHidden="0" w:uiPriority="69" w:unhideWhenUsed="0"/>
+    <w:lsdException w:name="Dark List Accent 3" w:semiHidden="0" w:uiPriority="70" w:unhideWhenUsed="0"/>
+    <w:lsdException w:name="Colorful Shading Accent 3" w:semiHidden="0" w:uiPriority="71" w:unhideWhenUsed="0"/>
+    <w:lsdException w:name="Colorful List Accent 3" w:semiHidden="0" w:uiPriority="72" w:unhideWhenUsed="0"/>
+    <w:lsdException w:name="Colorful Grid Accent 3" w:semiHidden="0" w:uiPriority="73" w:unhideWhenUsed="0"/>
+    <w:lsdException w:name="Light Shading Accent 4" w:semiHidden="0" w:uiPriority="60" w:unhideWhenUsed="0"/>
+    <w:lsdException w:name="Light List Accent 4" w:semiHidden="0" w:uiPriority="61" w:unhideWhenUsed="0"/>
+    <w:lsdException w:name="Light Grid Accent 4" w:semiHidden="0" w:uiPriority="62" w:unhideWhenUsed="0"/>
+    <w:lsdException w:name="Medium Shading 1 Accent 4" w:semiHidden="0" w:uiPriority="63" w:unhideWhenUsed="0"/>
+    <w:lsdException w:name="Medium Shading 2 Accent 4" w:semiHidden="0" w:uiPriority="64" w:unhideWhenUsed="0"/>
+    <w:lsdException w:name="Medium List 1 Accent 4" w:semiHidden="0" w:uiPriority="65" w:unhideWhenUsed="0"/>
+    <w:lsdException w:name="Medium List 2 Accent 4" w:semiHidden="0" w:uiPriority="66" w:unhideWhenUsed="0"/>
+    <w:lsdException w:name="Medium Grid 1 Accent 4" w:semiHidden="0" w:uiPriority="67" w:unhideWhenUsed="0"/>
+    <w:lsdException w:name="Medium Grid 2 Accent 4" w:semiHidden="0" w:uiPriority="68" w:unhideWhenUsed="0"/>
+    <w:lsdException w:name="Medium Grid 3 Accent 4" w:semiHidden="0" w:uiPriority="69" w:unhideWhenUsed="0"/>
+    <w:lsdException w:name="Dark List Accent 4" w:semiHidden="0" w:uiPriority="70" w:unhideWhenUsed="0"/>
+    <w:lsdException w:name="Colorful Shading Accent 4" w:semiHidden="0" w:uiPriority="71" w:unhideWhenUsed="0"/>
+    <w:lsdException w:name="Colorful List Accent 4" w:semiHidden="0" w:uiPriority="72" w:unhideWhenUsed="0"/>
+    <w:lsdException w:name="Colorful Grid Accent 4" w:semiHidden="0" w:uiPriority="73" w:unhideWhenUsed="0"/>
+    <w:lsdException w:name="Light Shading Accent 5" w:semiHidden="0" w:uiPriority="60" w:unhideWhenUsed="0"/>
+    <w:lsdException w:name="Light List Accent 5" w:semiHidden="0" w:uiPriority="61" w:unhideWhenUsed="0"/>
+    <w:lsdException w:name="Light Grid Accent 5" w:semiHidden="0" w:uiPriority="62" w:unhideWhenUsed="0"/>
+    <w:lsdException w:name="Medium Shading 1 Accent 5" w:semiHidden="0" w:uiPriority="63" w:unhideWhenUsed="0"/>
+    <w:lsdException w:name="Medium Shading 2 Accent 5" w:semiHidden="0" w:uiPriority="64" w:unhideWhenUsed="0"/>
+    <w:lsdException w:name="Medium List 1 Accent 5" w:semiHidden="0" w:uiPriority="65" w:unhideWhenUsed="0"/>
+    <w:lsdException w:name="Medium List 2 Accent 5" w:semiHidden="0" w:uiPriority="66" w:unhideWhenUsed="0"/>
+    <w:lsdException w:name="Medium Grid 1 Accent 5" w:semiHidden="0" w:uiPriority="67" w:unhideWhenUsed="0"/>
+    <w:lsdException w:name="Medium Grid 2 Accent 5" w:semiHidden="0" w:uiPriority="68" w:unhideWhenUsed="0"/>
+    <w:lsdException w:name="Medium Grid 3 Accent 5" w:semiHidden="0" w:uiPriority="69" w:unhideWhenUsed="0"/>
+    <w:lsdException w:name="Dark List Accent 5" w:semiHidden="0" w:uiPriority="70" w:unhideWhenUsed="0"/>
+    <w:lsdException w:name="Colorful Shading Accent 5" w:semiHidden="0" w:uiPriority="71" w:unhideWhenUsed="0"/>
+    <w:lsdException w:name="Colorful List Accent 5" w:semiHidden="0" w:uiPriority="72" w:unhideWhenUsed="0"/>
+    <w:lsdException w:name="Colorful Grid Accent 5" w:semiHidden="0" w:uiPriority="73" w:unhideWhenUsed="0"/>
+    <w:lsdException w:name="Light Shading Accent 6" w:semiHidden="0" w:uiPriority="60" w:unhideWhenUsed="0"/>
+    <w:lsdException w:name="Light List Accent 6" w:semiHidden="0" w:uiPriority="61" w:unhideWhenUsed="0"/>
+    <w:lsdException w:name="Light Grid Accent 6" w:semiHidden="0" w:uiPriority="62" w:unhideWhenUsed="0"/>
+    <w:lsdException w:name="Medium Shading 1 Accent 6" w:semiHidden="0" w:uiPriority="63" w:unhideWhenUsed="0"/>
+    <w:lsdException w:name="Medium Shading 2 Accent 6" w:semiHidden="0" w:uiPriority="64" w:unhideWhenUsed="0"/>
+    <w:lsdException w:name="Medium List 1 Accent 6" w:semiHidden="0" w:uiPriority="65" w:unhideWhenUsed="0"/>
+    <w:lsdException w:name="Medium List 2 Accent 6" w:semiHidden="0" w:uiPriority="66" w:unhideWhenUsed="0"/>
+    <w:lsdException w:name="Medium Grid 1 Accent 6" w:semiHidden="0" w:uiPriority="67" w:unhideWhenUsed="0"/>
+    <w:lsdException w:name="Medium Grid 2 Accent 6" w:semiHidden="0" w:uiPriority="68" w:unhideWhenUsed="0"/>
+    <w:lsdException w:name="Medium Grid 3 Accent 6" w:semiHidden="0" w:uiPriority="69" w:unhideWhenUsed="0"/>
+    <w:lsdException w:name="Dark List Accent 6" w:semiHidden="0" w:uiPriority="70" w:unhideWhenUsed="0"/>
+    <w:lsdException w:name="Colorful Shading Accent 6" w:semiHidden="0" w:uiPriority="71" w:unhideWhenUsed="0"/>
+    <w:lsdException w:name="Colorful List Accent 6" w:semiHidden="0" w:uiPriority="72" w:unhideWhenUsed="0"/>
+    <w:lsdException w:name="Colorful Grid Accent 6" w:semiHidden="0" w:uiPriority="73" w:unhideWhenUsed="0"/>
+    <w:lsdException w:name="Subtle Emphasis" w:semiHidden="0" w:uiPriority="19" w:unhideWhenUsed="0" w:qFormat="1"/>
+    <w:lsdException w:name="Intense Emphasis" w:semiHidden="0" w:uiPriority="21" w:unhideWhenUsed="0" w:qFormat="1"/>
+    <w:lsdException w:name="Subtle Reference" w:semiHidden="0" w:uiPriority="31" w:unhideWhenUsed="0" w:qFormat="1"/>
+    <w:lsdException w:name="Intense Reference" w:semiHidden="0" w:uiPriority="32" w:unhideWhenUsed="0" w:qFormat="1"/>
+    <w:lsdException w:name="Book Title" w:semiHidden="0" w:uiPriority="33" w:unhideWhenUsed="0" w:qFormat="1"/>
+    <w:lsdException w:name="Bibliography" w:uiPriority="37"/>
+    <w:lsdException w:name="TOC Heading" w:uiPriority="39" w:qFormat="1"/>
   </w:latentStyles>
-  <w:style w:type="paragraph" w:default="1" w:styleId="Normal">
+  <w:style w:type="paragraph" w:default="1" w:styleId="Standaard">
     <w:name w:val="Normal"/>
     <w:qFormat/>
   </w:style>
-  <w:style w:type="paragraph" w:styleId="Heading1">
+  <w:style w:type="paragraph" w:styleId="Kop1">
     <w:name w:val="heading 1"/>
-    <w:basedOn w:val="Normal"/>
-    <w:next w:val="Normal"/>
-    <w:link w:val="Heading1Char"/>
+    <w:basedOn w:val="Standaard"/>
+    <w:next w:val="Standaard"/>
+    <w:link w:val="Kop1Char"/>
     <w:uiPriority w:val="9"/>
     <w:qFormat/>
     <w:rsid w:val="005A6492"/>
@@ -6325,11 +6126,11 @@
       <w:szCs w:val="32"/>
     </w:rPr>
   </w:style>
-  <w:style w:type="paragraph" w:styleId="Heading2">
+  <w:style w:type="paragraph" w:styleId="Kop2">
     <w:name w:val="heading 2"/>
-    <w:basedOn w:val="Normal"/>
-    <w:next w:val="Normal"/>
-    <w:link w:val="Heading2Char"/>
+    <w:basedOn w:val="Standaard"/>
+    <w:next w:val="Standaard"/>
+    <w:link w:val="Kop2Char"/>
     <w:uiPriority w:val="9"/>
     <w:unhideWhenUsed/>
     <w:qFormat/>
@@ -6347,13 +6148,13 @@
       <w:szCs w:val="26"/>
     </w:rPr>
   </w:style>
-  <w:style w:type="character" w:default="1" w:styleId="DefaultParagraphFont">
+  <w:style w:type="character" w:default="1" w:styleId="Standaardalinea-lettertype">
     <w:name w:val="Default Paragraph Font"/>
     <w:uiPriority w:val="1"/>
     <w:semiHidden/>
     <w:unhideWhenUsed/>
   </w:style>
-  <w:style w:type="table" w:default="1" w:styleId="TableNormal">
+  <w:style w:type="table" w:default="1" w:styleId="Standaardtabel">
     <w:name w:val="Normal Table"/>
     <w:uiPriority w:val="99"/>
     <w:semiHidden/>
@@ -6368,15 +6169,15 @@
       </w:tblCellMar>
     </w:tblPr>
   </w:style>
-  <w:style w:type="numbering" w:default="1" w:styleId="NoList">
+  <w:style w:type="numbering" w:default="1" w:styleId="Geenlijst">
     <w:name w:val="No List"/>
     <w:uiPriority w:val="99"/>
     <w:semiHidden/>
     <w:unhideWhenUsed/>
   </w:style>
-  <w:style w:type="paragraph" w:styleId="NoSpacing">
+  <w:style w:type="paragraph" w:styleId="Geenafstand">
     <w:name w:val="No Spacing"/>
-    <w:link w:val="NoSpacingChar"/>
+    <w:link w:val="GeenafstandChar"/>
     <w:uiPriority w:val="1"/>
     <w:qFormat/>
     <w:rsid w:val="005A6492"/>
@@ -6384,17 +6185,17 @@
       <w:spacing w:after="0" w:line="240" w:lineRule="auto"/>
     </w:pPr>
   </w:style>
-  <w:style w:type="character" w:customStyle="1" w:styleId="NoSpacingChar">
-    <w:name w:val="No Spacing Char"/>
-    <w:basedOn w:val="DefaultParagraphFont"/>
-    <w:link w:val="NoSpacing"/>
+  <w:style w:type="character" w:customStyle="1" w:styleId="GeenafstandChar">
+    <w:name w:val="Geen afstand Char"/>
+    <w:basedOn w:val="Standaardalinea-lettertype"/>
+    <w:link w:val="Geenafstand"/>
     <w:uiPriority w:val="1"/>
     <w:rsid w:val="005A6492"/>
   </w:style>
-  <w:style w:type="paragraph" w:styleId="Header">
+  <w:style w:type="paragraph" w:styleId="Koptekst">
     <w:name w:val="header"/>
-    <w:basedOn w:val="Normal"/>
-    <w:link w:val="HeaderChar"/>
+    <w:basedOn w:val="Standaard"/>
+    <w:link w:val="KoptekstChar"/>
     <w:uiPriority w:val="99"/>
     <w:unhideWhenUsed/>
     <w:rsid w:val="005A6492"/>
@@ -6406,17 +6207,17 @@
       <w:spacing w:after="0" w:line="240" w:lineRule="auto"/>
     </w:pPr>
   </w:style>
-  <w:style w:type="character" w:customStyle="1" w:styleId="HeaderChar">
-    <w:name w:val="Header Char"/>
-    <w:basedOn w:val="DefaultParagraphFont"/>
-    <w:link w:val="Header"/>
+  <w:style w:type="character" w:customStyle="1" w:styleId="KoptekstChar">
+    <w:name w:val="Koptekst Char"/>
+    <w:basedOn w:val="Standaardalinea-lettertype"/>
+    <w:link w:val="Koptekst"/>
     <w:uiPriority w:val="99"/>
     <w:rsid w:val="005A6492"/>
   </w:style>
-  <w:style w:type="paragraph" w:styleId="Footer">
+  <w:style w:type="paragraph" w:styleId="Voettekst">
     <w:name w:val="footer"/>
-    <w:basedOn w:val="Normal"/>
-    <w:link w:val="FooterChar"/>
+    <w:basedOn w:val="Standaard"/>
+    <w:link w:val="VoettekstChar"/>
     <w:uiPriority w:val="99"/>
     <w:unhideWhenUsed/>
     <w:rsid w:val="005A6492"/>
@@ -6428,17 +6229,17 @@
       <w:spacing w:after="0" w:line="240" w:lineRule="auto"/>
     </w:pPr>
   </w:style>
-  <w:style w:type="character" w:customStyle="1" w:styleId="FooterChar">
-    <w:name w:val="Footer Char"/>
-    <w:basedOn w:val="DefaultParagraphFont"/>
-    <w:link w:val="Footer"/>
+  <w:style w:type="character" w:customStyle="1" w:styleId="VoettekstChar">
+    <w:name w:val="Voettekst Char"/>
+    <w:basedOn w:val="Standaardalinea-lettertype"/>
+    <w:link w:val="Voettekst"/>
     <w:uiPriority w:val="99"/>
     <w:rsid w:val="005A6492"/>
   </w:style>
-  <w:style w:type="character" w:customStyle="1" w:styleId="Heading1Char">
-    <w:name w:val="Heading 1 Char"/>
-    <w:basedOn w:val="DefaultParagraphFont"/>
-    <w:link w:val="Heading1"/>
+  <w:style w:type="character" w:customStyle="1" w:styleId="Kop1Char">
+    <w:name w:val="Kop 1 Char"/>
+    <w:basedOn w:val="Standaardalinea-lettertype"/>
+    <w:link w:val="Kop1"/>
     <w:uiPriority w:val="9"/>
     <w:rsid w:val="005A6492"/>
     <w:rPr>
@@ -6448,10 +6249,10 @@
       <w:szCs w:val="32"/>
     </w:rPr>
   </w:style>
-  <w:style w:type="paragraph" w:styleId="TOCHeading">
+  <w:style w:type="paragraph" w:styleId="Kopvaninhoudsopgave">
     <w:name w:val="TOC Heading"/>
-    <w:basedOn w:val="Heading1"/>
-    <w:next w:val="Normal"/>
+    <w:basedOn w:val="Kop1"/>
+    <w:next w:val="Standaard"/>
     <w:uiPriority w:val="39"/>
     <w:unhideWhenUsed/>
     <w:qFormat/>
@@ -6463,10 +6264,10 @@
       <w:lang w:eastAsia="nl-NL"/>
     </w:rPr>
   </w:style>
-  <w:style w:type="paragraph" w:styleId="TOC1">
+  <w:style w:type="paragraph" w:styleId="Inhopg1">
     <w:name w:val="toc 1"/>
-    <w:basedOn w:val="Normal"/>
-    <w:next w:val="Normal"/>
+    <w:basedOn w:val="Standaard"/>
+    <w:next w:val="Standaard"/>
     <w:autoRedefine/>
     <w:uiPriority w:val="39"/>
     <w:unhideWhenUsed/>
@@ -6477,7 +6278,7 @@
   </w:style>
   <w:style w:type="character" w:styleId="Hyperlink">
     <w:name w:val="Hyperlink"/>
-    <w:basedOn w:val="DefaultParagraphFont"/>
+    <w:basedOn w:val="Standaardalinea-lettertype"/>
     <w:uiPriority w:val="99"/>
     <w:unhideWhenUsed/>
     <w:rsid w:val="005A6492"/>
@@ -6486,9 +6287,9 @@
       <w:u w:val="single"/>
     </w:rPr>
   </w:style>
-  <w:style w:type="table" w:styleId="GridTable4-Accent5">
+  <w:style w:type="table" w:customStyle="1" w:styleId="GridTable4Accent5">
     <w:name w:val="Grid Table 4 Accent 5"/>
-    <w:basedOn w:val="TableNormal"/>
+    <w:basedOn w:val="Standaardtabel"/>
     <w:uiPriority w:val="49"/>
     <w:rsid w:val="005B59C2"/>
     <w:pPr>
@@ -6562,9 +6363,9 @@
       </w:tcPr>
     </w:tblStylePr>
   </w:style>
-  <w:style w:type="table" w:styleId="TableGrid">
+  <w:style w:type="table" w:styleId="Tabelraster">
     <w:name w:val="Table Grid"/>
-    <w:basedOn w:val="TableNormal"/>
+    <w:basedOn w:val="Standaardtabel"/>
     <w:uiPriority w:val="39"/>
     <w:rsid w:val="007C26D2"/>
     <w:pPr>
@@ -6581,10 +6382,10 @@
       </w:tblBorders>
     </w:tblPr>
   </w:style>
-  <w:style w:type="character" w:customStyle="1" w:styleId="Heading2Char">
-    <w:name w:val="Heading 2 Char"/>
-    <w:basedOn w:val="DefaultParagraphFont"/>
-    <w:link w:val="Heading2"/>
+  <w:style w:type="character" w:customStyle="1" w:styleId="Kop2Char">
+    <w:name w:val="Kop 2 Char"/>
+    <w:basedOn w:val="Standaardalinea-lettertype"/>
+    <w:link w:val="Kop2"/>
     <w:uiPriority w:val="9"/>
     <w:rsid w:val="00363208"/>
     <w:rPr>
@@ -6594,10 +6395,10 @@
       <w:szCs w:val="26"/>
     </w:rPr>
   </w:style>
-  <w:style w:type="paragraph" w:styleId="TOC2">
+  <w:style w:type="paragraph" w:styleId="Inhopg2">
     <w:name w:val="toc 2"/>
-    <w:basedOn w:val="Normal"/>
-    <w:next w:val="Normal"/>
+    <w:basedOn w:val="Standaard"/>
+    <w:next w:val="Standaard"/>
     <w:autoRedefine/>
     <w:uiPriority w:val="39"/>
     <w:unhideWhenUsed/>
@@ -6607,9 +6408,9 @@
       <w:ind w:left="220"/>
     </w:pPr>
   </w:style>
-  <w:style w:type="character" w:styleId="FollowedHyperlink">
+  <w:style w:type="character" w:styleId="GevolgdeHyperlink">
     <w:name w:val="FollowedHyperlink"/>
-    <w:basedOn w:val="DefaultParagraphFont"/>
+    <w:basedOn w:val="Standaardalinea-lettertype"/>
     <w:uiPriority w:val="99"/>
     <w:semiHidden/>
     <w:unhideWhenUsed/>
@@ -6621,7 +6422,7 @@
   </w:style>
   <w:style w:type="table" w:customStyle="1" w:styleId="GridTable4-Accent51">
     <w:name w:val="Grid Table 4 - Accent 51"/>
-    <w:basedOn w:val="TableNormal"/>
+    <w:basedOn w:val="Standaardtabel"/>
     <w:uiPriority w:val="49"/>
     <w:rsid w:val="00701B5A"/>
     <w:pPr>
@@ -6695,6 +6496,621 @@
         <w:shd w:val="clear" w:color="auto" w:fill="D9E2F3" w:themeFill="accent5" w:themeFillTint="33"/>
       </w:tcPr>
     </w:tblStylePr>
+  </w:style>
+  <w:style w:type="paragraph" w:styleId="Ballontekst">
+    <w:name w:val="Balloon Text"/>
+    <w:basedOn w:val="Standaard"/>
+    <w:link w:val="BallontekstChar"/>
+    <w:uiPriority w:val="99"/>
+    <w:semiHidden/>
+    <w:unhideWhenUsed/>
+    <w:rsid w:val="00A942E0"/>
+    <w:pPr>
+      <w:spacing w:after="0" w:line="240" w:lineRule="auto"/>
+    </w:pPr>
+    <w:rPr>
+      <w:rFonts w:ascii="Tahoma" w:hAnsi="Tahoma" w:cs="Tahoma"/>
+      <w:sz w:val="16"/>
+      <w:szCs w:val="16"/>
+    </w:rPr>
+  </w:style>
+  <w:style w:type="character" w:customStyle="1" w:styleId="BallontekstChar">
+    <w:name w:val="Ballontekst Char"/>
+    <w:basedOn w:val="Standaardalinea-lettertype"/>
+    <w:link w:val="Ballontekst"/>
+    <w:uiPriority w:val="99"/>
+    <w:semiHidden/>
+    <w:rsid w:val="00A942E0"/>
+    <w:rPr>
+      <w:rFonts w:ascii="Tahoma" w:hAnsi="Tahoma" w:cs="Tahoma"/>
+      <w:sz w:val="16"/>
+      <w:szCs w:val="16"/>
+    </w:rPr>
+  </w:style>
+</w:styles>
+</file>
+
+<file path=word/stylesWithEffects.xml><?xml version="1.0" encoding="utf-8"?>
+<w:styles xmlns:wpc="http://schemas.microsoft.com/office/word/2010/wordprocessingCanvas" xmlns:mc="http://schemas.openxmlformats.org/markup-compatibility/2006" xmlns:o="urn:schemas-microsoft-com:office:office" xmlns:r="http://schemas.openxmlformats.org/officeDocument/2006/relationships" xmlns:m="http://schemas.openxmlformats.org/officeDocument/2006/math" xmlns:v="urn:schemas-microsoft-com:vml" xmlns:wp14="http://schemas.microsoft.com/office/word/2010/wordprocessingDrawing" xmlns:wp="http://schemas.openxmlformats.org/drawingml/2006/wordprocessingDrawing" xmlns:w10="urn:schemas-microsoft-com:office:word" xmlns:w="http://schemas.openxmlformats.org/wordprocessingml/2006/main" xmlns:w14="http://schemas.microsoft.com/office/word/2010/wordml" xmlns:wpg="http://schemas.microsoft.com/office/word/2010/wordprocessingGroup" xmlns:wpi="http://schemas.microsoft.com/office/word/2010/wordprocessingInk" xmlns:wne="http://schemas.microsoft.com/office/word/2006/wordml" xmlns:wps="http://schemas.microsoft.com/office/word/2010/wordprocessingShape" mc:Ignorable="w14 wp14">
+  <w:docDefaults>
+    <w:rPrDefault>
+      <w:rPr>
+        <w:rFonts w:asciiTheme="minorHAnsi" w:eastAsiaTheme="minorHAnsi" w:hAnsiTheme="minorHAnsi" w:cstheme="minorBidi"/>
+        <w:sz w:val="22"/>
+        <w:szCs w:val="22"/>
+        <w:lang w:val="nl-NL" w:eastAsia="en-US" w:bidi="ar-SA"/>
+      </w:rPr>
+    </w:rPrDefault>
+    <w:pPrDefault>
+      <w:pPr>
+        <w:spacing w:after="160" w:line="259" w:lineRule="auto"/>
+      </w:pPr>
+    </w:pPrDefault>
+  </w:docDefaults>
+  <w:latentStyles w:defLockedState="0" w:defUIPriority="99" w:defSemiHidden="1" w:defUnhideWhenUsed="1" w:defQFormat="0" w:count="267">
+    <w:lsdException w:name="Normal" w:semiHidden="0" w:uiPriority="0" w:unhideWhenUsed="0" w:qFormat="1"/>
+    <w:lsdException w:name="heading 1" w:semiHidden="0" w:uiPriority="9" w:unhideWhenUsed="0" w:qFormat="1"/>
+    <w:lsdException w:name="heading 2" w:uiPriority="9" w:qFormat="1"/>
+    <w:lsdException w:name="heading 3" w:uiPriority="9" w:qFormat="1"/>
+    <w:lsdException w:name="heading 4" w:uiPriority="9" w:qFormat="1"/>
+    <w:lsdException w:name="heading 5" w:uiPriority="9" w:qFormat="1"/>
+    <w:lsdException w:name="heading 6" w:uiPriority="9" w:qFormat="1"/>
+    <w:lsdException w:name="heading 7" w:uiPriority="9" w:qFormat="1"/>
+    <w:lsdException w:name="heading 8" w:uiPriority="9" w:qFormat="1"/>
+    <w:lsdException w:name="heading 9" w:uiPriority="9" w:qFormat="1"/>
+    <w:lsdException w:name="toc 1" w:uiPriority="39"/>
+    <w:lsdException w:name="toc 2" w:uiPriority="39"/>
+    <w:lsdException w:name="toc 3" w:uiPriority="39"/>
+    <w:lsdException w:name="toc 4" w:uiPriority="39"/>
+    <w:lsdException w:name="toc 5" w:uiPriority="39"/>
+    <w:lsdException w:name="toc 6" w:uiPriority="39"/>
+    <w:lsdException w:name="toc 7" w:uiPriority="39"/>
+    <w:lsdException w:name="toc 8" w:uiPriority="39"/>
+    <w:lsdException w:name="toc 9" w:uiPriority="39"/>
+    <w:lsdException w:name="caption" w:uiPriority="35" w:qFormat="1"/>
+    <w:lsdException w:name="Title" w:semiHidden="0" w:uiPriority="10" w:unhideWhenUsed="0" w:qFormat="1"/>
+    <w:lsdException w:name="Default Paragraph Font" w:uiPriority="1"/>
+    <w:lsdException w:name="Subtitle" w:semiHidden="0" w:uiPriority="11" w:unhideWhenUsed="0" w:qFormat="1"/>
+    <w:lsdException w:name="Strong" w:semiHidden="0" w:uiPriority="22" w:unhideWhenUsed="0" w:qFormat="1"/>
+    <w:lsdException w:name="Emphasis" w:semiHidden="0" w:uiPriority="20" w:unhideWhenUsed="0" w:qFormat="1"/>
+    <w:lsdException w:name="Table Grid" w:semiHidden="0" w:uiPriority="39" w:unhideWhenUsed="0"/>
+    <w:lsdException w:name="Placeholder Text" w:unhideWhenUsed="0"/>
+    <w:lsdException w:name="No Spacing" w:semiHidden="0" w:uiPriority="1" w:unhideWhenUsed="0" w:qFormat="1"/>
+    <w:lsdException w:name="Light Shading" w:semiHidden="0" w:uiPriority="60" w:unhideWhenUsed="0"/>
+    <w:lsdException w:name="Light List" w:semiHidden="0" w:uiPriority="61" w:unhideWhenUsed="0"/>
+    <w:lsdException w:name="Light Grid" w:semiHidden="0" w:uiPriority="62" w:unhideWhenUsed="0"/>
+    <w:lsdException w:name="Medium Shading 1" w:semiHidden="0" w:uiPriority="63" w:unhideWhenUsed="0"/>
+    <w:lsdException w:name="Medium Shading 2" w:semiHidden="0" w:uiPriority="64" w:unhideWhenUsed="0"/>
+    <w:lsdException w:name="Medium List 1" w:semiHidden="0" w:uiPriority="65" w:unhideWhenUsed="0"/>
+    <w:lsdException w:name="Medium List 2" w:semiHidden="0" w:uiPriority="66" w:unhideWhenUsed="0"/>
+    <w:lsdException w:name="Medium Grid 1" w:semiHidden="0" w:uiPriority="67" w:unhideWhenUsed="0"/>
+    <w:lsdException w:name="Medium Grid 2" w:semiHidden="0" w:uiPriority="68" w:unhideWhenUsed="0"/>
+    <w:lsdException w:name="Medium Grid 3" w:semiHidden="0" w:uiPriority="69" w:unhideWhenUsed="0"/>
+    <w:lsdException w:name="Dark List" w:semiHidden="0" w:uiPriority="70" w:unhideWhenUsed="0"/>
+    <w:lsdException w:name="Colorful Shading" w:semiHidden="0" w:uiPriority="71" w:unhideWhenUsed="0"/>
+    <w:lsdException w:name="Colorful List" w:semiHidden="0" w:uiPriority="72" w:unhideWhenUsed="0"/>
+    <w:lsdException w:name="Colorful Grid" w:semiHidden="0" w:uiPriority="73" w:unhideWhenUsed="0"/>
+    <w:lsdException w:name="Light Shading Accent 1" w:semiHidden="0" w:uiPriority="60" w:unhideWhenUsed="0"/>
+    <w:lsdException w:name="Light List Accent 1" w:semiHidden="0" w:uiPriority="61" w:unhideWhenUsed="0"/>
+    <w:lsdException w:name="Light Grid Accent 1" w:semiHidden="0" w:uiPriority="62" w:unhideWhenUsed="0"/>
+    <w:lsdException w:name="Medium Shading 1 Accent 1" w:semiHidden="0" w:uiPriority="63" w:unhideWhenUsed="0"/>
+    <w:lsdException w:name="Medium Shading 2 Accent 1" w:semiHidden="0" w:uiPriority="64" w:unhideWhenUsed="0"/>
+    <w:lsdException w:name="Medium List 1 Accent 1" w:semiHidden="0" w:uiPriority="65" w:unhideWhenUsed="0"/>
+    <w:lsdException w:name="Revision" w:unhideWhenUsed="0"/>
+    <w:lsdException w:name="List Paragraph" w:semiHidden="0" w:uiPriority="34" w:unhideWhenUsed="0" w:qFormat="1"/>
+    <w:lsdException w:name="Quote" w:semiHidden="0" w:uiPriority="29" w:unhideWhenUsed="0" w:qFormat="1"/>
+    <w:lsdException w:name="Intense Quote" w:semiHidden="0" w:uiPriority="30" w:unhideWhenUsed="0" w:qFormat="1"/>
+    <w:lsdException w:name="Medium List 2 Accent 1" w:semiHidden="0" w:uiPriority="66" w:unhideWhenUsed="0"/>
+    <w:lsdException w:name="Medium Grid 1 Accent 1" w:semiHidden="0" w:uiPriority="67" w:unhideWhenUsed="0"/>
+    <w:lsdException w:name="Medium Grid 2 Accent 1" w:semiHidden="0" w:uiPriority="68" w:unhideWhenUsed="0"/>
+    <w:lsdException w:name="Medium Grid 3 Accent 1" w:semiHidden="0" w:uiPriority="69" w:unhideWhenUsed="0"/>
+    <w:lsdException w:name="Dark List Accent 1" w:semiHidden="0" w:uiPriority="70" w:unhideWhenUsed="0"/>
+    <w:lsdException w:name="Colorful Shading Accent 1" w:semiHidden="0" w:uiPriority="71" w:unhideWhenUsed="0"/>
+    <w:lsdException w:name="Colorful List Accent 1" w:semiHidden="0" w:uiPriority="72" w:unhideWhenUsed="0"/>
+    <w:lsdException w:name="Colorful Grid Accent 1" w:semiHidden="0" w:uiPriority="73" w:unhideWhenUsed="0"/>
+    <w:lsdException w:name="Light Shading Accent 2" w:semiHidden="0" w:uiPriority="60" w:unhideWhenUsed="0"/>
+    <w:lsdException w:name="Light List Accent 2" w:semiHidden="0" w:uiPriority="61" w:unhideWhenUsed="0"/>
+    <w:lsdException w:name="Light Grid Accent 2" w:semiHidden="0" w:uiPriority="62" w:unhideWhenUsed="0"/>
+    <w:lsdException w:name="Medium Shading 1 Accent 2" w:semiHidden="0" w:uiPriority="63" w:unhideWhenUsed="0"/>
+    <w:lsdException w:name="Medium Shading 2 Accent 2" w:semiHidden="0" w:uiPriority="64" w:unhideWhenUsed="0"/>
+    <w:lsdException w:name="Medium List 1 Accent 2" w:semiHidden="0" w:uiPriority="65" w:unhideWhenUsed="0"/>
+    <w:lsdException w:name="Medium List 2 Accent 2" w:semiHidden="0" w:uiPriority="66" w:unhideWhenUsed="0"/>
+    <w:lsdException w:name="Medium Grid 1 Accent 2" w:semiHidden="0" w:uiPriority="67" w:unhideWhenUsed="0"/>
+    <w:lsdException w:name="Medium Grid 2 Accent 2" w:semiHidden="0" w:uiPriority="68" w:unhideWhenUsed="0"/>
+    <w:lsdException w:name="Medium Grid 3 Accent 2" w:semiHidden="0" w:uiPriority="69" w:unhideWhenUsed="0"/>
+    <w:lsdException w:name="Dark List Accent 2" w:semiHidden="0" w:uiPriority="70" w:unhideWhenUsed="0"/>
+    <w:lsdException w:name="Colorful Shading Accent 2" w:semiHidden="0" w:uiPriority="71" w:unhideWhenUsed="0"/>
+    <w:lsdException w:name="Colorful List Accent 2" w:semiHidden="0" w:uiPriority="72" w:unhideWhenUsed="0"/>
+    <w:lsdException w:name="Colorful Grid Accent 2" w:semiHidden="0" w:uiPriority="73" w:unhideWhenUsed="0"/>
+    <w:lsdException w:name="Light Shading Accent 3" w:semiHidden="0" w:uiPriority="60" w:unhideWhenUsed="0"/>
+    <w:lsdException w:name="Light List Accent 3" w:semiHidden="0" w:uiPriority="61" w:unhideWhenUsed="0"/>
+    <w:lsdException w:name="Light Grid Accent 3" w:semiHidden="0" w:uiPriority="62" w:unhideWhenUsed="0"/>
+    <w:lsdException w:name="Medium Shading 1 Accent 3" w:semiHidden="0" w:uiPriority="63" w:unhideWhenUsed="0"/>
+    <w:lsdException w:name="Medium Shading 2 Accent 3" w:semiHidden="0" w:uiPriority="64" w:unhideWhenUsed="0"/>
+    <w:lsdException w:name="Medium List 1 Accent 3" w:semiHidden="0" w:uiPriority="65" w:unhideWhenUsed="0"/>
+    <w:lsdException w:name="Medium List 2 Accent 3" w:semiHidden="0" w:uiPriority="66" w:unhideWhenUsed="0"/>
+    <w:lsdException w:name="Medium Grid 1 Accent 3" w:semiHidden="0" w:uiPriority="67" w:unhideWhenUsed="0"/>
+    <w:lsdException w:name="Medium Grid 2 Accent 3" w:semiHidden="0" w:uiPriority="68" w:unhideWhenUsed="0"/>
+    <w:lsdException w:name="Medium Grid 3 Accent 3" w:semiHidden="0" w:uiPriority="69" w:unhideWhenUsed="0"/>
+    <w:lsdException w:name="Dark List Accent 3" w:semiHidden="0" w:uiPriority="70" w:unhideWhenUsed="0"/>
+    <w:lsdException w:name="Colorful Shading Accent 3" w:semiHidden="0" w:uiPriority="71" w:unhideWhenUsed="0"/>
+    <w:lsdException w:name="Colorful List Accent 3" w:semiHidden="0" w:uiPriority="72" w:unhideWhenUsed="0"/>
+    <w:lsdException w:name="Colorful Grid Accent 3" w:semiHidden="0" w:uiPriority="73" w:unhideWhenUsed="0"/>
+    <w:lsdException w:name="Light Shading Accent 4" w:semiHidden="0" w:uiPriority="60" w:unhideWhenUsed="0"/>
+    <w:lsdException w:name="Light List Accent 4" w:semiHidden="0" w:uiPriority="61" w:unhideWhenUsed="0"/>
+    <w:lsdException w:name="Light Grid Accent 4" w:semiHidden="0" w:uiPriority="62" w:unhideWhenUsed="0"/>
+    <w:lsdException w:name="Medium Shading 1 Accent 4" w:semiHidden="0" w:uiPriority="63" w:unhideWhenUsed="0"/>
+    <w:lsdException w:name="Medium Shading 2 Accent 4" w:semiHidden="0" w:uiPriority="64" w:unhideWhenUsed="0"/>
+    <w:lsdException w:name="Medium List 1 Accent 4" w:semiHidden="0" w:uiPriority="65" w:unhideWhenUsed="0"/>
+    <w:lsdException w:name="Medium List 2 Accent 4" w:semiHidden="0" w:uiPriority="66" w:unhideWhenUsed="0"/>
+    <w:lsdException w:name="Medium Grid 1 Accent 4" w:semiHidden="0" w:uiPriority="67" w:unhideWhenUsed="0"/>
+    <w:lsdException w:name="Medium Grid 2 Accent 4" w:semiHidden="0" w:uiPriority="68" w:unhideWhenUsed="0"/>
+    <w:lsdException w:name="Medium Grid 3 Accent 4" w:semiHidden="0" w:uiPriority="69" w:unhideWhenUsed="0"/>
+    <w:lsdException w:name="Dark List Accent 4" w:semiHidden="0" w:uiPriority="70" w:unhideWhenUsed="0"/>
+    <w:lsdException w:name="Colorful Shading Accent 4" w:semiHidden="0" w:uiPriority="71" w:unhideWhenUsed="0"/>
+    <w:lsdException w:name="Colorful List Accent 4" w:semiHidden="0" w:uiPriority="72" w:unhideWhenUsed="0"/>
+    <w:lsdException w:name="Colorful Grid Accent 4" w:semiHidden="0" w:uiPriority="73" w:unhideWhenUsed="0"/>
+    <w:lsdException w:name="Light Shading Accent 5" w:semiHidden="0" w:uiPriority="60" w:unhideWhenUsed="0"/>
+    <w:lsdException w:name="Light List Accent 5" w:semiHidden="0" w:uiPriority="61" w:unhideWhenUsed="0"/>
+    <w:lsdException w:name="Light Grid Accent 5" w:semiHidden="0" w:uiPriority="62" w:unhideWhenUsed="0"/>
+    <w:lsdException w:name="Medium Shading 1 Accent 5" w:semiHidden="0" w:uiPriority="63" w:unhideWhenUsed="0"/>
+    <w:lsdException w:name="Medium Shading 2 Accent 5" w:semiHidden="0" w:uiPriority="64" w:unhideWhenUsed="0"/>
+    <w:lsdException w:name="Medium List 1 Accent 5" w:semiHidden="0" w:uiPriority="65" w:unhideWhenUsed="0"/>
+    <w:lsdException w:name="Medium List 2 Accent 5" w:semiHidden="0" w:uiPriority="66" w:unhideWhenUsed="0"/>
+    <w:lsdException w:name="Medium Grid 1 Accent 5" w:semiHidden="0" w:uiPriority="67" w:unhideWhenUsed="0"/>
+    <w:lsdException w:name="Medium Grid 2 Accent 5" w:semiHidden="0" w:uiPriority="68" w:unhideWhenUsed="0"/>
+    <w:lsdException w:name="Medium Grid 3 Accent 5" w:semiHidden="0" w:uiPriority="69" w:unhideWhenUsed="0"/>
+    <w:lsdException w:name="Dark List Accent 5" w:semiHidden="0" w:uiPriority="70" w:unhideWhenUsed="0"/>
+    <w:lsdException w:name="Colorful Shading Accent 5" w:semiHidden="0" w:uiPriority="71" w:unhideWhenUsed="0"/>
+    <w:lsdException w:name="Colorful List Accent 5" w:semiHidden="0" w:uiPriority="72" w:unhideWhenUsed="0"/>
+    <w:lsdException w:name="Colorful Grid Accent 5" w:semiHidden="0" w:uiPriority="73" w:unhideWhenUsed="0"/>
+    <w:lsdException w:name="Light Shading Accent 6" w:semiHidden="0" w:uiPriority="60" w:unhideWhenUsed="0"/>
+    <w:lsdException w:name="Light List Accent 6" w:semiHidden="0" w:uiPriority="61" w:unhideWhenUsed="0"/>
+    <w:lsdException w:name="Light Grid Accent 6" w:semiHidden="0" w:uiPriority="62" w:unhideWhenUsed="0"/>
+    <w:lsdException w:name="Medium Shading 1 Accent 6" w:semiHidden="0" w:uiPriority="63" w:unhideWhenUsed="0"/>
+    <w:lsdException w:name="Medium Shading 2 Accent 6" w:semiHidden="0" w:uiPriority="64" w:unhideWhenUsed="0"/>
+    <w:lsdException w:name="Medium List 1 Accent 6" w:semiHidden="0" w:uiPriority="65" w:unhideWhenUsed="0"/>
+    <w:lsdException w:name="Medium List 2 Accent 6" w:semiHidden="0" w:uiPriority="66" w:unhideWhenUsed="0"/>
+    <w:lsdException w:name="Medium Grid 1 Accent 6" w:semiHidden="0" w:uiPriority="67" w:unhideWhenUsed="0"/>
+    <w:lsdException w:name="Medium Grid 2 Accent 6" w:semiHidden="0" w:uiPriority="68" w:unhideWhenUsed="0"/>
+    <w:lsdException w:name="Medium Grid 3 Accent 6" w:semiHidden="0" w:uiPriority="69" w:unhideWhenUsed="0"/>
+    <w:lsdException w:name="Dark List Accent 6" w:semiHidden="0" w:uiPriority="70" w:unhideWhenUsed="0"/>
+    <w:lsdException w:name="Colorful Shading Accent 6" w:semiHidden="0" w:uiPriority="71" w:unhideWhenUsed="0"/>
+    <w:lsdException w:name="Colorful List Accent 6" w:semiHidden="0" w:uiPriority="72" w:unhideWhenUsed="0"/>
+    <w:lsdException w:name="Colorful Grid Accent 6" w:semiHidden="0" w:uiPriority="73" w:unhideWhenUsed="0"/>
+    <w:lsdException w:name="Subtle Emphasis" w:semiHidden="0" w:uiPriority="19" w:unhideWhenUsed="0" w:qFormat="1"/>
+    <w:lsdException w:name="Intense Emphasis" w:semiHidden="0" w:uiPriority="21" w:unhideWhenUsed="0" w:qFormat="1"/>
+    <w:lsdException w:name="Subtle Reference" w:semiHidden="0" w:uiPriority="31" w:unhideWhenUsed="0" w:qFormat="1"/>
+    <w:lsdException w:name="Intense Reference" w:semiHidden="0" w:uiPriority="32" w:unhideWhenUsed="0" w:qFormat="1"/>
+    <w:lsdException w:name="Book Title" w:semiHidden="0" w:uiPriority="33" w:unhideWhenUsed="0" w:qFormat="1"/>
+    <w:lsdException w:name="Bibliography" w:uiPriority="37"/>
+    <w:lsdException w:name="TOC Heading" w:uiPriority="39" w:qFormat="1"/>
+  </w:latentStyles>
+  <w:style w:type="paragraph" w:default="1" w:styleId="Standaard">
+    <w:name w:val="Normal"/>
+    <w:qFormat/>
+  </w:style>
+  <w:style w:type="paragraph" w:styleId="Kop1">
+    <w:name w:val="heading 1"/>
+    <w:basedOn w:val="Standaard"/>
+    <w:next w:val="Standaard"/>
+    <w:link w:val="Kop1Char"/>
+    <w:uiPriority w:val="9"/>
+    <w:qFormat/>
+    <w:rsid w:val="005A6492"/>
+    <w:pPr>
+      <w:keepNext/>
+      <w:keepLines/>
+      <w:spacing w:before="240" w:after="0"/>
+      <w:outlineLvl w:val="0"/>
+    </w:pPr>
+    <w:rPr>
+      <w:rFonts w:asciiTheme="majorHAnsi" w:eastAsiaTheme="majorEastAsia" w:hAnsiTheme="majorHAnsi" w:cstheme="majorBidi"/>
+      <w:color w:val="2E74B5" w:themeColor="accent1" w:themeShade="BF"/>
+      <w:sz w:val="32"/>
+      <w:szCs w:val="32"/>
+    </w:rPr>
+  </w:style>
+  <w:style w:type="paragraph" w:styleId="Kop2">
+    <w:name w:val="heading 2"/>
+    <w:basedOn w:val="Standaard"/>
+    <w:next w:val="Standaard"/>
+    <w:link w:val="Kop2Char"/>
+    <w:uiPriority w:val="9"/>
+    <w:unhideWhenUsed/>
+    <w:qFormat/>
+    <w:rsid w:val="00363208"/>
+    <w:pPr>
+      <w:keepNext/>
+      <w:keepLines/>
+      <w:spacing w:before="40" w:after="0"/>
+      <w:outlineLvl w:val="1"/>
+    </w:pPr>
+    <w:rPr>
+      <w:rFonts w:asciiTheme="majorHAnsi" w:eastAsiaTheme="majorEastAsia" w:hAnsiTheme="majorHAnsi" w:cstheme="majorBidi"/>
+      <w:color w:val="2E74B5" w:themeColor="accent1" w:themeShade="BF"/>
+      <w:sz w:val="26"/>
+      <w:szCs w:val="26"/>
+    </w:rPr>
+  </w:style>
+  <w:style w:type="character" w:default="1" w:styleId="Standaardalinea-lettertype">
+    <w:name w:val="Default Paragraph Font"/>
+    <w:uiPriority w:val="1"/>
+    <w:semiHidden/>
+    <w:unhideWhenUsed/>
+  </w:style>
+  <w:style w:type="table" w:default="1" w:styleId="Standaardtabel">
+    <w:name w:val="Normal Table"/>
+    <w:uiPriority w:val="99"/>
+    <w:semiHidden/>
+    <w:unhideWhenUsed/>
+    <w:tblPr>
+      <w:tblInd w:w="0" w:type="dxa"/>
+      <w:tblCellMar>
+        <w:top w:w="0" w:type="dxa"/>
+        <w:left w:w="108" w:type="dxa"/>
+        <w:bottom w:w="0" w:type="dxa"/>
+        <w:right w:w="108" w:type="dxa"/>
+      </w:tblCellMar>
+    </w:tblPr>
+  </w:style>
+  <w:style w:type="numbering" w:default="1" w:styleId="Geenlijst">
+    <w:name w:val="No List"/>
+    <w:uiPriority w:val="99"/>
+    <w:semiHidden/>
+    <w:unhideWhenUsed/>
+  </w:style>
+  <w:style w:type="paragraph" w:styleId="Geenafstand">
+    <w:name w:val="No Spacing"/>
+    <w:link w:val="GeenafstandChar"/>
+    <w:uiPriority w:val="1"/>
+    <w:qFormat/>
+    <w:rsid w:val="005A6492"/>
+    <w:pPr>
+      <w:spacing w:after="0" w:line="240" w:lineRule="auto"/>
+    </w:pPr>
+  </w:style>
+  <w:style w:type="character" w:customStyle="1" w:styleId="GeenafstandChar">
+    <w:name w:val="Geen afstand Char"/>
+    <w:basedOn w:val="Standaardalinea-lettertype"/>
+    <w:link w:val="Geenafstand"/>
+    <w:uiPriority w:val="1"/>
+    <w:rsid w:val="005A6492"/>
+  </w:style>
+  <w:style w:type="paragraph" w:styleId="Koptekst">
+    <w:name w:val="header"/>
+    <w:basedOn w:val="Standaard"/>
+    <w:link w:val="KoptekstChar"/>
+    <w:uiPriority w:val="99"/>
+    <w:unhideWhenUsed/>
+    <w:rsid w:val="005A6492"/>
+    <w:pPr>
+      <w:tabs>
+        <w:tab w:val="center" w:pos="4536"/>
+        <w:tab w:val="right" w:pos="9072"/>
+      </w:tabs>
+      <w:spacing w:after="0" w:line="240" w:lineRule="auto"/>
+    </w:pPr>
+  </w:style>
+  <w:style w:type="character" w:customStyle="1" w:styleId="KoptekstChar">
+    <w:name w:val="Koptekst Char"/>
+    <w:basedOn w:val="Standaardalinea-lettertype"/>
+    <w:link w:val="Koptekst"/>
+    <w:uiPriority w:val="99"/>
+    <w:rsid w:val="005A6492"/>
+  </w:style>
+  <w:style w:type="paragraph" w:styleId="Voettekst">
+    <w:name w:val="footer"/>
+    <w:basedOn w:val="Standaard"/>
+    <w:link w:val="VoettekstChar"/>
+    <w:uiPriority w:val="99"/>
+    <w:unhideWhenUsed/>
+    <w:rsid w:val="005A6492"/>
+    <w:pPr>
+      <w:tabs>
+        <w:tab w:val="center" w:pos="4536"/>
+        <w:tab w:val="right" w:pos="9072"/>
+      </w:tabs>
+      <w:spacing w:after="0" w:line="240" w:lineRule="auto"/>
+    </w:pPr>
+  </w:style>
+  <w:style w:type="character" w:customStyle="1" w:styleId="VoettekstChar">
+    <w:name w:val="Voettekst Char"/>
+    <w:basedOn w:val="Standaardalinea-lettertype"/>
+    <w:link w:val="Voettekst"/>
+    <w:uiPriority w:val="99"/>
+    <w:rsid w:val="005A6492"/>
+  </w:style>
+  <w:style w:type="character" w:customStyle="1" w:styleId="Kop1Char">
+    <w:name w:val="Kop 1 Char"/>
+    <w:basedOn w:val="Standaardalinea-lettertype"/>
+    <w:link w:val="Kop1"/>
+    <w:uiPriority w:val="9"/>
+    <w:rsid w:val="005A6492"/>
+    <w:rPr>
+      <w:rFonts w:asciiTheme="majorHAnsi" w:eastAsiaTheme="majorEastAsia" w:hAnsiTheme="majorHAnsi" w:cstheme="majorBidi"/>
+      <w:color w:val="2E74B5" w:themeColor="accent1" w:themeShade="BF"/>
+      <w:sz w:val="32"/>
+      <w:szCs w:val="32"/>
+    </w:rPr>
+  </w:style>
+  <w:style w:type="paragraph" w:styleId="Kopvaninhoudsopgave">
+    <w:name w:val="TOC Heading"/>
+    <w:basedOn w:val="Kop1"/>
+    <w:next w:val="Standaard"/>
+    <w:uiPriority w:val="39"/>
+    <w:unhideWhenUsed/>
+    <w:qFormat/>
+    <w:rsid w:val="005A6492"/>
+    <w:pPr>
+      <w:outlineLvl w:val="9"/>
+    </w:pPr>
+    <w:rPr>
+      <w:lang w:eastAsia="nl-NL"/>
+    </w:rPr>
+  </w:style>
+  <w:style w:type="paragraph" w:styleId="Inhopg1">
+    <w:name w:val="toc 1"/>
+    <w:basedOn w:val="Standaard"/>
+    <w:next w:val="Standaard"/>
+    <w:autoRedefine/>
+    <w:uiPriority w:val="39"/>
+    <w:unhideWhenUsed/>
+    <w:rsid w:val="005A6492"/>
+    <w:pPr>
+      <w:spacing w:after="100"/>
+    </w:pPr>
+  </w:style>
+  <w:style w:type="character" w:styleId="Hyperlink">
+    <w:name w:val="Hyperlink"/>
+    <w:basedOn w:val="Standaardalinea-lettertype"/>
+    <w:uiPriority w:val="99"/>
+    <w:unhideWhenUsed/>
+    <w:rsid w:val="005A6492"/>
+    <w:rPr>
+      <w:color w:val="0563C1" w:themeColor="hyperlink"/>
+      <w:u w:val="single"/>
+    </w:rPr>
+  </w:style>
+  <w:style w:type="table" w:customStyle="1" w:styleId="GridTable4Accent5">
+    <w:name w:val="Grid Table 4 Accent 5"/>
+    <w:basedOn w:val="Standaardtabel"/>
+    <w:uiPriority w:val="49"/>
+    <w:rsid w:val="005B59C2"/>
+    <w:pPr>
+      <w:spacing w:after="0" w:line="240" w:lineRule="auto"/>
+    </w:pPr>
+    <w:tblPr>
+      <w:tblStyleRowBandSize w:val="1"/>
+      <w:tblStyleColBandSize w:val="1"/>
+      <w:tblBorders>
+        <w:top w:val="single" w:sz="4" w:space="0" w:color="8EAADB" w:themeColor="accent5" w:themeTint="99"/>
+        <w:left w:val="single" w:sz="4" w:space="0" w:color="8EAADB" w:themeColor="accent5" w:themeTint="99"/>
+        <w:bottom w:val="single" w:sz="4" w:space="0" w:color="8EAADB" w:themeColor="accent5" w:themeTint="99"/>
+        <w:right w:val="single" w:sz="4" w:space="0" w:color="8EAADB" w:themeColor="accent5" w:themeTint="99"/>
+        <w:insideH w:val="single" w:sz="4" w:space="0" w:color="8EAADB" w:themeColor="accent5" w:themeTint="99"/>
+        <w:insideV w:val="single" w:sz="4" w:space="0" w:color="8EAADB" w:themeColor="accent5" w:themeTint="99"/>
+      </w:tblBorders>
+    </w:tblPr>
+    <w:tblStylePr w:type="firstRow">
+      <w:rPr>
+        <w:b/>
+        <w:bCs/>
+        <w:color w:val="FFFFFF" w:themeColor="background1"/>
+      </w:rPr>
+      <w:tblPr/>
+      <w:tcPr>
+        <w:tcBorders>
+          <w:top w:val="single" w:sz="4" w:space="0" w:color="4472C4" w:themeColor="accent5"/>
+          <w:left w:val="single" w:sz="4" w:space="0" w:color="4472C4" w:themeColor="accent5"/>
+          <w:bottom w:val="single" w:sz="4" w:space="0" w:color="4472C4" w:themeColor="accent5"/>
+          <w:right w:val="single" w:sz="4" w:space="0" w:color="4472C4" w:themeColor="accent5"/>
+          <w:insideH w:val="nil"/>
+          <w:insideV w:val="nil"/>
+        </w:tcBorders>
+        <w:shd w:val="clear" w:color="auto" w:fill="4472C4" w:themeFill="accent5"/>
+      </w:tcPr>
+    </w:tblStylePr>
+    <w:tblStylePr w:type="lastRow">
+      <w:rPr>
+        <w:b/>
+        <w:bCs/>
+      </w:rPr>
+      <w:tblPr/>
+      <w:tcPr>
+        <w:tcBorders>
+          <w:top w:val="double" w:sz="4" w:space="0" w:color="4472C4" w:themeColor="accent5"/>
+        </w:tcBorders>
+      </w:tcPr>
+    </w:tblStylePr>
+    <w:tblStylePr w:type="firstCol">
+      <w:rPr>
+        <w:b/>
+        <w:bCs/>
+      </w:rPr>
+    </w:tblStylePr>
+    <w:tblStylePr w:type="lastCol">
+      <w:rPr>
+        <w:b/>
+        <w:bCs/>
+      </w:rPr>
+    </w:tblStylePr>
+    <w:tblStylePr w:type="band1Vert">
+      <w:tblPr/>
+      <w:tcPr>
+        <w:shd w:val="clear" w:color="auto" w:fill="D9E2F3" w:themeFill="accent5" w:themeFillTint="33"/>
+      </w:tcPr>
+    </w:tblStylePr>
+    <w:tblStylePr w:type="band1Horz">
+      <w:tblPr/>
+      <w:tcPr>
+        <w:shd w:val="clear" w:color="auto" w:fill="D9E2F3" w:themeFill="accent5" w:themeFillTint="33"/>
+      </w:tcPr>
+    </w:tblStylePr>
+  </w:style>
+  <w:style w:type="table" w:styleId="Tabelraster">
+    <w:name w:val="Table Grid"/>
+    <w:basedOn w:val="Standaardtabel"/>
+    <w:uiPriority w:val="39"/>
+    <w:rsid w:val="007C26D2"/>
+    <w:pPr>
+      <w:spacing w:after="0" w:line="240" w:lineRule="auto"/>
+    </w:pPr>
+    <w:tblPr>
+      <w:tblBorders>
+        <w:top w:val="single" w:sz="4" w:space="0" w:color="auto"/>
+        <w:left w:val="single" w:sz="4" w:space="0" w:color="auto"/>
+        <w:bottom w:val="single" w:sz="4" w:space="0" w:color="auto"/>
+        <w:right w:val="single" w:sz="4" w:space="0" w:color="auto"/>
+        <w:insideH w:val="single" w:sz="4" w:space="0" w:color="auto"/>
+        <w:insideV w:val="single" w:sz="4" w:space="0" w:color="auto"/>
+      </w:tblBorders>
+    </w:tblPr>
+  </w:style>
+  <w:style w:type="character" w:customStyle="1" w:styleId="Kop2Char">
+    <w:name w:val="Kop 2 Char"/>
+    <w:basedOn w:val="Standaardalinea-lettertype"/>
+    <w:link w:val="Kop2"/>
+    <w:uiPriority w:val="9"/>
+    <w:rsid w:val="00363208"/>
+    <w:rPr>
+      <w:rFonts w:asciiTheme="majorHAnsi" w:eastAsiaTheme="majorEastAsia" w:hAnsiTheme="majorHAnsi" w:cstheme="majorBidi"/>
+      <w:color w:val="2E74B5" w:themeColor="accent1" w:themeShade="BF"/>
+      <w:sz w:val="26"/>
+      <w:szCs w:val="26"/>
+    </w:rPr>
+  </w:style>
+  <w:style w:type="paragraph" w:styleId="Inhopg2">
+    <w:name w:val="toc 2"/>
+    <w:basedOn w:val="Standaard"/>
+    <w:next w:val="Standaard"/>
+    <w:autoRedefine/>
+    <w:uiPriority w:val="39"/>
+    <w:unhideWhenUsed/>
+    <w:rsid w:val="00FD3BDC"/>
+    <w:pPr>
+      <w:spacing w:after="100"/>
+      <w:ind w:left="220"/>
+    </w:pPr>
+  </w:style>
+  <w:style w:type="character" w:styleId="GevolgdeHyperlink">
+    <w:name w:val="FollowedHyperlink"/>
+    <w:basedOn w:val="Standaardalinea-lettertype"/>
+    <w:uiPriority w:val="99"/>
+    <w:semiHidden/>
+    <w:unhideWhenUsed/>
+    <w:rsid w:val="00802609"/>
+    <w:rPr>
+      <w:color w:val="954F72" w:themeColor="followedHyperlink"/>
+      <w:u w:val="single"/>
+    </w:rPr>
+  </w:style>
+  <w:style w:type="table" w:customStyle="1" w:styleId="GridTable4-Accent51">
+    <w:name w:val="Grid Table 4 - Accent 51"/>
+    <w:basedOn w:val="Standaardtabel"/>
+    <w:uiPriority w:val="49"/>
+    <w:rsid w:val="00701B5A"/>
+    <w:pPr>
+      <w:spacing w:after="0" w:line="240" w:lineRule="auto"/>
+    </w:pPr>
+    <w:tblPr>
+      <w:tblStyleRowBandSize w:val="1"/>
+      <w:tblStyleColBandSize w:val="1"/>
+      <w:tblInd w:w="0" w:type="nil"/>
+      <w:tblBorders>
+        <w:top w:val="single" w:sz="4" w:space="0" w:color="8EAADB" w:themeColor="accent5" w:themeTint="99"/>
+        <w:left w:val="single" w:sz="4" w:space="0" w:color="8EAADB" w:themeColor="accent5" w:themeTint="99"/>
+        <w:bottom w:val="single" w:sz="4" w:space="0" w:color="8EAADB" w:themeColor="accent5" w:themeTint="99"/>
+        <w:right w:val="single" w:sz="4" w:space="0" w:color="8EAADB" w:themeColor="accent5" w:themeTint="99"/>
+        <w:insideH w:val="single" w:sz="4" w:space="0" w:color="8EAADB" w:themeColor="accent5" w:themeTint="99"/>
+        <w:insideV w:val="single" w:sz="4" w:space="0" w:color="8EAADB" w:themeColor="accent5" w:themeTint="99"/>
+      </w:tblBorders>
+    </w:tblPr>
+    <w:tblStylePr w:type="firstRow">
+      <w:rPr>
+        <w:b/>
+        <w:bCs/>
+        <w:color w:val="FFFFFF" w:themeColor="background1"/>
+      </w:rPr>
+      <w:tblPr/>
+      <w:tcPr>
+        <w:tcBorders>
+          <w:top w:val="single" w:sz="4" w:space="0" w:color="4472C4" w:themeColor="accent5"/>
+          <w:left w:val="single" w:sz="4" w:space="0" w:color="4472C4" w:themeColor="accent5"/>
+          <w:bottom w:val="single" w:sz="4" w:space="0" w:color="4472C4" w:themeColor="accent5"/>
+          <w:right w:val="single" w:sz="4" w:space="0" w:color="4472C4" w:themeColor="accent5"/>
+          <w:insideH w:val="nil"/>
+          <w:insideV w:val="nil"/>
+        </w:tcBorders>
+        <w:shd w:val="clear" w:color="auto" w:fill="4472C4" w:themeFill="accent5"/>
+      </w:tcPr>
+    </w:tblStylePr>
+    <w:tblStylePr w:type="lastRow">
+      <w:rPr>
+        <w:b/>
+        <w:bCs/>
+      </w:rPr>
+      <w:tblPr/>
+      <w:tcPr>
+        <w:tcBorders>
+          <w:top w:val="double" w:sz="4" w:space="0" w:color="4472C4" w:themeColor="accent5"/>
+        </w:tcBorders>
+      </w:tcPr>
+    </w:tblStylePr>
+    <w:tblStylePr w:type="firstCol">
+      <w:rPr>
+        <w:b/>
+        <w:bCs/>
+      </w:rPr>
+    </w:tblStylePr>
+    <w:tblStylePr w:type="lastCol">
+      <w:rPr>
+        <w:b/>
+        <w:bCs/>
+      </w:rPr>
+    </w:tblStylePr>
+    <w:tblStylePr w:type="band1Vert">
+      <w:tblPr/>
+      <w:tcPr>
+        <w:shd w:val="clear" w:color="auto" w:fill="D9E2F3" w:themeFill="accent5" w:themeFillTint="33"/>
+      </w:tcPr>
+    </w:tblStylePr>
+    <w:tblStylePr w:type="band1Horz">
+      <w:tblPr/>
+      <w:tcPr>
+        <w:shd w:val="clear" w:color="auto" w:fill="D9E2F3" w:themeFill="accent5" w:themeFillTint="33"/>
+      </w:tcPr>
+    </w:tblStylePr>
+  </w:style>
+  <w:style w:type="paragraph" w:styleId="Ballontekst">
+    <w:name w:val="Balloon Text"/>
+    <w:basedOn w:val="Standaard"/>
+    <w:link w:val="BallontekstChar"/>
+    <w:uiPriority w:val="99"/>
+    <w:semiHidden/>
+    <w:unhideWhenUsed/>
+    <w:rsid w:val="00A942E0"/>
+    <w:pPr>
+      <w:spacing w:after="0" w:line="240" w:lineRule="auto"/>
+    </w:pPr>
+    <w:rPr>
+      <w:rFonts w:ascii="Tahoma" w:hAnsi="Tahoma" w:cs="Tahoma"/>
+      <w:sz w:val="16"/>
+      <w:szCs w:val="16"/>
+    </w:rPr>
+  </w:style>
+  <w:style w:type="character" w:customStyle="1" w:styleId="BallontekstChar">
+    <w:name w:val="Ballontekst Char"/>
+    <w:basedOn w:val="Standaardalinea-lettertype"/>
+    <w:link w:val="Ballontekst"/>
+    <w:uiPriority w:val="99"/>
+    <w:semiHidden/>
+    <w:rsid w:val="00A942E0"/>
+    <w:rPr>
+      <w:rFonts w:ascii="Tahoma" w:hAnsi="Tahoma" w:cs="Tahoma"/>
+      <w:sz w:val="16"/>
+      <w:szCs w:val="16"/>
+    </w:rPr>
   </w:style>
 </w:styles>
 </file>
@@ -6954,7 +7370,7 @@
   <a:extraClrSchemeLst/>
   <a:extLst>
     <a:ext uri="{05A4C25C-085E-4340-85A3-A5531E510DB2}">
-      <thm15:themeFamily xmlns:thm15="http://schemas.microsoft.com/office/thememl/2012/main" name="Office Theme" id="{62F939B6-93AF-4DB8-9C6B-D6C7DFDC589F}" vid="{4A3C46E8-61CC-4603-A589-7422A47A8E4A}"/>
+      <thm15:themeFamily xmlns:thm15="http://schemas.microsoft.com/office/thememl/2012/main" xmlns="" name="Office Theme" id="{62F939B6-93AF-4DB8-9C6B-D6C7DFDC589F}" vid="{4A3C46E8-61CC-4603-A589-7422A47A8E4A}"/>
     </a:ext>
   </a:extLst>
 </a:theme>
@@ -6984,7 +7400,7 @@
 </file>
 
 <file path=customXml/itemProps2.xml><?xml version="1.0" encoding="utf-8"?>
-<ds:datastoreItem xmlns:ds="http://schemas.openxmlformats.org/officeDocument/2006/customXml" ds:itemID="{34A5978D-3004-43DA-A43A-3F5EC4A9108F}">
+<ds:datastoreItem xmlns:ds="http://schemas.openxmlformats.org/officeDocument/2006/customXml" ds:itemID="{752FA1BD-14A8-4673-BAE0-AE2F2A635F8B}">
   <ds:schemaRefs>
     <ds:schemaRef ds:uri="http://schemas.openxmlformats.org/officeDocument/2006/bibliography"/>
   </ds:schemaRefs>

</xml_diff>